<commit_message>
recorrect the quetion 21,22,23
</commit_message>
<xml_diff>
--- a/OPP(Java)/OOP mock exam 2021/MockExam by Kasun.docx
+++ b/OPP(Java)/OOP mock exam 2021/MockExam by Kasun.docx
@@ -4,6 +4,9 @@
   <w:body>
     <w:p>
       <w:r>
+        <w:rPr>
+          <w:noProof/>
+        </w:rPr>
         <w:drawing>
           <wp:anchor distT="0" distB="0" distL="114300" distR="114300" simplePos="0" relativeHeight="251720704" behindDoc="0" locked="0" layoutInCell="1" allowOverlap="1" wp14:anchorId="5F9EA6A8" wp14:editId="31230803">
             <wp:simplePos x="0" y="0"/>
@@ -58,6 +61,9 @@
         </w:drawing>
       </w:r>
       <w:r>
+        <w:rPr>
+          <w:noProof/>
+        </w:rPr>
         <w:drawing>
           <wp:anchor distT="0" distB="0" distL="114300" distR="114300" simplePos="0" relativeHeight="251718656" behindDoc="0" locked="0" layoutInCell="1" allowOverlap="1" wp14:anchorId="3F9415BF" wp14:editId="441C5639">
             <wp:simplePos x="0" y="0"/>
@@ -112,6 +118,9 @@
         </w:drawing>
       </w:r>
       <w:r>
+        <w:rPr>
+          <w:noProof/>
+        </w:rPr>
         <w:drawing>
           <wp:anchor distT="0" distB="0" distL="114300" distR="114300" simplePos="0" relativeHeight="251719680" behindDoc="0" locked="0" layoutInCell="1" allowOverlap="1" wp14:anchorId="028CCD94" wp14:editId="2C8D7B15">
             <wp:simplePos x="0" y="0"/>
@@ -194,6 +203,9 @@
     </w:p>
     <w:p>
       <w:r>
+        <w:rPr>
+          <w:noProof/>
+        </w:rPr>
         <w:lastRenderedPageBreak/>
         <w:drawing>
           <wp:anchor distT="0" distB="0" distL="114300" distR="114300" simplePos="0" relativeHeight="251658240" behindDoc="0" locked="0" layoutInCell="1" allowOverlap="1" wp14:anchorId="17DD8085" wp14:editId="2BAC7266">
@@ -254,6 +266,9 @@
     </w:p>
     <w:p>
       <w:r>
+        <w:rPr>
+          <w:noProof/>
+        </w:rPr>
         <w:drawing>
           <wp:anchor distT="0" distB="0" distL="114300" distR="114300" simplePos="0" relativeHeight="251659264" behindDoc="0" locked="0" layoutInCell="1" allowOverlap="1" wp14:anchorId="3C14A82E" wp14:editId="4FA0F133">
             <wp:simplePos x="0" y="0"/>
@@ -452,6 +467,9 @@
     </w:p>
     <w:p>
       <w:r>
+        <w:rPr>
+          <w:noProof/>
+        </w:rPr>
         <w:drawing>
           <wp:anchor distT="0" distB="0" distL="114300" distR="114300" simplePos="0" relativeHeight="251662336" behindDoc="0" locked="0" layoutInCell="1" allowOverlap="1" wp14:anchorId="0D03330E" wp14:editId="45164AE9">
             <wp:simplePos x="0" y="0"/>
@@ -969,6 +987,9 @@
         </mc:AlternateContent>
       </w:r>
       <w:r>
+        <w:rPr>
+          <w:noProof/>
+        </w:rPr>
         <w:drawing>
           <wp:anchor distT="0" distB="0" distL="114300" distR="114300" simplePos="0" relativeHeight="251663360" behindDoc="0" locked="0" layoutInCell="1" allowOverlap="1" wp14:anchorId="554CB535" wp14:editId="7D809C0F">
             <wp:simplePos x="0" y="0"/>
@@ -1073,6 +1094,9 @@
     <w:p/>
     <w:p>
       <w:r>
+        <w:rPr>
+          <w:noProof/>
+        </w:rPr>
         <w:drawing>
           <wp:anchor distT="0" distB="0" distL="114300" distR="114300" simplePos="0" relativeHeight="251666432" behindDoc="0" locked="0" layoutInCell="1" allowOverlap="1" wp14:anchorId="4D980FB5" wp14:editId="136FF7E5">
             <wp:simplePos x="0" y="0"/>
@@ -1653,6 +1677,9 @@
     <w:p/>
     <w:p>
       <w:r>
+        <w:rPr>
+          <w:noProof/>
+        </w:rPr>
         <w:lastRenderedPageBreak/>
         <w:drawing>
           <wp:anchor distT="0" distB="0" distL="114300" distR="114300" simplePos="0" relativeHeight="251667456" behindDoc="0" locked="0" layoutInCell="1" allowOverlap="1" wp14:anchorId="4B72F934" wp14:editId="0910909B">
@@ -1852,6 +1879,9 @@
     <w:p/>
     <w:p>
       <w:r>
+        <w:rPr>
+          <w:noProof/>
+        </w:rPr>
         <w:drawing>
           <wp:inline distT="0" distB="0" distL="0" distR="0" wp14:anchorId="22F26847" wp14:editId="37745D42">
             <wp:extent cx="5943600" cy="3056255"/>
@@ -1900,1008 +1930,11 @@
           <w:noProof/>
         </w:rPr>
         <w:lastRenderedPageBreak/>
-        <mc:AlternateContent>
-          <mc:Choice Requires="wps">
-            <w:drawing>
-              <wp:anchor distT="45720" distB="45720" distL="114300" distR="114300" simplePos="0" relativeHeight="251672576" behindDoc="0" locked="0" layoutInCell="1" allowOverlap="1" wp14:anchorId="44C98163" wp14:editId="27B792D5">
-                <wp:simplePos x="0" y="0"/>
-                <wp:positionH relativeFrom="column">
-                  <wp:posOffset>-222637</wp:posOffset>
-                </wp:positionH>
-                <wp:positionV relativeFrom="paragraph">
-                  <wp:posOffset>2721555</wp:posOffset>
-                </wp:positionV>
-                <wp:extent cx="6559550" cy="5478448"/>
-                <wp:effectExtent l="0" t="0" r="12700" b="27305"/>
-                <wp:wrapSquare wrapText="bothSides"/>
-                <wp:docPr id="14" name="Text Box 2"/>
-                <wp:cNvGraphicFramePr>
-                  <a:graphicFrameLocks xmlns:a="http://schemas.openxmlformats.org/drawingml/2006/main"/>
-                </wp:cNvGraphicFramePr>
-                <a:graphic xmlns:a="http://schemas.openxmlformats.org/drawingml/2006/main">
-                  <a:graphicData uri="http://schemas.microsoft.com/office/word/2010/wordprocessingShape">
-                    <wps:wsp>
-                      <wps:cNvSpPr txBox="1">
-                        <a:spLocks noChangeArrowheads="1"/>
-                      </wps:cNvSpPr>
-                      <wps:spPr bwMode="auto">
-                        <a:xfrm>
-                          <a:off x="0" y="0"/>
-                          <a:ext cx="6559550" cy="5478448"/>
-                        </a:xfrm>
-                        <a:prstGeom prst="rect">
-                          <a:avLst/>
-                        </a:prstGeom>
-                        <a:solidFill>
-                          <a:srgbClr val="FFFFFF"/>
-                        </a:solidFill>
-                        <a:ln w="9525">
-                          <a:solidFill>
-                            <a:srgbClr val="000000"/>
-                          </a:solidFill>
-                          <a:miter lim="800000"/>
-                          <a:headEnd/>
-                          <a:tailEnd/>
-                        </a:ln>
-                      </wps:spPr>
-                      <wps:txbx>
-                        <w:txbxContent>
-                          <w:p>
-                            <w:pPr>
-                              <w:rPr>
-                                <w:sz w:val="20"/>
-                                <w:szCs w:val="20"/>
-                              </w:rPr>
-                            </w:pPr>
-                            <w:r>
-                              <w:rPr>
-                                <w:sz w:val="20"/>
-                                <w:szCs w:val="20"/>
-                              </w:rPr>
-                              <w:t xml:space="preserve">package </w:t>
-                            </w:r>
-                            <w:proofErr w:type="gramStart"/>
-                            <w:r>
-                              <w:rPr>
-                                <w:sz w:val="20"/>
-                                <w:szCs w:val="20"/>
-                              </w:rPr>
-                              <w:t>javaapplication1;</w:t>
-                            </w:r>
-                            <w:proofErr w:type="gramEnd"/>
-                          </w:p>
-                          <w:p>
-                            <w:pPr>
-                              <w:rPr>
-                                <w:sz w:val="20"/>
-                                <w:szCs w:val="20"/>
-                              </w:rPr>
-                            </w:pPr>
-                            <w:r>
-                              <w:rPr>
-                                <w:sz w:val="20"/>
-                                <w:szCs w:val="20"/>
-                              </w:rPr>
-                              <w:t xml:space="preserve">import </w:t>
-                            </w:r>
-                            <w:proofErr w:type="spellStart"/>
-                            <w:r>
-                              <w:rPr>
-                                <w:sz w:val="20"/>
-                                <w:szCs w:val="20"/>
-                              </w:rPr>
-                              <w:t>java.util.</w:t>
-                            </w:r>
-                            <w:proofErr w:type="gramStart"/>
-                            <w:r>
-                              <w:rPr>
-                                <w:sz w:val="20"/>
-                                <w:szCs w:val="20"/>
-                              </w:rPr>
-                              <w:t>Scanner</w:t>
-                            </w:r>
-                            <w:proofErr w:type="spellEnd"/>
-                            <w:r>
-                              <w:rPr>
-                                <w:sz w:val="20"/>
-                                <w:szCs w:val="20"/>
-                              </w:rPr>
-                              <w:t>;</w:t>
-                            </w:r>
-                            <w:proofErr w:type="gramEnd"/>
-                          </w:p>
-                          <w:p>
-                            <w:pPr>
-                              <w:rPr>
-                                <w:sz w:val="20"/>
-                                <w:szCs w:val="20"/>
-                              </w:rPr>
-                            </w:pPr>
-                            <w:r>
-                              <w:rPr>
-                                <w:sz w:val="20"/>
-                                <w:szCs w:val="20"/>
-                              </w:rPr>
-                              <w:t>class Kasun {</w:t>
-                            </w:r>
-                          </w:p>
-                          <w:p>
-                            <w:pPr>
-                              <w:rPr>
-                                <w:sz w:val="20"/>
-                                <w:szCs w:val="20"/>
-                              </w:rPr>
-                            </w:pPr>
-                            <w:r>
-                              <w:rPr>
-                                <w:sz w:val="20"/>
-                                <w:szCs w:val="20"/>
-                              </w:rPr>
-                              <w:t xml:space="preserve">   public static void main(String[] </w:t>
-                            </w:r>
-                            <w:proofErr w:type="spellStart"/>
-                            <w:r>
-                              <w:rPr>
-                                <w:sz w:val="20"/>
-                                <w:szCs w:val="20"/>
-                              </w:rPr>
-                              <w:t>args</w:t>
-                            </w:r>
-                            <w:proofErr w:type="spellEnd"/>
-                            <w:r>
-                              <w:rPr>
-                                <w:sz w:val="20"/>
-                                <w:szCs w:val="20"/>
-                              </w:rPr>
-                              <w:t>) {</w:t>
-                            </w:r>
-                          </w:p>
-                          <w:p>
-                            <w:pPr>
-                              <w:rPr>
-                                <w:sz w:val="20"/>
-                                <w:szCs w:val="20"/>
-                              </w:rPr>
-                            </w:pPr>
-                            <w:r>
-                              <w:rPr>
-                                <w:sz w:val="20"/>
-                                <w:szCs w:val="20"/>
-                              </w:rPr>
-                              <w:t xml:space="preserve">        Scanner </w:t>
-                            </w:r>
-                            <w:proofErr w:type="spellStart"/>
-                            <w:r>
-                              <w:rPr>
-                                <w:sz w:val="20"/>
-                                <w:szCs w:val="20"/>
-                              </w:rPr>
-                              <w:t>takeInput</w:t>
-                            </w:r>
-                            <w:proofErr w:type="spellEnd"/>
-                            <w:r>
-                              <w:rPr>
-                                <w:sz w:val="20"/>
-                                <w:szCs w:val="20"/>
-                              </w:rPr>
-                              <w:t xml:space="preserve"> = new Scanner(System.in); //create an object for Scanner</w:t>
-                            </w:r>
-                          </w:p>
-                          <w:p>
-                            <w:pPr>
-                              <w:rPr>
-                                <w:sz w:val="20"/>
-                                <w:szCs w:val="20"/>
-                              </w:rPr>
-                            </w:pPr>
-                            <w:r>
-                              <w:rPr>
-                                <w:sz w:val="20"/>
-                                <w:szCs w:val="20"/>
-                              </w:rPr>
-                              <w:t xml:space="preserve">        Kasun obj = new Kasun(); //create an object for Kasun class</w:t>
-                            </w:r>
-                          </w:p>
-                          <w:p>
-                            <w:pPr>
-                              <w:rPr>
-                                <w:sz w:val="20"/>
-                                <w:szCs w:val="20"/>
-                              </w:rPr>
-                            </w:pPr>
-                            <w:r>
-                              <w:rPr>
-                                <w:sz w:val="20"/>
-                                <w:szCs w:val="20"/>
-                              </w:rPr>
-                              <w:t xml:space="preserve">        </w:t>
-                            </w:r>
-                            <w:proofErr w:type="spellStart"/>
-                            <w:r>
-                              <w:rPr>
-                                <w:sz w:val="20"/>
-                                <w:szCs w:val="20"/>
-                              </w:rPr>
-                              <w:t>System.out.print</w:t>
-                            </w:r>
-                            <w:proofErr w:type="spellEnd"/>
-                            <w:r>
-                              <w:rPr>
-                                <w:sz w:val="20"/>
-                                <w:szCs w:val="20"/>
-                              </w:rPr>
-                              <w:t>("Enter person's age: "); //asks for inputs</w:t>
-                            </w:r>
-                          </w:p>
-                          <w:p>
-                            <w:pPr>
-                              <w:rPr>
-                                <w:sz w:val="20"/>
-                                <w:szCs w:val="20"/>
-                              </w:rPr>
-                            </w:pPr>
-                            <w:r>
-                              <w:rPr>
-                                <w:sz w:val="20"/>
-                                <w:szCs w:val="20"/>
-                              </w:rPr>
-                              <w:t xml:space="preserve">        int age = </w:t>
-                            </w:r>
-                            <w:proofErr w:type="spellStart"/>
-                            <w:r>
-                              <w:rPr>
-                                <w:sz w:val="20"/>
-                                <w:szCs w:val="20"/>
-                              </w:rPr>
-                              <w:t>takeInput.nextInt</w:t>
-                            </w:r>
-                            <w:proofErr w:type="spellEnd"/>
-                            <w:r>
-                              <w:rPr>
-                                <w:sz w:val="20"/>
-                                <w:szCs w:val="20"/>
-                              </w:rPr>
-                              <w:t>(); //getting inputs</w:t>
-                            </w:r>
-                          </w:p>
-                          <w:p>
-                            <w:pPr>
-                              <w:rPr>
-                                <w:sz w:val="20"/>
-                                <w:szCs w:val="20"/>
-                              </w:rPr>
-                            </w:pPr>
-                            <w:r>
-                              <w:rPr>
-                                <w:sz w:val="20"/>
-                                <w:szCs w:val="20"/>
-                              </w:rPr>
-                              <w:t xml:space="preserve">        </w:t>
-                            </w:r>
-                            <w:proofErr w:type="spellStart"/>
-                            <w:r>
-                              <w:rPr>
-                                <w:sz w:val="20"/>
-                                <w:szCs w:val="20"/>
-                              </w:rPr>
-                              <w:t>takeInput.close</w:t>
-                            </w:r>
-                            <w:proofErr w:type="spellEnd"/>
-                            <w:r>
-                              <w:rPr>
-                                <w:sz w:val="20"/>
-                                <w:szCs w:val="20"/>
-                              </w:rPr>
-                              <w:t>(); //close inputs</w:t>
-                            </w:r>
-                          </w:p>
-                          <w:p>
-                            <w:pPr>
-                              <w:rPr>
-                                <w:sz w:val="20"/>
-                                <w:szCs w:val="20"/>
-                              </w:rPr>
-                            </w:pPr>
-                            <w:r>
-                              <w:rPr>
-                                <w:sz w:val="20"/>
-                                <w:szCs w:val="20"/>
-                              </w:rPr>
-                              <w:t xml:space="preserve">        </w:t>
-                            </w:r>
-                            <w:proofErr w:type="spellStart"/>
-                            <w:r>
-                              <w:rPr>
-                                <w:sz w:val="20"/>
-                                <w:szCs w:val="20"/>
-                              </w:rPr>
-                              <w:t>obj.checkCategory</w:t>
-                            </w:r>
-                            <w:proofErr w:type="spellEnd"/>
-                            <w:r>
-                              <w:rPr>
-                                <w:sz w:val="20"/>
-                                <w:szCs w:val="20"/>
-                              </w:rPr>
-                              <w:t xml:space="preserve">(age); //call the method </w:t>
-                            </w:r>
-                          </w:p>
-                          <w:p>
-                            <w:pPr>
-                              <w:rPr>
-                                <w:sz w:val="20"/>
-                                <w:szCs w:val="20"/>
-                              </w:rPr>
-                            </w:pPr>
-                            <w:r>
-                              <w:rPr>
-                                <w:sz w:val="20"/>
-                                <w:szCs w:val="20"/>
-                              </w:rPr>
-                              <w:t xml:space="preserve">    }</w:t>
-                            </w:r>
-                          </w:p>
-                          <w:p>
-                            <w:pPr>
-                              <w:rPr>
-                                <w:sz w:val="20"/>
-                                <w:szCs w:val="20"/>
-                              </w:rPr>
-                            </w:pPr>
-                            <w:r>
-                              <w:rPr>
-                                <w:sz w:val="20"/>
-                                <w:szCs w:val="20"/>
-                              </w:rPr>
-                              <w:t xml:space="preserve">   public </w:t>
-                            </w:r>
-                            <w:proofErr w:type="spellStart"/>
-                            <w:r>
-                              <w:rPr>
-                                <w:sz w:val="20"/>
-                                <w:szCs w:val="20"/>
-                              </w:rPr>
-                              <w:t>boolean</w:t>
-                            </w:r>
-                            <w:proofErr w:type="spellEnd"/>
-                            <w:r>
-                              <w:rPr>
-                                <w:sz w:val="20"/>
-                                <w:szCs w:val="20"/>
-                              </w:rPr>
-                              <w:t xml:space="preserve"> </w:t>
-                            </w:r>
-                            <w:proofErr w:type="spellStart"/>
-                            <w:r>
-                              <w:rPr>
-                                <w:sz w:val="20"/>
-                                <w:szCs w:val="20"/>
-                              </w:rPr>
-                              <w:t>checkCategory</w:t>
-                            </w:r>
-                            <w:proofErr w:type="spellEnd"/>
-                            <w:r>
-                              <w:rPr>
-                                <w:sz w:val="20"/>
-                                <w:szCs w:val="20"/>
-                              </w:rPr>
-                              <w:t>(int age) {</w:t>
-                            </w:r>
-                          </w:p>
-                          <w:p>
-                            <w:pPr>
-                              <w:rPr>
-                                <w:sz w:val="20"/>
-                                <w:szCs w:val="20"/>
-                              </w:rPr>
-                            </w:pPr>
-                            <w:r>
-                              <w:rPr>
-                                <w:sz w:val="20"/>
-                                <w:szCs w:val="20"/>
-                              </w:rPr>
-                              <w:t xml:space="preserve">        String Category = (age &gt; 18) ? "Adult" : "Minor</w:t>
-                            </w:r>
-                            <w:proofErr w:type="gramStart"/>
-                            <w:r>
-                              <w:rPr>
-                                <w:sz w:val="20"/>
-                                <w:szCs w:val="20"/>
-                              </w:rPr>
-                              <w:t>";</w:t>
-                            </w:r>
-                            <w:proofErr w:type="gramEnd"/>
-                          </w:p>
-                          <w:p>
-                            <w:pPr>
-                              <w:rPr>
-                                <w:sz w:val="20"/>
-                                <w:szCs w:val="20"/>
-                              </w:rPr>
-                            </w:pPr>
-                            <w:r>
-                              <w:rPr>
-                                <w:sz w:val="20"/>
-                                <w:szCs w:val="20"/>
-                              </w:rPr>
-                              <w:t xml:space="preserve">        </w:t>
-                            </w:r>
-                            <w:proofErr w:type="spellStart"/>
-                            <w:r>
-                              <w:rPr>
-                                <w:sz w:val="20"/>
-                                <w:szCs w:val="20"/>
-                              </w:rPr>
-                              <w:t>System.out.println</w:t>
-                            </w:r>
-                            <w:proofErr w:type="spellEnd"/>
-                            <w:r>
-                              <w:rPr>
-                                <w:sz w:val="20"/>
-                                <w:szCs w:val="20"/>
-                              </w:rPr>
-                              <w:t>("Category is " + Category</w:t>
-                            </w:r>
-                            <w:proofErr w:type="gramStart"/>
-                            <w:r>
-                              <w:rPr>
-                                <w:sz w:val="20"/>
-                                <w:szCs w:val="20"/>
-                              </w:rPr>
-                              <w:t>);</w:t>
-                            </w:r>
-                            <w:proofErr w:type="gramEnd"/>
-                          </w:p>
-                          <w:p>
-                            <w:pPr>
-                              <w:rPr>
-                                <w:sz w:val="20"/>
-                                <w:szCs w:val="20"/>
-                              </w:rPr>
-                            </w:pPr>
-                            <w:r>
-                              <w:rPr>
-                                <w:sz w:val="20"/>
-                                <w:szCs w:val="20"/>
-                              </w:rPr>
-                              <w:t xml:space="preserve">        return </w:t>
-                            </w:r>
-                            <w:proofErr w:type="gramStart"/>
-                            <w:r>
-                              <w:rPr>
-                                <w:sz w:val="20"/>
-                                <w:szCs w:val="20"/>
-                              </w:rPr>
-                              <w:t>true;</w:t>
-                            </w:r>
-                            <w:proofErr w:type="gramEnd"/>
-                          </w:p>
-                          <w:p>
-                            <w:pPr>
-                              <w:rPr>
-                                <w:sz w:val="20"/>
-                                <w:szCs w:val="20"/>
-                              </w:rPr>
-                            </w:pPr>
-                            <w:r>
-                              <w:rPr>
-                                <w:sz w:val="20"/>
-                                <w:szCs w:val="20"/>
-                              </w:rPr>
-                              <w:t xml:space="preserve">    }</w:t>
-                            </w:r>
-                          </w:p>
-                          <w:p>
-                            <w:pPr>
-                              <w:rPr>
-                                <w:sz w:val="20"/>
-                                <w:szCs w:val="20"/>
-                              </w:rPr>
-                            </w:pPr>
-                            <w:r>
-                              <w:rPr>
-                                <w:sz w:val="20"/>
-                                <w:szCs w:val="20"/>
-                              </w:rPr>
-                              <w:t>}</w:t>
-                            </w:r>
-                          </w:p>
-                        </w:txbxContent>
-                      </wps:txbx>
-                      <wps:bodyPr rot="0" vert="horz" wrap="square" lIns="91440" tIns="45720" rIns="91440" bIns="45720" anchor="t" anchorCtr="0">
-                        <a:noAutofit/>
-                      </wps:bodyPr>
-                    </wps:wsp>
-                  </a:graphicData>
-                </a:graphic>
-                <wp14:sizeRelH relativeFrom="margin">
-                  <wp14:pctWidth>0</wp14:pctWidth>
-                </wp14:sizeRelH>
-                <wp14:sizeRelV relativeFrom="margin">
-                  <wp14:pctHeight>0</wp14:pctHeight>
-                </wp14:sizeRelV>
-              </wp:anchor>
-            </w:drawing>
-          </mc:Choice>
-          <mc:Fallback>
-            <w:pict>
-              <v:shape w14:anchorId="44C98163" id="_x0000_s1029" type="#_x0000_t202" style="position:absolute;margin-left:-17.55pt;margin-top:214.3pt;width:516.5pt;height:431.35pt;z-index:251672576;visibility:visible;mso-wrap-style:square;mso-width-percent:0;mso-height-percent:0;mso-wrap-distance-left:9pt;mso-wrap-distance-top:3.6pt;mso-wrap-distance-right:9pt;mso-wrap-distance-bottom:3.6pt;mso-position-horizontal:absolute;mso-position-horizontal-relative:text;mso-position-vertical:absolute;mso-position-vertical-relative:text;mso-width-percent:0;mso-height-percent:0;mso-width-relative:margin;mso-height-relative:margin;v-text-anchor:top" o:gfxdata="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">
-                <v:textbox>
-                  <w:txbxContent>
-                    <w:p>
-                      <w:pPr>
-                        <w:rPr>
-                          <w:sz w:val="20"/>
-                          <w:szCs w:val="20"/>
-                        </w:rPr>
-                      </w:pPr>
-                      <w:r>
-                        <w:rPr>
-                          <w:sz w:val="20"/>
-                          <w:szCs w:val="20"/>
-                        </w:rPr>
-                        <w:t xml:space="preserve">package </w:t>
-                      </w:r>
-                      <w:proofErr w:type="gramStart"/>
-                      <w:r>
-                        <w:rPr>
-                          <w:sz w:val="20"/>
-                          <w:szCs w:val="20"/>
-                        </w:rPr>
-                        <w:t>javaapplication1;</w:t>
-                      </w:r>
-                      <w:proofErr w:type="gramEnd"/>
-                    </w:p>
-                    <w:p>
-                      <w:pPr>
-                        <w:rPr>
-                          <w:sz w:val="20"/>
-                          <w:szCs w:val="20"/>
-                        </w:rPr>
-                      </w:pPr>
-                      <w:r>
-                        <w:rPr>
-                          <w:sz w:val="20"/>
-                          <w:szCs w:val="20"/>
-                        </w:rPr>
-                        <w:t xml:space="preserve">import </w:t>
-                      </w:r>
-                      <w:proofErr w:type="spellStart"/>
-                      <w:r>
-                        <w:rPr>
-                          <w:sz w:val="20"/>
-                          <w:szCs w:val="20"/>
-                        </w:rPr>
-                        <w:t>java.util.</w:t>
-                      </w:r>
-                      <w:proofErr w:type="gramStart"/>
-                      <w:r>
-                        <w:rPr>
-                          <w:sz w:val="20"/>
-                          <w:szCs w:val="20"/>
-                        </w:rPr>
-                        <w:t>Scanner</w:t>
-                      </w:r>
-                      <w:proofErr w:type="spellEnd"/>
-                      <w:r>
-                        <w:rPr>
-                          <w:sz w:val="20"/>
-                          <w:szCs w:val="20"/>
-                        </w:rPr>
-                        <w:t>;</w:t>
-                      </w:r>
-                      <w:proofErr w:type="gramEnd"/>
-                    </w:p>
-                    <w:p>
-                      <w:pPr>
-                        <w:rPr>
-                          <w:sz w:val="20"/>
-                          <w:szCs w:val="20"/>
-                        </w:rPr>
-                      </w:pPr>
-                      <w:r>
-                        <w:rPr>
-                          <w:sz w:val="20"/>
-                          <w:szCs w:val="20"/>
-                        </w:rPr>
-                        <w:t>class Kasun {</w:t>
-                      </w:r>
-                    </w:p>
-                    <w:p>
-                      <w:pPr>
-                        <w:rPr>
-                          <w:sz w:val="20"/>
-                          <w:szCs w:val="20"/>
-                        </w:rPr>
-                      </w:pPr>
-                      <w:r>
-                        <w:rPr>
-                          <w:sz w:val="20"/>
-                          <w:szCs w:val="20"/>
-                        </w:rPr>
-                        <w:t xml:space="preserve">   public static void main(String[] </w:t>
-                      </w:r>
-                      <w:proofErr w:type="spellStart"/>
-                      <w:r>
-                        <w:rPr>
-                          <w:sz w:val="20"/>
-                          <w:szCs w:val="20"/>
-                        </w:rPr>
-                        <w:t>args</w:t>
-                      </w:r>
-                      <w:proofErr w:type="spellEnd"/>
-                      <w:r>
-                        <w:rPr>
-                          <w:sz w:val="20"/>
-                          <w:szCs w:val="20"/>
-                        </w:rPr>
-                        <w:t>) {</w:t>
-                      </w:r>
-                    </w:p>
-                    <w:p>
-                      <w:pPr>
-                        <w:rPr>
-                          <w:sz w:val="20"/>
-                          <w:szCs w:val="20"/>
-                        </w:rPr>
-                      </w:pPr>
-                      <w:r>
-                        <w:rPr>
-                          <w:sz w:val="20"/>
-                          <w:szCs w:val="20"/>
-                        </w:rPr>
-                        <w:t xml:space="preserve">        Scanner </w:t>
-                      </w:r>
-                      <w:proofErr w:type="spellStart"/>
-                      <w:r>
-                        <w:rPr>
-                          <w:sz w:val="20"/>
-                          <w:szCs w:val="20"/>
-                        </w:rPr>
-                        <w:t>takeInput</w:t>
-                      </w:r>
-                      <w:proofErr w:type="spellEnd"/>
-                      <w:r>
-                        <w:rPr>
-                          <w:sz w:val="20"/>
-                          <w:szCs w:val="20"/>
-                        </w:rPr>
-                        <w:t xml:space="preserve"> = new Scanner(System.in); //create an object for Scanner</w:t>
-                      </w:r>
-                    </w:p>
-                    <w:p>
-                      <w:pPr>
-                        <w:rPr>
-                          <w:sz w:val="20"/>
-                          <w:szCs w:val="20"/>
-                        </w:rPr>
-                      </w:pPr>
-                      <w:r>
-                        <w:rPr>
-                          <w:sz w:val="20"/>
-                          <w:szCs w:val="20"/>
-                        </w:rPr>
-                        <w:t xml:space="preserve">        Kasun obj = new Kasun(); //create an object for Kasun class</w:t>
-                      </w:r>
-                    </w:p>
-                    <w:p>
-                      <w:pPr>
-                        <w:rPr>
-                          <w:sz w:val="20"/>
-                          <w:szCs w:val="20"/>
-                        </w:rPr>
-                      </w:pPr>
-                      <w:r>
-                        <w:rPr>
-                          <w:sz w:val="20"/>
-                          <w:szCs w:val="20"/>
-                        </w:rPr>
-                        <w:t xml:space="preserve">        </w:t>
-                      </w:r>
-                      <w:proofErr w:type="spellStart"/>
-                      <w:r>
-                        <w:rPr>
-                          <w:sz w:val="20"/>
-                          <w:szCs w:val="20"/>
-                        </w:rPr>
-                        <w:t>System.out.print</w:t>
-                      </w:r>
-                      <w:proofErr w:type="spellEnd"/>
-                      <w:r>
-                        <w:rPr>
-                          <w:sz w:val="20"/>
-                          <w:szCs w:val="20"/>
-                        </w:rPr>
-                        <w:t>("Enter person's age: "); //asks for inputs</w:t>
-                      </w:r>
-                    </w:p>
-                    <w:p>
-                      <w:pPr>
-                        <w:rPr>
-                          <w:sz w:val="20"/>
-                          <w:szCs w:val="20"/>
-                        </w:rPr>
-                      </w:pPr>
-                      <w:r>
-                        <w:rPr>
-                          <w:sz w:val="20"/>
-                          <w:szCs w:val="20"/>
-                        </w:rPr>
-                        <w:t xml:space="preserve">        int age = </w:t>
-                      </w:r>
-                      <w:proofErr w:type="spellStart"/>
-                      <w:r>
-                        <w:rPr>
-                          <w:sz w:val="20"/>
-                          <w:szCs w:val="20"/>
-                        </w:rPr>
-                        <w:t>takeInput.nextInt</w:t>
-                      </w:r>
-                      <w:proofErr w:type="spellEnd"/>
-                      <w:r>
-                        <w:rPr>
-                          <w:sz w:val="20"/>
-                          <w:szCs w:val="20"/>
-                        </w:rPr>
-                        <w:t>(); //getting inputs</w:t>
-                      </w:r>
-                    </w:p>
-                    <w:p>
-                      <w:pPr>
-                        <w:rPr>
-                          <w:sz w:val="20"/>
-                          <w:szCs w:val="20"/>
-                        </w:rPr>
-                      </w:pPr>
-                      <w:r>
-                        <w:rPr>
-                          <w:sz w:val="20"/>
-                          <w:szCs w:val="20"/>
-                        </w:rPr>
-                        <w:t xml:space="preserve">        </w:t>
-                      </w:r>
-                      <w:proofErr w:type="spellStart"/>
-                      <w:r>
-                        <w:rPr>
-                          <w:sz w:val="20"/>
-                          <w:szCs w:val="20"/>
-                        </w:rPr>
-                        <w:t>takeInput.close</w:t>
-                      </w:r>
-                      <w:proofErr w:type="spellEnd"/>
-                      <w:r>
-                        <w:rPr>
-                          <w:sz w:val="20"/>
-                          <w:szCs w:val="20"/>
-                        </w:rPr>
-                        <w:t>(); //close inputs</w:t>
-                      </w:r>
-                    </w:p>
-                    <w:p>
-                      <w:pPr>
-                        <w:rPr>
-                          <w:sz w:val="20"/>
-                          <w:szCs w:val="20"/>
-                        </w:rPr>
-                      </w:pPr>
-                      <w:r>
-                        <w:rPr>
-                          <w:sz w:val="20"/>
-                          <w:szCs w:val="20"/>
-                        </w:rPr>
-                        <w:t xml:space="preserve">        </w:t>
-                      </w:r>
-                      <w:proofErr w:type="spellStart"/>
-                      <w:r>
-                        <w:rPr>
-                          <w:sz w:val="20"/>
-                          <w:szCs w:val="20"/>
-                        </w:rPr>
-                        <w:t>obj.checkCategory</w:t>
-                      </w:r>
-                      <w:proofErr w:type="spellEnd"/>
-                      <w:r>
-                        <w:rPr>
-                          <w:sz w:val="20"/>
-                          <w:szCs w:val="20"/>
-                        </w:rPr>
-                        <w:t xml:space="preserve">(age); //call the method </w:t>
-                      </w:r>
-                    </w:p>
-                    <w:p>
-                      <w:pPr>
-                        <w:rPr>
-                          <w:sz w:val="20"/>
-                          <w:szCs w:val="20"/>
-                        </w:rPr>
-                      </w:pPr>
-                      <w:r>
-                        <w:rPr>
-                          <w:sz w:val="20"/>
-                          <w:szCs w:val="20"/>
-                        </w:rPr>
-                        <w:t xml:space="preserve">    }</w:t>
-                      </w:r>
-                    </w:p>
-                    <w:p>
-                      <w:pPr>
-                        <w:rPr>
-                          <w:sz w:val="20"/>
-                          <w:szCs w:val="20"/>
-                        </w:rPr>
-                      </w:pPr>
-                      <w:r>
-                        <w:rPr>
-                          <w:sz w:val="20"/>
-                          <w:szCs w:val="20"/>
-                        </w:rPr>
-                        <w:t xml:space="preserve">   public </w:t>
-                      </w:r>
-                      <w:proofErr w:type="spellStart"/>
-                      <w:r>
-                        <w:rPr>
-                          <w:sz w:val="20"/>
-                          <w:szCs w:val="20"/>
-                        </w:rPr>
-                        <w:t>boolean</w:t>
-                      </w:r>
-                      <w:proofErr w:type="spellEnd"/>
-                      <w:r>
-                        <w:rPr>
-                          <w:sz w:val="20"/>
-                          <w:szCs w:val="20"/>
-                        </w:rPr>
-                        <w:t xml:space="preserve"> </w:t>
-                      </w:r>
-                      <w:proofErr w:type="spellStart"/>
-                      <w:r>
-                        <w:rPr>
-                          <w:sz w:val="20"/>
-                          <w:szCs w:val="20"/>
-                        </w:rPr>
-                        <w:t>checkCategory</w:t>
-                      </w:r>
-                      <w:proofErr w:type="spellEnd"/>
-                      <w:r>
-                        <w:rPr>
-                          <w:sz w:val="20"/>
-                          <w:szCs w:val="20"/>
-                        </w:rPr>
-                        <w:t>(int age) {</w:t>
-                      </w:r>
-                    </w:p>
-                    <w:p>
-                      <w:pPr>
-                        <w:rPr>
-                          <w:sz w:val="20"/>
-                          <w:szCs w:val="20"/>
-                        </w:rPr>
-                      </w:pPr>
-                      <w:r>
-                        <w:rPr>
-                          <w:sz w:val="20"/>
-                          <w:szCs w:val="20"/>
-                        </w:rPr>
-                        <w:t xml:space="preserve">        String Category = (age &gt; 18) ? "Adult" : "Minor</w:t>
-                      </w:r>
-                      <w:proofErr w:type="gramStart"/>
-                      <w:r>
-                        <w:rPr>
-                          <w:sz w:val="20"/>
-                          <w:szCs w:val="20"/>
-                        </w:rPr>
-                        <w:t>";</w:t>
-                      </w:r>
-                      <w:proofErr w:type="gramEnd"/>
-                    </w:p>
-                    <w:p>
-                      <w:pPr>
-                        <w:rPr>
-                          <w:sz w:val="20"/>
-                          <w:szCs w:val="20"/>
-                        </w:rPr>
-                      </w:pPr>
-                      <w:r>
-                        <w:rPr>
-                          <w:sz w:val="20"/>
-                          <w:szCs w:val="20"/>
-                        </w:rPr>
-                        <w:t xml:space="preserve">        </w:t>
-                      </w:r>
-                      <w:proofErr w:type="spellStart"/>
-                      <w:r>
-                        <w:rPr>
-                          <w:sz w:val="20"/>
-                          <w:szCs w:val="20"/>
-                        </w:rPr>
-                        <w:t>System.out.println</w:t>
-                      </w:r>
-                      <w:proofErr w:type="spellEnd"/>
-                      <w:r>
-                        <w:rPr>
-                          <w:sz w:val="20"/>
-                          <w:szCs w:val="20"/>
-                        </w:rPr>
-                        <w:t>("Category is " + Category</w:t>
-                      </w:r>
-                      <w:proofErr w:type="gramStart"/>
-                      <w:r>
-                        <w:rPr>
-                          <w:sz w:val="20"/>
-                          <w:szCs w:val="20"/>
-                        </w:rPr>
-                        <w:t>);</w:t>
-                      </w:r>
-                      <w:proofErr w:type="gramEnd"/>
-                    </w:p>
-                    <w:p>
-                      <w:pPr>
-                        <w:rPr>
-                          <w:sz w:val="20"/>
-                          <w:szCs w:val="20"/>
-                        </w:rPr>
-                      </w:pPr>
-                      <w:r>
-                        <w:rPr>
-                          <w:sz w:val="20"/>
-                          <w:szCs w:val="20"/>
-                        </w:rPr>
-                        <w:t xml:space="preserve">        return </w:t>
-                      </w:r>
-                      <w:proofErr w:type="gramStart"/>
-                      <w:r>
-                        <w:rPr>
-                          <w:sz w:val="20"/>
-                          <w:szCs w:val="20"/>
-                        </w:rPr>
-                        <w:t>true;</w:t>
-                      </w:r>
-                      <w:proofErr w:type="gramEnd"/>
-                    </w:p>
-                    <w:p>
-                      <w:pPr>
-                        <w:rPr>
-                          <w:sz w:val="20"/>
-                          <w:szCs w:val="20"/>
-                        </w:rPr>
-                      </w:pPr>
-                      <w:r>
-                        <w:rPr>
-                          <w:sz w:val="20"/>
-                          <w:szCs w:val="20"/>
-                        </w:rPr>
-                        <w:t xml:space="preserve">    }</w:t>
-                      </w:r>
-                    </w:p>
-                    <w:p>
-                      <w:pPr>
-                        <w:rPr>
-                          <w:sz w:val="20"/>
-                          <w:szCs w:val="20"/>
-                        </w:rPr>
-                      </w:pPr>
-                      <w:r>
-                        <w:rPr>
-                          <w:sz w:val="20"/>
-                          <w:szCs w:val="20"/>
-                        </w:rPr>
-                        <w:t>}</w:t>
-                      </w:r>
-                    </w:p>
-                  </w:txbxContent>
-                </v:textbox>
-                <w10:wrap type="square"/>
-              </v:shape>
-            </w:pict>
-          </mc:Fallback>
-        </mc:AlternateContent>
-      </w:r>
-      <w:r>
         <w:drawing>
-          <wp:anchor distT="0" distB="0" distL="114300" distR="114300" simplePos="0" relativeHeight="251670528" behindDoc="0" locked="0" layoutInCell="1" allowOverlap="1" wp14:anchorId="5494B294" wp14:editId="66B2CB74">
+          <wp:anchor distT="0" distB="0" distL="114300" distR="114300" simplePos="0" relativeHeight="251670528" behindDoc="0" locked="0" layoutInCell="1" allowOverlap="1" wp14:anchorId="5494B294" wp14:editId="4DA86111">
             <wp:simplePos x="0" y="0"/>
             <wp:positionH relativeFrom="column">
-              <wp:posOffset>-627657</wp:posOffset>
+              <wp:posOffset>-612321</wp:posOffset>
             </wp:positionH>
             <wp:positionV relativeFrom="paragraph">
               <wp:posOffset>0</wp:posOffset>
@@ -2952,6 +1985,1010 @@
             </wp14:sizeRelV>
           </wp:anchor>
         </w:drawing>
+      </w:r>
+      <w:r>
+        <w:rPr>
+          <w:noProof/>
+        </w:rPr>
+        <mc:AlternateContent>
+          <mc:Choice Requires="wps">
+            <w:drawing>
+              <wp:anchor distT="45720" distB="45720" distL="114300" distR="114300" simplePos="0" relativeHeight="251672576" behindDoc="0" locked="0" layoutInCell="1" allowOverlap="1" wp14:anchorId="44C98163" wp14:editId="5D07330D">
+                <wp:simplePos x="0" y="0"/>
+                <wp:positionH relativeFrom="column">
+                  <wp:posOffset>-222637</wp:posOffset>
+                </wp:positionH>
+                <wp:positionV relativeFrom="paragraph">
+                  <wp:posOffset>2721555</wp:posOffset>
+                </wp:positionV>
+                <wp:extent cx="6559550" cy="5478448"/>
+                <wp:effectExtent l="0" t="0" r="12700" b="27305"/>
+                <wp:wrapSquare wrapText="bothSides"/>
+                <wp:docPr id="14" name="Text Box 2"/>
+                <wp:cNvGraphicFramePr>
+                  <a:graphicFrameLocks xmlns:a="http://schemas.openxmlformats.org/drawingml/2006/main"/>
+                </wp:cNvGraphicFramePr>
+                <a:graphic xmlns:a="http://schemas.openxmlformats.org/drawingml/2006/main">
+                  <a:graphicData uri="http://schemas.microsoft.com/office/word/2010/wordprocessingShape">
+                    <wps:wsp>
+                      <wps:cNvSpPr txBox="1">
+                        <a:spLocks noChangeArrowheads="1"/>
+                      </wps:cNvSpPr>
+                      <wps:spPr bwMode="auto">
+                        <a:xfrm>
+                          <a:off x="0" y="0"/>
+                          <a:ext cx="6559550" cy="5478448"/>
+                        </a:xfrm>
+                        <a:prstGeom prst="rect">
+                          <a:avLst/>
+                        </a:prstGeom>
+                        <a:solidFill>
+                          <a:srgbClr val="FFFFFF"/>
+                        </a:solidFill>
+                        <a:ln w="9525">
+                          <a:solidFill>
+                            <a:srgbClr val="000000"/>
+                          </a:solidFill>
+                          <a:miter lim="800000"/>
+                          <a:headEnd/>
+                          <a:tailEnd/>
+                        </a:ln>
+                      </wps:spPr>
+                      <wps:txbx>
+                        <w:txbxContent>
+                          <w:p>
+                            <w:pPr>
+                              <w:rPr>
+                                <w:sz w:val="20"/>
+                                <w:szCs w:val="20"/>
+                              </w:rPr>
+                            </w:pPr>
+                            <w:r>
+                              <w:rPr>
+                                <w:sz w:val="20"/>
+                                <w:szCs w:val="20"/>
+                              </w:rPr>
+                              <w:t xml:space="preserve">package </w:t>
+                            </w:r>
+                            <w:proofErr w:type="gramStart"/>
+                            <w:r>
+                              <w:rPr>
+                                <w:sz w:val="20"/>
+                                <w:szCs w:val="20"/>
+                              </w:rPr>
+                              <w:t>javaapplication1;</w:t>
+                            </w:r>
+                            <w:proofErr w:type="gramEnd"/>
+                          </w:p>
+                          <w:p>
+                            <w:pPr>
+                              <w:rPr>
+                                <w:sz w:val="20"/>
+                                <w:szCs w:val="20"/>
+                              </w:rPr>
+                            </w:pPr>
+                            <w:r>
+                              <w:rPr>
+                                <w:sz w:val="20"/>
+                                <w:szCs w:val="20"/>
+                              </w:rPr>
+                              <w:t xml:space="preserve">import </w:t>
+                            </w:r>
+                            <w:proofErr w:type="spellStart"/>
+                            <w:r>
+                              <w:rPr>
+                                <w:sz w:val="20"/>
+                                <w:szCs w:val="20"/>
+                              </w:rPr>
+                              <w:t>java.util.</w:t>
+                            </w:r>
+                            <w:proofErr w:type="gramStart"/>
+                            <w:r>
+                              <w:rPr>
+                                <w:sz w:val="20"/>
+                                <w:szCs w:val="20"/>
+                              </w:rPr>
+                              <w:t>Scanner</w:t>
+                            </w:r>
+                            <w:proofErr w:type="spellEnd"/>
+                            <w:r>
+                              <w:rPr>
+                                <w:sz w:val="20"/>
+                                <w:szCs w:val="20"/>
+                              </w:rPr>
+                              <w:t>;</w:t>
+                            </w:r>
+                            <w:proofErr w:type="gramEnd"/>
+                          </w:p>
+                          <w:p>
+                            <w:pPr>
+                              <w:rPr>
+                                <w:sz w:val="20"/>
+                                <w:szCs w:val="20"/>
+                              </w:rPr>
+                            </w:pPr>
+                            <w:r>
+                              <w:rPr>
+                                <w:sz w:val="20"/>
+                                <w:szCs w:val="20"/>
+                              </w:rPr>
+                              <w:t>class Kasun {</w:t>
+                            </w:r>
+                          </w:p>
+                          <w:p>
+                            <w:pPr>
+                              <w:rPr>
+                                <w:sz w:val="20"/>
+                                <w:szCs w:val="20"/>
+                              </w:rPr>
+                            </w:pPr>
+                            <w:r>
+                              <w:rPr>
+                                <w:sz w:val="20"/>
+                                <w:szCs w:val="20"/>
+                              </w:rPr>
+                              <w:t xml:space="preserve">   public static void main(String[] </w:t>
+                            </w:r>
+                            <w:proofErr w:type="spellStart"/>
+                            <w:r>
+                              <w:rPr>
+                                <w:sz w:val="20"/>
+                                <w:szCs w:val="20"/>
+                              </w:rPr>
+                              <w:t>args</w:t>
+                            </w:r>
+                            <w:proofErr w:type="spellEnd"/>
+                            <w:r>
+                              <w:rPr>
+                                <w:sz w:val="20"/>
+                                <w:szCs w:val="20"/>
+                              </w:rPr>
+                              <w:t>) {</w:t>
+                            </w:r>
+                          </w:p>
+                          <w:p>
+                            <w:pPr>
+                              <w:rPr>
+                                <w:sz w:val="20"/>
+                                <w:szCs w:val="20"/>
+                              </w:rPr>
+                            </w:pPr>
+                            <w:r>
+                              <w:rPr>
+                                <w:sz w:val="20"/>
+                                <w:szCs w:val="20"/>
+                              </w:rPr>
+                              <w:t xml:space="preserve">        Scanner </w:t>
+                            </w:r>
+                            <w:proofErr w:type="spellStart"/>
+                            <w:r>
+                              <w:rPr>
+                                <w:sz w:val="20"/>
+                                <w:szCs w:val="20"/>
+                              </w:rPr>
+                              <w:t>takeInput</w:t>
+                            </w:r>
+                            <w:proofErr w:type="spellEnd"/>
+                            <w:r>
+                              <w:rPr>
+                                <w:sz w:val="20"/>
+                                <w:szCs w:val="20"/>
+                              </w:rPr>
+                              <w:t xml:space="preserve"> = new Scanner(System.in); //create an object for Scanner</w:t>
+                            </w:r>
+                          </w:p>
+                          <w:p>
+                            <w:pPr>
+                              <w:rPr>
+                                <w:sz w:val="20"/>
+                                <w:szCs w:val="20"/>
+                              </w:rPr>
+                            </w:pPr>
+                            <w:r>
+                              <w:rPr>
+                                <w:sz w:val="20"/>
+                                <w:szCs w:val="20"/>
+                              </w:rPr>
+                              <w:t xml:space="preserve">        Kasun obj = new Kasun(); //create an object for Kasun class</w:t>
+                            </w:r>
+                          </w:p>
+                          <w:p>
+                            <w:pPr>
+                              <w:rPr>
+                                <w:sz w:val="20"/>
+                                <w:szCs w:val="20"/>
+                              </w:rPr>
+                            </w:pPr>
+                            <w:r>
+                              <w:rPr>
+                                <w:sz w:val="20"/>
+                                <w:szCs w:val="20"/>
+                              </w:rPr>
+                              <w:t xml:space="preserve">        </w:t>
+                            </w:r>
+                            <w:proofErr w:type="spellStart"/>
+                            <w:r>
+                              <w:rPr>
+                                <w:sz w:val="20"/>
+                                <w:szCs w:val="20"/>
+                              </w:rPr>
+                              <w:t>System.out.print</w:t>
+                            </w:r>
+                            <w:proofErr w:type="spellEnd"/>
+                            <w:r>
+                              <w:rPr>
+                                <w:sz w:val="20"/>
+                                <w:szCs w:val="20"/>
+                              </w:rPr>
+                              <w:t>("Enter person's age: "); //asks for inputs</w:t>
+                            </w:r>
+                          </w:p>
+                          <w:p>
+                            <w:pPr>
+                              <w:rPr>
+                                <w:sz w:val="20"/>
+                                <w:szCs w:val="20"/>
+                              </w:rPr>
+                            </w:pPr>
+                            <w:r>
+                              <w:rPr>
+                                <w:sz w:val="20"/>
+                                <w:szCs w:val="20"/>
+                              </w:rPr>
+                              <w:t xml:space="preserve">        int age = </w:t>
+                            </w:r>
+                            <w:proofErr w:type="spellStart"/>
+                            <w:r>
+                              <w:rPr>
+                                <w:sz w:val="20"/>
+                                <w:szCs w:val="20"/>
+                              </w:rPr>
+                              <w:t>takeInput.nextInt</w:t>
+                            </w:r>
+                            <w:proofErr w:type="spellEnd"/>
+                            <w:r>
+                              <w:rPr>
+                                <w:sz w:val="20"/>
+                                <w:szCs w:val="20"/>
+                              </w:rPr>
+                              <w:t>(); //getting inputs</w:t>
+                            </w:r>
+                          </w:p>
+                          <w:p>
+                            <w:pPr>
+                              <w:rPr>
+                                <w:sz w:val="20"/>
+                                <w:szCs w:val="20"/>
+                              </w:rPr>
+                            </w:pPr>
+                            <w:r>
+                              <w:rPr>
+                                <w:sz w:val="20"/>
+                                <w:szCs w:val="20"/>
+                              </w:rPr>
+                              <w:t xml:space="preserve">        </w:t>
+                            </w:r>
+                            <w:proofErr w:type="spellStart"/>
+                            <w:r>
+                              <w:rPr>
+                                <w:sz w:val="20"/>
+                                <w:szCs w:val="20"/>
+                              </w:rPr>
+                              <w:t>takeInput.close</w:t>
+                            </w:r>
+                            <w:proofErr w:type="spellEnd"/>
+                            <w:r>
+                              <w:rPr>
+                                <w:sz w:val="20"/>
+                                <w:szCs w:val="20"/>
+                              </w:rPr>
+                              <w:t>(); //close inputs</w:t>
+                            </w:r>
+                          </w:p>
+                          <w:p>
+                            <w:pPr>
+                              <w:rPr>
+                                <w:sz w:val="20"/>
+                                <w:szCs w:val="20"/>
+                              </w:rPr>
+                            </w:pPr>
+                            <w:r>
+                              <w:rPr>
+                                <w:sz w:val="20"/>
+                                <w:szCs w:val="20"/>
+                              </w:rPr>
+                              <w:t xml:space="preserve">        </w:t>
+                            </w:r>
+                            <w:proofErr w:type="spellStart"/>
+                            <w:r>
+                              <w:rPr>
+                                <w:sz w:val="20"/>
+                                <w:szCs w:val="20"/>
+                              </w:rPr>
+                              <w:t>obj.checkCategory</w:t>
+                            </w:r>
+                            <w:proofErr w:type="spellEnd"/>
+                            <w:r>
+                              <w:rPr>
+                                <w:sz w:val="20"/>
+                                <w:szCs w:val="20"/>
+                              </w:rPr>
+                              <w:t xml:space="preserve">(age); //call the method </w:t>
+                            </w:r>
+                          </w:p>
+                          <w:p>
+                            <w:pPr>
+                              <w:rPr>
+                                <w:sz w:val="20"/>
+                                <w:szCs w:val="20"/>
+                              </w:rPr>
+                            </w:pPr>
+                            <w:r>
+                              <w:rPr>
+                                <w:sz w:val="20"/>
+                                <w:szCs w:val="20"/>
+                              </w:rPr>
+                              <w:t xml:space="preserve">    }</w:t>
+                            </w:r>
+                          </w:p>
+                          <w:p>
+                            <w:pPr>
+                              <w:rPr>
+                                <w:sz w:val="20"/>
+                                <w:szCs w:val="20"/>
+                              </w:rPr>
+                            </w:pPr>
+                            <w:r>
+                              <w:rPr>
+                                <w:sz w:val="20"/>
+                                <w:szCs w:val="20"/>
+                              </w:rPr>
+                              <w:t xml:space="preserve">   public </w:t>
+                            </w:r>
+                            <w:proofErr w:type="spellStart"/>
+                            <w:r>
+                              <w:rPr>
+                                <w:sz w:val="20"/>
+                                <w:szCs w:val="20"/>
+                              </w:rPr>
+                              <w:t>boolean</w:t>
+                            </w:r>
+                            <w:proofErr w:type="spellEnd"/>
+                            <w:r>
+                              <w:rPr>
+                                <w:sz w:val="20"/>
+                                <w:szCs w:val="20"/>
+                              </w:rPr>
+                              <w:t xml:space="preserve"> </w:t>
+                            </w:r>
+                            <w:proofErr w:type="spellStart"/>
+                            <w:r>
+                              <w:rPr>
+                                <w:sz w:val="20"/>
+                                <w:szCs w:val="20"/>
+                              </w:rPr>
+                              <w:t>checkCategory</w:t>
+                            </w:r>
+                            <w:proofErr w:type="spellEnd"/>
+                            <w:r>
+                              <w:rPr>
+                                <w:sz w:val="20"/>
+                                <w:szCs w:val="20"/>
+                              </w:rPr>
+                              <w:t>(int age) {</w:t>
+                            </w:r>
+                          </w:p>
+                          <w:p>
+                            <w:pPr>
+                              <w:rPr>
+                                <w:sz w:val="20"/>
+                                <w:szCs w:val="20"/>
+                              </w:rPr>
+                            </w:pPr>
+                            <w:r>
+                              <w:rPr>
+                                <w:sz w:val="20"/>
+                                <w:szCs w:val="20"/>
+                              </w:rPr>
+                              <w:t xml:space="preserve">        String Category = (age &gt; 18) ? "Adult" : "Minor</w:t>
+                            </w:r>
+                            <w:proofErr w:type="gramStart"/>
+                            <w:r>
+                              <w:rPr>
+                                <w:sz w:val="20"/>
+                                <w:szCs w:val="20"/>
+                              </w:rPr>
+                              <w:t>";</w:t>
+                            </w:r>
+                            <w:proofErr w:type="gramEnd"/>
+                          </w:p>
+                          <w:p>
+                            <w:pPr>
+                              <w:rPr>
+                                <w:sz w:val="20"/>
+                                <w:szCs w:val="20"/>
+                              </w:rPr>
+                            </w:pPr>
+                            <w:r>
+                              <w:rPr>
+                                <w:sz w:val="20"/>
+                                <w:szCs w:val="20"/>
+                              </w:rPr>
+                              <w:t xml:space="preserve">        </w:t>
+                            </w:r>
+                            <w:proofErr w:type="spellStart"/>
+                            <w:r>
+                              <w:rPr>
+                                <w:sz w:val="20"/>
+                                <w:szCs w:val="20"/>
+                              </w:rPr>
+                              <w:t>System.out.println</w:t>
+                            </w:r>
+                            <w:proofErr w:type="spellEnd"/>
+                            <w:r>
+                              <w:rPr>
+                                <w:sz w:val="20"/>
+                                <w:szCs w:val="20"/>
+                              </w:rPr>
+                              <w:t>("Category is " + Category</w:t>
+                            </w:r>
+                            <w:proofErr w:type="gramStart"/>
+                            <w:r>
+                              <w:rPr>
+                                <w:sz w:val="20"/>
+                                <w:szCs w:val="20"/>
+                              </w:rPr>
+                              <w:t>);</w:t>
+                            </w:r>
+                            <w:proofErr w:type="gramEnd"/>
+                          </w:p>
+                          <w:p>
+                            <w:pPr>
+                              <w:rPr>
+                                <w:sz w:val="20"/>
+                                <w:szCs w:val="20"/>
+                              </w:rPr>
+                            </w:pPr>
+                            <w:r>
+                              <w:rPr>
+                                <w:sz w:val="20"/>
+                                <w:szCs w:val="20"/>
+                              </w:rPr>
+                              <w:t xml:space="preserve">        return </w:t>
+                            </w:r>
+                            <w:proofErr w:type="gramStart"/>
+                            <w:r>
+                              <w:rPr>
+                                <w:sz w:val="20"/>
+                                <w:szCs w:val="20"/>
+                              </w:rPr>
+                              <w:t>true;</w:t>
+                            </w:r>
+                            <w:proofErr w:type="gramEnd"/>
+                          </w:p>
+                          <w:p>
+                            <w:pPr>
+                              <w:rPr>
+                                <w:sz w:val="20"/>
+                                <w:szCs w:val="20"/>
+                              </w:rPr>
+                            </w:pPr>
+                            <w:r>
+                              <w:rPr>
+                                <w:sz w:val="20"/>
+                                <w:szCs w:val="20"/>
+                              </w:rPr>
+                              <w:t xml:space="preserve">    }</w:t>
+                            </w:r>
+                          </w:p>
+                          <w:p>
+                            <w:pPr>
+                              <w:rPr>
+                                <w:sz w:val="20"/>
+                                <w:szCs w:val="20"/>
+                              </w:rPr>
+                            </w:pPr>
+                            <w:r>
+                              <w:rPr>
+                                <w:sz w:val="20"/>
+                                <w:szCs w:val="20"/>
+                              </w:rPr>
+                              <w:t>}</w:t>
+                            </w:r>
+                          </w:p>
+                        </w:txbxContent>
+                      </wps:txbx>
+                      <wps:bodyPr rot="0" vert="horz" wrap="square" lIns="91440" tIns="45720" rIns="91440" bIns="45720" anchor="t" anchorCtr="0">
+                        <a:noAutofit/>
+                      </wps:bodyPr>
+                    </wps:wsp>
+                  </a:graphicData>
+                </a:graphic>
+                <wp14:sizeRelH relativeFrom="margin">
+                  <wp14:pctWidth>0</wp14:pctWidth>
+                </wp14:sizeRelH>
+                <wp14:sizeRelV relativeFrom="margin">
+                  <wp14:pctHeight>0</wp14:pctHeight>
+                </wp14:sizeRelV>
+              </wp:anchor>
+            </w:drawing>
+          </mc:Choice>
+          <mc:Fallback>
+            <w:pict>
+              <v:shapetype w14:anchorId="44C98163" id="_x0000_t202" coordsize="21600,21600" o:spt="202" path="m,l,21600r21600,l21600,xe">
+                <v:stroke joinstyle="miter"/>
+                <v:path gradientshapeok="t" o:connecttype="rect"/>
+              </v:shapetype>
+              <v:shape id="_x0000_s1029" type="#_x0000_t202" style="position:absolute;margin-left:-17.55pt;margin-top:214.3pt;width:516.5pt;height:431.35pt;z-index:251672576;visibility:visible;mso-wrap-style:square;mso-width-percent:0;mso-height-percent:0;mso-wrap-distance-left:9pt;mso-wrap-distance-top:3.6pt;mso-wrap-distance-right:9pt;mso-wrap-distance-bottom:3.6pt;mso-position-horizontal:absolute;mso-position-horizontal-relative:text;mso-position-vertical:absolute;mso-position-vertical-relative:text;mso-width-percent:0;mso-height-percent:0;mso-width-relative:margin;mso-height-relative:margin;v-text-anchor:top" o:gfxdata="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">
+                <v:textbox>
+                  <w:txbxContent>
+                    <w:p>
+                      <w:pPr>
+                        <w:rPr>
+                          <w:sz w:val="20"/>
+                          <w:szCs w:val="20"/>
+                        </w:rPr>
+                      </w:pPr>
+                      <w:r>
+                        <w:rPr>
+                          <w:sz w:val="20"/>
+                          <w:szCs w:val="20"/>
+                        </w:rPr>
+                        <w:t xml:space="preserve">package </w:t>
+                      </w:r>
+                      <w:proofErr w:type="gramStart"/>
+                      <w:r>
+                        <w:rPr>
+                          <w:sz w:val="20"/>
+                          <w:szCs w:val="20"/>
+                        </w:rPr>
+                        <w:t>javaapplication1;</w:t>
+                      </w:r>
+                      <w:proofErr w:type="gramEnd"/>
+                    </w:p>
+                    <w:p>
+                      <w:pPr>
+                        <w:rPr>
+                          <w:sz w:val="20"/>
+                          <w:szCs w:val="20"/>
+                        </w:rPr>
+                      </w:pPr>
+                      <w:r>
+                        <w:rPr>
+                          <w:sz w:val="20"/>
+                          <w:szCs w:val="20"/>
+                        </w:rPr>
+                        <w:t xml:space="preserve">import </w:t>
+                      </w:r>
+                      <w:proofErr w:type="spellStart"/>
+                      <w:r>
+                        <w:rPr>
+                          <w:sz w:val="20"/>
+                          <w:szCs w:val="20"/>
+                        </w:rPr>
+                        <w:t>java.util.</w:t>
+                      </w:r>
+                      <w:proofErr w:type="gramStart"/>
+                      <w:r>
+                        <w:rPr>
+                          <w:sz w:val="20"/>
+                          <w:szCs w:val="20"/>
+                        </w:rPr>
+                        <w:t>Scanner</w:t>
+                      </w:r>
+                      <w:proofErr w:type="spellEnd"/>
+                      <w:r>
+                        <w:rPr>
+                          <w:sz w:val="20"/>
+                          <w:szCs w:val="20"/>
+                        </w:rPr>
+                        <w:t>;</w:t>
+                      </w:r>
+                      <w:proofErr w:type="gramEnd"/>
+                    </w:p>
+                    <w:p>
+                      <w:pPr>
+                        <w:rPr>
+                          <w:sz w:val="20"/>
+                          <w:szCs w:val="20"/>
+                        </w:rPr>
+                      </w:pPr>
+                      <w:r>
+                        <w:rPr>
+                          <w:sz w:val="20"/>
+                          <w:szCs w:val="20"/>
+                        </w:rPr>
+                        <w:t>class Kasun {</w:t>
+                      </w:r>
+                    </w:p>
+                    <w:p>
+                      <w:pPr>
+                        <w:rPr>
+                          <w:sz w:val="20"/>
+                          <w:szCs w:val="20"/>
+                        </w:rPr>
+                      </w:pPr>
+                      <w:r>
+                        <w:rPr>
+                          <w:sz w:val="20"/>
+                          <w:szCs w:val="20"/>
+                        </w:rPr>
+                        <w:t xml:space="preserve">   public static void main(String[] </w:t>
+                      </w:r>
+                      <w:proofErr w:type="spellStart"/>
+                      <w:r>
+                        <w:rPr>
+                          <w:sz w:val="20"/>
+                          <w:szCs w:val="20"/>
+                        </w:rPr>
+                        <w:t>args</w:t>
+                      </w:r>
+                      <w:proofErr w:type="spellEnd"/>
+                      <w:r>
+                        <w:rPr>
+                          <w:sz w:val="20"/>
+                          <w:szCs w:val="20"/>
+                        </w:rPr>
+                        <w:t>) {</w:t>
+                      </w:r>
+                    </w:p>
+                    <w:p>
+                      <w:pPr>
+                        <w:rPr>
+                          <w:sz w:val="20"/>
+                          <w:szCs w:val="20"/>
+                        </w:rPr>
+                      </w:pPr>
+                      <w:r>
+                        <w:rPr>
+                          <w:sz w:val="20"/>
+                          <w:szCs w:val="20"/>
+                        </w:rPr>
+                        <w:t xml:space="preserve">        Scanner </w:t>
+                      </w:r>
+                      <w:proofErr w:type="spellStart"/>
+                      <w:r>
+                        <w:rPr>
+                          <w:sz w:val="20"/>
+                          <w:szCs w:val="20"/>
+                        </w:rPr>
+                        <w:t>takeInput</w:t>
+                      </w:r>
+                      <w:proofErr w:type="spellEnd"/>
+                      <w:r>
+                        <w:rPr>
+                          <w:sz w:val="20"/>
+                          <w:szCs w:val="20"/>
+                        </w:rPr>
+                        <w:t xml:space="preserve"> = new Scanner(System.in); //create an object for Scanner</w:t>
+                      </w:r>
+                    </w:p>
+                    <w:p>
+                      <w:pPr>
+                        <w:rPr>
+                          <w:sz w:val="20"/>
+                          <w:szCs w:val="20"/>
+                        </w:rPr>
+                      </w:pPr>
+                      <w:r>
+                        <w:rPr>
+                          <w:sz w:val="20"/>
+                          <w:szCs w:val="20"/>
+                        </w:rPr>
+                        <w:t xml:space="preserve">        Kasun obj = new Kasun(); //create an object for Kasun class</w:t>
+                      </w:r>
+                    </w:p>
+                    <w:p>
+                      <w:pPr>
+                        <w:rPr>
+                          <w:sz w:val="20"/>
+                          <w:szCs w:val="20"/>
+                        </w:rPr>
+                      </w:pPr>
+                      <w:r>
+                        <w:rPr>
+                          <w:sz w:val="20"/>
+                          <w:szCs w:val="20"/>
+                        </w:rPr>
+                        <w:t xml:space="preserve">        </w:t>
+                      </w:r>
+                      <w:proofErr w:type="spellStart"/>
+                      <w:r>
+                        <w:rPr>
+                          <w:sz w:val="20"/>
+                          <w:szCs w:val="20"/>
+                        </w:rPr>
+                        <w:t>System.out.print</w:t>
+                      </w:r>
+                      <w:proofErr w:type="spellEnd"/>
+                      <w:r>
+                        <w:rPr>
+                          <w:sz w:val="20"/>
+                          <w:szCs w:val="20"/>
+                        </w:rPr>
+                        <w:t>("Enter person's age: "); //asks for inputs</w:t>
+                      </w:r>
+                    </w:p>
+                    <w:p>
+                      <w:pPr>
+                        <w:rPr>
+                          <w:sz w:val="20"/>
+                          <w:szCs w:val="20"/>
+                        </w:rPr>
+                      </w:pPr>
+                      <w:r>
+                        <w:rPr>
+                          <w:sz w:val="20"/>
+                          <w:szCs w:val="20"/>
+                        </w:rPr>
+                        <w:t xml:space="preserve">        int age = </w:t>
+                      </w:r>
+                      <w:proofErr w:type="spellStart"/>
+                      <w:r>
+                        <w:rPr>
+                          <w:sz w:val="20"/>
+                          <w:szCs w:val="20"/>
+                        </w:rPr>
+                        <w:t>takeInput.nextInt</w:t>
+                      </w:r>
+                      <w:proofErr w:type="spellEnd"/>
+                      <w:r>
+                        <w:rPr>
+                          <w:sz w:val="20"/>
+                          <w:szCs w:val="20"/>
+                        </w:rPr>
+                        <w:t>(); //getting inputs</w:t>
+                      </w:r>
+                    </w:p>
+                    <w:p>
+                      <w:pPr>
+                        <w:rPr>
+                          <w:sz w:val="20"/>
+                          <w:szCs w:val="20"/>
+                        </w:rPr>
+                      </w:pPr>
+                      <w:r>
+                        <w:rPr>
+                          <w:sz w:val="20"/>
+                          <w:szCs w:val="20"/>
+                        </w:rPr>
+                        <w:t xml:space="preserve">        </w:t>
+                      </w:r>
+                      <w:proofErr w:type="spellStart"/>
+                      <w:r>
+                        <w:rPr>
+                          <w:sz w:val="20"/>
+                          <w:szCs w:val="20"/>
+                        </w:rPr>
+                        <w:t>takeInput.close</w:t>
+                      </w:r>
+                      <w:proofErr w:type="spellEnd"/>
+                      <w:r>
+                        <w:rPr>
+                          <w:sz w:val="20"/>
+                          <w:szCs w:val="20"/>
+                        </w:rPr>
+                        <w:t>(); //close inputs</w:t>
+                      </w:r>
+                    </w:p>
+                    <w:p>
+                      <w:pPr>
+                        <w:rPr>
+                          <w:sz w:val="20"/>
+                          <w:szCs w:val="20"/>
+                        </w:rPr>
+                      </w:pPr>
+                      <w:r>
+                        <w:rPr>
+                          <w:sz w:val="20"/>
+                          <w:szCs w:val="20"/>
+                        </w:rPr>
+                        <w:t xml:space="preserve">        </w:t>
+                      </w:r>
+                      <w:proofErr w:type="spellStart"/>
+                      <w:r>
+                        <w:rPr>
+                          <w:sz w:val="20"/>
+                          <w:szCs w:val="20"/>
+                        </w:rPr>
+                        <w:t>obj.checkCategory</w:t>
+                      </w:r>
+                      <w:proofErr w:type="spellEnd"/>
+                      <w:r>
+                        <w:rPr>
+                          <w:sz w:val="20"/>
+                          <w:szCs w:val="20"/>
+                        </w:rPr>
+                        <w:t xml:space="preserve">(age); //call the method </w:t>
+                      </w:r>
+                    </w:p>
+                    <w:p>
+                      <w:pPr>
+                        <w:rPr>
+                          <w:sz w:val="20"/>
+                          <w:szCs w:val="20"/>
+                        </w:rPr>
+                      </w:pPr>
+                      <w:r>
+                        <w:rPr>
+                          <w:sz w:val="20"/>
+                          <w:szCs w:val="20"/>
+                        </w:rPr>
+                        <w:t xml:space="preserve">    }</w:t>
+                      </w:r>
+                    </w:p>
+                    <w:p>
+                      <w:pPr>
+                        <w:rPr>
+                          <w:sz w:val="20"/>
+                          <w:szCs w:val="20"/>
+                        </w:rPr>
+                      </w:pPr>
+                      <w:r>
+                        <w:rPr>
+                          <w:sz w:val="20"/>
+                          <w:szCs w:val="20"/>
+                        </w:rPr>
+                        <w:t xml:space="preserve">   public </w:t>
+                      </w:r>
+                      <w:proofErr w:type="spellStart"/>
+                      <w:r>
+                        <w:rPr>
+                          <w:sz w:val="20"/>
+                          <w:szCs w:val="20"/>
+                        </w:rPr>
+                        <w:t>boolean</w:t>
+                      </w:r>
+                      <w:proofErr w:type="spellEnd"/>
+                      <w:r>
+                        <w:rPr>
+                          <w:sz w:val="20"/>
+                          <w:szCs w:val="20"/>
+                        </w:rPr>
+                        <w:t xml:space="preserve"> </w:t>
+                      </w:r>
+                      <w:proofErr w:type="spellStart"/>
+                      <w:r>
+                        <w:rPr>
+                          <w:sz w:val="20"/>
+                          <w:szCs w:val="20"/>
+                        </w:rPr>
+                        <w:t>checkCategory</w:t>
+                      </w:r>
+                      <w:proofErr w:type="spellEnd"/>
+                      <w:r>
+                        <w:rPr>
+                          <w:sz w:val="20"/>
+                          <w:szCs w:val="20"/>
+                        </w:rPr>
+                        <w:t>(int age) {</w:t>
+                      </w:r>
+                    </w:p>
+                    <w:p>
+                      <w:pPr>
+                        <w:rPr>
+                          <w:sz w:val="20"/>
+                          <w:szCs w:val="20"/>
+                        </w:rPr>
+                      </w:pPr>
+                      <w:r>
+                        <w:rPr>
+                          <w:sz w:val="20"/>
+                          <w:szCs w:val="20"/>
+                        </w:rPr>
+                        <w:t xml:space="preserve">        String Category = (age &gt; 18) ? "Adult" : "Minor</w:t>
+                      </w:r>
+                      <w:proofErr w:type="gramStart"/>
+                      <w:r>
+                        <w:rPr>
+                          <w:sz w:val="20"/>
+                          <w:szCs w:val="20"/>
+                        </w:rPr>
+                        <w:t>";</w:t>
+                      </w:r>
+                      <w:proofErr w:type="gramEnd"/>
+                    </w:p>
+                    <w:p>
+                      <w:pPr>
+                        <w:rPr>
+                          <w:sz w:val="20"/>
+                          <w:szCs w:val="20"/>
+                        </w:rPr>
+                      </w:pPr>
+                      <w:r>
+                        <w:rPr>
+                          <w:sz w:val="20"/>
+                          <w:szCs w:val="20"/>
+                        </w:rPr>
+                        <w:t xml:space="preserve">        </w:t>
+                      </w:r>
+                      <w:proofErr w:type="spellStart"/>
+                      <w:r>
+                        <w:rPr>
+                          <w:sz w:val="20"/>
+                          <w:szCs w:val="20"/>
+                        </w:rPr>
+                        <w:t>System.out.println</w:t>
+                      </w:r>
+                      <w:proofErr w:type="spellEnd"/>
+                      <w:r>
+                        <w:rPr>
+                          <w:sz w:val="20"/>
+                          <w:szCs w:val="20"/>
+                        </w:rPr>
+                        <w:t>("Category is " + Category</w:t>
+                      </w:r>
+                      <w:proofErr w:type="gramStart"/>
+                      <w:r>
+                        <w:rPr>
+                          <w:sz w:val="20"/>
+                          <w:szCs w:val="20"/>
+                        </w:rPr>
+                        <w:t>);</w:t>
+                      </w:r>
+                      <w:proofErr w:type="gramEnd"/>
+                    </w:p>
+                    <w:p>
+                      <w:pPr>
+                        <w:rPr>
+                          <w:sz w:val="20"/>
+                          <w:szCs w:val="20"/>
+                        </w:rPr>
+                      </w:pPr>
+                      <w:r>
+                        <w:rPr>
+                          <w:sz w:val="20"/>
+                          <w:szCs w:val="20"/>
+                        </w:rPr>
+                        <w:t xml:space="preserve">        return </w:t>
+                      </w:r>
+                      <w:proofErr w:type="gramStart"/>
+                      <w:r>
+                        <w:rPr>
+                          <w:sz w:val="20"/>
+                          <w:szCs w:val="20"/>
+                        </w:rPr>
+                        <w:t>true;</w:t>
+                      </w:r>
+                      <w:proofErr w:type="gramEnd"/>
+                    </w:p>
+                    <w:p>
+                      <w:pPr>
+                        <w:rPr>
+                          <w:sz w:val="20"/>
+                          <w:szCs w:val="20"/>
+                        </w:rPr>
+                      </w:pPr>
+                      <w:r>
+                        <w:rPr>
+                          <w:sz w:val="20"/>
+                          <w:szCs w:val="20"/>
+                        </w:rPr>
+                        <w:t xml:space="preserve">    }</w:t>
+                      </w:r>
+                    </w:p>
+                    <w:p>
+                      <w:pPr>
+                        <w:rPr>
+                          <w:sz w:val="20"/>
+                          <w:szCs w:val="20"/>
+                        </w:rPr>
+                      </w:pPr>
+                      <w:r>
+                        <w:rPr>
+                          <w:sz w:val="20"/>
+                          <w:szCs w:val="20"/>
+                        </w:rPr>
+                        <w:t>}</w:t>
+                      </w:r>
+                    </w:p>
+                  </w:txbxContent>
+                </v:textbox>
+                <w10:wrap type="square"/>
+              </v:shape>
+            </w:pict>
+          </mc:Fallback>
+        </mc:AlternateContent>
       </w:r>
     </w:p>
     <w:p>
@@ -3764,6 +3801,9 @@
     <w:p/>
     <w:p>
       <w:r>
+        <w:rPr>
+          <w:noProof/>
+        </w:rPr>
         <w:lastRenderedPageBreak/>
         <w:drawing>
           <wp:anchor distT="0" distB="0" distL="114300" distR="114300" simplePos="0" relativeHeight="251675648" behindDoc="0" locked="0" layoutInCell="1" allowOverlap="1" wp14:anchorId="1B60FDCB" wp14:editId="4DCD0D14">
@@ -4730,6 +4770,9 @@
         </mc:AlternateContent>
       </w:r>
       <w:r>
+        <w:rPr>
+          <w:noProof/>
+        </w:rPr>
         <w:drawing>
           <wp:anchor distT="0" distB="0" distL="114300" distR="114300" simplePos="0" relativeHeight="251678720" behindDoc="0" locked="0" layoutInCell="1" allowOverlap="1" wp14:anchorId="74EF6618" wp14:editId="0785B886">
             <wp:simplePos x="0" y="0"/>
@@ -4790,6 +4833,9 @@
     <w:p/>
     <w:p>
       <w:r>
+        <w:rPr>
+          <w:noProof/>
+        </w:rPr>
         <w:drawing>
           <wp:anchor distT="0" distB="0" distL="114300" distR="114300" simplePos="0" relativeHeight="251681792" behindDoc="0" locked="0" layoutInCell="1" allowOverlap="1" wp14:anchorId="28682BD2" wp14:editId="42270FFC">
             <wp:simplePos x="0" y="0"/>
@@ -4932,25 +4978,7 @@
                                 <w:bCs/>
                                 <w:bdr w:val="none" w:sz="0" w:space="0" w:color="auto" w:frame="1"/>
                               </w:rPr>
-                              <w:t>I</w:t>
-                            </w:r>
-                            <w:r>
-                              <w:rPr>
-                                <w:rFonts w:ascii="inherit" w:eastAsia="Times New Roman" w:hAnsi="inherit" w:cs="Courier New"/>
-                                <w:b/>
-                                <w:bCs/>
-                                <w:bdr w:val="none" w:sz="0" w:space="0" w:color="auto" w:frame="1"/>
-                              </w:rPr>
-                              <w:t>nt</w:t>
-                            </w:r>
-                            <w:r>
-                              <w:rPr>
-                                <w:rFonts w:ascii="inherit" w:eastAsia="Times New Roman" w:hAnsi="inherit" w:cs="Courier New"/>
-                                <w:b/>
-                                <w:bCs/>
-                                <w:bdr w:val="none" w:sz="0" w:space="0" w:color="auto" w:frame="1"/>
-                              </w:rPr>
-                              <w:t xml:space="preserve">[ ][ ] </w:t>
+                              <w:t xml:space="preserve">Int[ ][ ] </w:t>
                             </w:r>
                             <w:proofErr w:type="spellStart"/>
                             <w:r>
@@ -5029,8 +5057,9 @@
                                 <w:bCs/>
                                 <w:bdr w:val="none" w:sz="0" w:space="0" w:color="auto" w:frame="1"/>
                               </w:rPr>
-                              <w:t>int[</w:t>
-                            </w:r>
+                              <w:t xml:space="preserve">int[ ][ ] </w:t>
+                            </w:r>
+                            <w:proofErr w:type="spellStart"/>
                             <w:r>
                               <w:rPr>
                                 <w:rFonts w:ascii="inherit" w:eastAsia="Times New Roman" w:hAnsi="inherit" w:cs="Courier New"/>
@@ -5038,7 +5067,7 @@
                                 <w:bCs/>
                                 <w:bdr w:val="none" w:sz="0" w:space="0" w:color="auto" w:frame="1"/>
                               </w:rPr>
-                              <w:t xml:space="preserve"> </w:t>
+                              <w:t>r</w:t>
                             </w:r>
                             <w:r>
                               <w:rPr>
@@ -5047,7 +5076,7 @@
                                 <w:bCs/>
                                 <w:bdr w:val="none" w:sz="0" w:space="0" w:color="auto" w:frame="1"/>
                               </w:rPr>
-                              <w:t>][</w:t>
+                              <w:t>agged</w:t>
                             </w:r>
                             <w:r>
                               <w:rPr>
@@ -5056,8 +5085,9 @@
                                 <w:bCs/>
                                 <w:bdr w:val="none" w:sz="0" w:space="0" w:color="auto" w:frame="1"/>
                               </w:rPr>
-                              <w:t xml:space="preserve"> </w:t>
-                            </w:r>
+                              <w:t>Array</w:t>
+                            </w:r>
+                            <w:proofErr w:type="spellEnd"/>
                             <w:r>
                               <w:rPr>
                                 <w:rFonts w:ascii="inherit" w:eastAsia="Times New Roman" w:hAnsi="inherit" w:cs="Courier New"/>
@@ -5065,54 +5095,7 @@
                                 <w:bCs/>
                                 <w:bdr w:val="none" w:sz="0" w:space="0" w:color="auto" w:frame="1"/>
                               </w:rPr>
-                              <w:t xml:space="preserve">] </w:t>
-                            </w:r>
-                            <w:proofErr w:type="spellStart"/>
-                            <w:r>
-                              <w:rPr>
-                                <w:rFonts w:ascii="inherit" w:eastAsia="Times New Roman" w:hAnsi="inherit" w:cs="Courier New"/>
-                                <w:b/>
-                                <w:bCs/>
-                                <w:bdr w:val="none" w:sz="0" w:space="0" w:color="auto" w:frame="1"/>
-                              </w:rPr>
-                              <w:t>r</w:t>
-                            </w:r>
-                            <w:r>
-                              <w:rPr>
-                                <w:rFonts w:ascii="inherit" w:eastAsia="Times New Roman" w:hAnsi="inherit" w:cs="Courier New"/>
-                                <w:b/>
-                                <w:bCs/>
-                                <w:bdr w:val="none" w:sz="0" w:space="0" w:color="auto" w:frame="1"/>
-                              </w:rPr>
-                              <w:t>agged</w:t>
-                            </w:r>
-                            <w:r>
-                              <w:rPr>
-                                <w:rFonts w:ascii="inherit" w:eastAsia="Times New Roman" w:hAnsi="inherit" w:cs="Courier New"/>
-                                <w:b/>
-                                <w:bCs/>
-                                <w:bdr w:val="none" w:sz="0" w:space="0" w:color="auto" w:frame="1"/>
-                              </w:rPr>
-                              <w:t>Array</w:t>
-                            </w:r>
-                            <w:proofErr w:type="spellEnd"/>
-                            <w:r>
-                              <w:rPr>
-                                <w:rFonts w:ascii="inherit" w:eastAsia="Times New Roman" w:hAnsi="inherit" w:cs="Courier New"/>
-                                <w:b/>
-                                <w:bCs/>
-                                <w:bdr w:val="none" w:sz="0" w:space="0" w:color="auto" w:frame="1"/>
-                              </w:rPr>
-                              <w:t xml:space="preserve"> = new int[10][</w:t>
-                            </w:r>
-                            <w:r>
-                              <w:rPr>
-                                <w:rFonts w:ascii="inherit" w:eastAsia="Times New Roman" w:hAnsi="inherit" w:cs="Courier New"/>
-                                <w:b/>
-                                <w:bCs/>
-                                <w:bdr w:val="none" w:sz="0" w:space="0" w:color="auto" w:frame="1"/>
-                              </w:rPr>
-                              <w:t xml:space="preserve"> </w:t>
+                              <w:t xml:space="preserve"> = new int[10][ </w:t>
                             </w:r>
                             <w:proofErr w:type="gramStart"/>
                             <w:r>
@@ -5192,16 +5175,7 @@
                                 <w:bCs/>
                                 <w:bdr w:val="none" w:sz="0" w:space="0" w:color="auto" w:frame="1"/>
                               </w:rPr>
-                              <w:t xml:space="preserve">      </w:t>
-                            </w:r>
-                            <w:r>
-                              <w:rPr>
-                                <w:rFonts w:ascii="inherit" w:eastAsia="Times New Roman" w:hAnsi="inherit" w:cs="Courier New"/>
-                                <w:b/>
-                                <w:bCs/>
-                                <w:bdr w:val="none" w:sz="0" w:space="0" w:color="auto" w:frame="1"/>
-                              </w:rPr>
-                              <w:t xml:space="preserve">for(int </w:t>
+                              <w:t xml:space="preserve">      for(int </w:t>
                             </w:r>
                             <w:proofErr w:type="spellStart"/>
                             <w:r>
@@ -5279,25 +5253,7 @@
                                 <w:bCs/>
                                 <w:bdr w:val="none" w:sz="0" w:space="0" w:color="auto" w:frame="1"/>
                               </w:rPr>
-                              <w:t xml:space="preserve">   </w:t>
-                            </w:r>
-                            <w:r>
-                              <w:rPr>
-                                <w:rFonts w:ascii="inherit" w:eastAsia="Times New Roman" w:hAnsi="inherit" w:cs="Courier New"/>
-                                <w:b/>
-                                <w:bCs/>
-                                <w:bdr w:val="none" w:sz="0" w:space="0" w:color="auto" w:frame="1"/>
-                              </w:rPr>
-                              <w:t xml:space="preserve">      </w:t>
-                            </w:r>
-                            <w:r>
-                              <w:rPr>
-                                <w:rFonts w:ascii="inherit" w:eastAsia="Times New Roman" w:hAnsi="inherit" w:cs="Courier New"/>
-                                <w:b/>
-                                <w:bCs/>
-                                <w:bdr w:val="none" w:sz="0" w:space="0" w:color="auto" w:frame="1"/>
-                              </w:rPr>
-                              <w:t xml:space="preserve"> </w:t>
+                              <w:t xml:space="preserve">          </w:t>
                             </w:r>
                             <w:proofErr w:type="spellStart"/>
                             <w:r>
@@ -5899,14 +5855,7 @@
           <w:b/>
           <w:bCs/>
         </w:rPr>
-        <w:t>r</w:t>
-      </w:r>
-      <w:r>
-        <w:rPr>
-          <w:b/>
-          <w:bCs/>
-        </w:rPr>
-        <w:t>agged</w:t>
+        <w:t>ragged</w:t>
       </w:r>
       <w:r>
         <w:t xml:space="preserve"> array, with the 2nd dimension going from 1 to 9 elements.</w:t>
@@ -5914,18 +5863,15 @@
     </w:p>
     <w:p>
       <w:r>
-        <w:t xml:space="preserve">There are no significant differences, but Java supports </w:t>
-      </w:r>
-      <w:r>
-        <w:t>r</w:t>
-      </w:r>
-      <w:r>
-        <w:t>agged arrays unlike some other languages</w:t>
+        <w:t>There are no significant differences, but Java supports ragged arrays unlike some other languages</w:t>
       </w:r>
     </w:p>
     <w:p/>
     <w:p>
       <w:r>
+        <w:rPr>
+          <w:noProof/>
+        </w:rPr>
         <w:lastRenderedPageBreak/>
         <w:drawing>
           <wp:anchor distT="0" distB="0" distL="114300" distR="114300" simplePos="0" relativeHeight="251684864" behindDoc="0" locked="0" layoutInCell="1" allowOverlap="1" wp14:anchorId="4B9FFE36" wp14:editId="04A303B5">
@@ -6575,6 +6521,9 @@
     <w:p/>
     <w:p>
       <w:r>
+        <w:rPr>
+          <w:noProof/>
+        </w:rPr>
         <w:lastRenderedPageBreak/>
         <w:drawing>
           <wp:anchor distT="0" distB="0" distL="114300" distR="114300" simplePos="0" relativeHeight="251687936" behindDoc="0" locked="0" layoutInCell="1" allowOverlap="1" wp14:anchorId="0FECC70F" wp14:editId="1E2EFB48">
@@ -6775,7 +6724,15 @@
                             </w:r>
                             <w:proofErr w:type="spellEnd"/>
                             <w:r>
-                              <w:t xml:space="preserve">&lt;Float&gt;(); //create an Arraylist object called </w:t>
+                              <w:t xml:space="preserve">&lt;Float&gt;(); //create an </w:t>
+                            </w:r>
+                            <w:proofErr w:type="spellStart"/>
+                            <w:r>
+                              <w:t>Arraylist</w:t>
+                            </w:r>
+                            <w:proofErr w:type="spellEnd"/>
+                            <w:r>
+                              <w:t xml:space="preserve"> object called </w:t>
                             </w:r>
                             <w:proofErr w:type="spellStart"/>
                             <w:r>
@@ -7279,6 +7236,9 @@
     </w:p>
     <w:p>
       <w:r>
+        <w:rPr>
+          <w:noProof/>
+        </w:rPr>
         <w:lastRenderedPageBreak/>
         <w:drawing>
           <wp:anchor distT="0" distB="0" distL="114300" distR="114300" simplePos="0" relativeHeight="251691008" behindDoc="0" locked="0" layoutInCell="1" allowOverlap="1" wp14:anchorId="4A8D7095" wp14:editId="2378A01A">
@@ -8008,6 +7968,9 @@
         </mc:AlternateContent>
       </w:r>
       <w:r>
+        <w:rPr>
+          <w:noProof/>
+        </w:rPr>
         <w:drawing>
           <wp:anchor distT="0" distB="0" distL="114300" distR="114300" simplePos="0" relativeHeight="251694080" behindDoc="0" locked="0" layoutInCell="1" allowOverlap="1" wp14:anchorId="39AA57E1" wp14:editId="76149506">
             <wp:simplePos x="0" y="0"/>
@@ -8165,17 +8128,7 @@
                                 <w:color w:val="202124"/>
                                 <w:shd w:val="clear" w:color="auto" w:fill="FFFFFF"/>
                               </w:rPr>
-                              <w:t xml:space="preserve"> </w:t>
-                            </w:r>
-                            <w:r>
-                              <w:rPr>
-                                <w:rFonts w:ascii="Arial" w:hAnsi="Arial" w:cs="Arial"/>
-                                <w:b/>
-                                <w:bCs/>
-                                <w:color w:val="202124"/>
-                                <w:shd w:val="clear" w:color="auto" w:fill="FFFFFF"/>
-                              </w:rPr>
-                              <w:t xml:space="preserve"> </w:t>
+                              <w:t xml:space="preserve">  </w:t>
                             </w:r>
                             <w:proofErr w:type="spellStart"/>
                             <w:r>
@@ -8396,6 +8349,9 @@
     <w:p/>
     <w:p>
       <w:r>
+        <w:rPr>
+          <w:noProof/>
+        </w:rPr>
         <w:drawing>
           <wp:anchor distT="0" distB="0" distL="114300" distR="114300" simplePos="0" relativeHeight="251699200" behindDoc="0" locked="0" layoutInCell="1" allowOverlap="1" wp14:anchorId="2246C044" wp14:editId="0817CD5A">
             <wp:simplePos x="0" y="0"/>
@@ -9391,6 +9347,9 @@
         </mc:AlternateContent>
       </w:r>
       <w:r>
+        <w:rPr>
+          <w:noProof/>
+        </w:rPr>
         <w:drawing>
           <wp:anchor distT="0" distB="0" distL="114300" distR="114300" simplePos="0" relativeHeight="251700224" behindDoc="0" locked="0" layoutInCell="1" allowOverlap="1" wp14:anchorId="0074BA00" wp14:editId="51C5DF1E">
             <wp:simplePos x="0" y="0"/>
@@ -9450,6 +9409,9 @@
     </w:p>
     <w:p>
       <w:r>
+        <w:rPr>
+          <w:noProof/>
+        </w:rPr>
         <w:lastRenderedPageBreak/>
         <w:drawing>
           <wp:anchor distT="0" distB="0" distL="114300" distR="114300" simplePos="0" relativeHeight="251703296" behindDoc="0" locked="0" layoutInCell="1" allowOverlap="1" wp14:anchorId="3801AC5C" wp14:editId="1DFFC13C">
@@ -9889,6 +9851,9 @@
         </w:tabs>
       </w:pPr>
       <w:r>
+        <w:rPr>
+          <w:noProof/>
+        </w:rPr>
         <w:lastRenderedPageBreak/>
         <w:drawing>
           <wp:inline distT="0" distB="0" distL="0" distR="0" wp14:anchorId="7FAB17A2" wp14:editId="0EBC5806">
@@ -11421,6 +11386,9 @@
     </w:p>
     <w:p>
       <w:r>
+        <w:rPr>
+          <w:noProof/>
+        </w:rPr>
         <w:lastRenderedPageBreak/>
         <w:drawing>
           <wp:inline distT="0" distB="0" distL="0" distR="0" wp14:anchorId="092F1DA2" wp14:editId="39DD1E32">
@@ -11467,16 +11435,16 @@
         <mc:AlternateContent>
           <mc:Choice Requires="wps">
             <w:drawing>
-              <wp:anchor distT="45720" distB="45720" distL="114300" distR="114300" simplePos="0" relativeHeight="251711488" behindDoc="0" locked="0" layoutInCell="1" allowOverlap="1" wp14:anchorId="0008FDFE" wp14:editId="175F6568">
+              <wp:anchor distT="45720" distB="45720" distL="114300" distR="114300" simplePos="0" relativeHeight="251711488" behindDoc="0" locked="0" layoutInCell="1" allowOverlap="1" wp14:anchorId="0008FDFE" wp14:editId="2545F832">
                 <wp:simplePos x="0" y="0"/>
                 <wp:positionH relativeFrom="column">
-                  <wp:posOffset>-469265</wp:posOffset>
+                  <wp:posOffset>-466725</wp:posOffset>
                 </wp:positionH>
                 <wp:positionV relativeFrom="paragraph">
-                  <wp:posOffset>299085</wp:posOffset>
+                  <wp:posOffset>294640</wp:posOffset>
                 </wp:positionV>
-                <wp:extent cx="6757670" cy="4699000"/>
-                <wp:effectExtent l="0" t="0" r="24130" b="25400"/>
+                <wp:extent cx="6757670" cy="5238750"/>
+                <wp:effectExtent l="0" t="0" r="24130" b="19050"/>
                 <wp:wrapSquare wrapText="bothSides"/>
                 <wp:docPr id="41" name="Text Box 2"/>
                 <wp:cNvGraphicFramePr>
@@ -11491,7 +11459,7 @@
                       <wps:spPr bwMode="auto">
                         <a:xfrm>
                           <a:off x="0" y="0"/>
-                          <a:ext cx="6757670" cy="4699000"/>
+                          <a:ext cx="6757670" cy="5238750"/>
                         </a:xfrm>
                         <a:prstGeom prst="rect">
                           <a:avLst/>
@@ -11516,9 +11484,6 @@
                             </w:r>
                           </w:p>
                           <w:p>
-                            <w:pPr>
-                              <w:spacing w:after="0"/>
-                            </w:pPr>
                             <w:r>
                               <w:t xml:space="preserve">    private String </w:t>
                             </w:r>
@@ -11529,9 +11494,6 @@
                             <w:proofErr w:type="gramEnd"/>
                           </w:p>
                           <w:p>
-                            <w:pPr>
-                              <w:spacing w:after="0"/>
-                            </w:pPr>
                             <w:r>
                               <w:t xml:space="preserve">    private static float </w:t>
                             </w:r>
@@ -11540,34 +11502,15 @@
                               <w:t>price;</w:t>
                             </w:r>
                             <w:proofErr w:type="gramEnd"/>
-                            <w:r>
-                              <w:t xml:space="preserve">  </w:t>
-                            </w:r>
-                          </w:p>
-                          <w:p>
-                            <w:pPr>
-                              <w:spacing w:after="0"/>
-                            </w:pPr>
-                          </w:p>
-                          <w:p>
-                            <w:r>
-                              <w:t xml:space="preserve">    public Animal(String name, float price)</w:t>
-                            </w:r>
-                          </w:p>
-                          <w:p>
-                            <w:pPr>
-                              <w:spacing w:after="0"/>
-                            </w:pPr>
-                            <w:r>
-                              <w:t xml:space="preserve">    {</w:t>
-                            </w:r>
-                          </w:p>
-                          <w:p>
-                            <w:pPr>
-                              <w:spacing w:after="0"/>
-                            </w:pPr>
-                            <w:r>
-                              <w:t xml:space="preserve">        this.name=</w:t>
+                          </w:p>
+                          <w:p>
+                            <w:r>
+                              <w:t xml:space="preserve">    public Animal(String name, float price) {</w:t>
+                            </w:r>
+                          </w:p>
+                          <w:p>
+                            <w:r>
+                              <w:t xml:space="preserve">        this.name = </w:t>
                             </w:r>
                             <w:proofErr w:type="gramStart"/>
                             <w:r>
@@ -11576,9 +11519,6 @@
                             <w:proofErr w:type="gramEnd"/>
                           </w:p>
                           <w:p>
-                            <w:pPr>
-                              <w:spacing w:after="0"/>
-                            </w:pPr>
                             <w:r>
                               <w:t xml:space="preserve">        </w:t>
                             </w:r>
@@ -11597,22 +11537,11 @@
                             <w:proofErr w:type="gramEnd"/>
                           </w:p>
                           <w:p>
-                            <w:pPr>
-                              <w:spacing w:after="0"/>
-                            </w:pPr>
                             <w:r>
                               <w:t xml:space="preserve">    }</w:t>
                             </w:r>
                           </w:p>
                           <w:p>
-                            <w:pPr>
-                              <w:spacing w:after="0"/>
-                            </w:pPr>
-                          </w:p>
-                          <w:p>
-                            <w:pPr>
-                              <w:spacing w:after="0"/>
-                            </w:pPr>
                             <w:r>
                               <w:t xml:space="preserve">    public String </w:t>
                             </w:r>
@@ -11626,9 +11555,6 @@
                             </w:r>
                           </w:p>
                           <w:p>
-                            <w:pPr>
-                              <w:spacing w:after="0"/>
-                            </w:pPr>
                             <w:r>
                               <w:t xml:space="preserve">        return </w:t>
                             </w:r>
@@ -11639,24 +11565,13 @@
                             <w:proofErr w:type="gramEnd"/>
                           </w:p>
                           <w:p>
-                            <w:pPr>
-                              <w:spacing w:after="0"/>
-                            </w:pPr>
                             <w:r>
                               <w:t xml:space="preserve">    }</w:t>
                             </w:r>
                           </w:p>
                           <w:p>
-                            <w:pPr>
-                              <w:spacing w:after="0"/>
-                            </w:pPr>
-                          </w:p>
-                          <w:p>
-                            <w:pPr>
-                              <w:spacing w:after="0"/>
-                            </w:pPr>
-                            <w:r>
-                              <w:t xml:space="preserve">    public static float </w:t>
+                            <w:r>
+                              <w:t xml:space="preserve">    public float </w:t>
                             </w:r>
                             <w:proofErr w:type="spellStart"/>
                             <w:r>
@@ -11668,9 +11583,6 @@
                             </w:r>
                           </w:p>
                           <w:p>
-                            <w:pPr>
-                              <w:spacing w:after="0"/>
-                            </w:pPr>
                             <w:r>
                               <w:t xml:space="preserve">        return </w:t>
                             </w:r>
@@ -11681,21 +11593,13 @@
                             <w:proofErr w:type="gramEnd"/>
                           </w:p>
                           <w:p>
-                            <w:pPr>
-                              <w:spacing w:after="0"/>
-                            </w:pPr>
-                            <w:r>
-                              <w:t xml:space="preserve">    }   </w:t>
-                            </w:r>
-                          </w:p>
-                          <w:p>
-                            <w:pPr>
-                              <w:spacing w:after="0"/>
-                            </w:pPr>
-                          </w:p>
-                          <w:p>
-                            <w:r>
-                              <w:t xml:space="preserve">   public abstract String </w:t>
+                            <w:r>
+                              <w:t xml:space="preserve">    }</w:t>
+                            </w:r>
+                          </w:p>
+                          <w:p>
+                            <w:r>
+                              <w:t xml:space="preserve">    public abstract String </w:t>
                             </w:r>
                             <w:proofErr w:type="spellStart"/>
                             <w:r>
@@ -11710,15 +11614,13 @@
                               <w:t>);</w:t>
                             </w:r>
                             <w:proofErr w:type="gramEnd"/>
-                            <w:r>
-                              <w:t xml:space="preserve">    </w:t>
-                            </w:r>
                           </w:p>
                           <w:p>
                             <w:r>
                               <w:t>}</w:t>
                             </w:r>
                           </w:p>
+                          <w:p/>
                         </w:txbxContent>
                       </wps:txbx>
                       <wps:bodyPr rot="0" vert="horz" wrap="square" lIns="91440" tIns="45720" rIns="91440" bIns="45720" anchor="t" anchorCtr="0">
@@ -11738,7 +11640,7 @@
           </mc:Choice>
           <mc:Fallback>
             <w:pict>
-              <v:shape w14:anchorId="0008FDFE" id="_x0000_s1043" type="#_x0000_t202" style="position:absolute;margin-left:-36.95pt;margin-top:23.55pt;width:532.1pt;height:370pt;z-index:251711488;visibility:visible;mso-wrap-style:square;mso-width-percent:0;mso-height-percent:0;mso-wrap-distance-left:9pt;mso-wrap-distance-top:3.6pt;mso-wrap-distance-right:9pt;mso-wrap-distance-bottom:3.6pt;mso-position-horizontal:absolute;mso-position-horizontal-relative:text;mso-position-vertical:absolute;mso-position-vertical-relative:text;mso-width-percent:0;mso-height-percent:0;mso-width-relative:margin;mso-height-relative:margin;v-text-anchor:top" o:gfxdata="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">
+              <v:shape w14:anchorId="0008FDFE" id="_x0000_s1043" type="#_x0000_t202" style="position:absolute;margin-left:-36.75pt;margin-top:23.2pt;width:532.1pt;height:412.5pt;z-index:251711488;visibility:visible;mso-wrap-style:square;mso-width-percent:0;mso-height-percent:0;mso-wrap-distance-left:9pt;mso-wrap-distance-top:3.6pt;mso-wrap-distance-right:9pt;mso-wrap-distance-bottom:3.6pt;mso-position-horizontal:absolute;mso-position-horizontal-relative:text;mso-position-vertical:absolute;mso-position-vertical-relative:text;mso-width-percent:0;mso-height-percent:0;mso-width-relative:margin;mso-height-relative:margin;v-text-anchor:top" o:gfxdata="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">
                 <v:textbox>
                   <w:txbxContent>
                     <w:p>
@@ -11747,9 +11649,6 @@
                       </w:r>
                     </w:p>
                     <w:p>
-                      <w:pPr>
-                        <w:spacing w:after="0"/>
-                      </w:pPr>
                       <w:r>
                         <w:t xml:space="preserve">    private String </w:t>
                       </w:r>
@@ -11760,9 +11659,6 @@
                       <w:proofErr w:type="gramEnd"/>
                     </w:p>
                     <w:p>
-                      <w:pPr>
-                        <w:spacing w:after="0"/>
-                      </w:pPr>
                       <w:r>
                         <w:t xml:space="preserve">    private static float </w:t>
                       </w:r>
@@ -11771,34 +11667,15 @@
                         <w:t>price;</w:t>
                       </w:r>
                       <w:proofErr w:type="gramEnd"/>
-                      <w:r>
-                        <w:t xml:space="preserve">  </w:t>
-                      </w:r>
-                    </w:p>
-                    <w:p>
-                      <w:pPr>
-                        <w:spacing w:after="0"/>
-                      </w:pPr>
-                    </w:p>
-                    <w:p>
-                      <w:r>
-                        <w:t xml:space="preserve">    public Animal(String name, float price)</w:t>
-                      </w:r>
-                    </w:p>
-                    <w:p>
-                      <w:pPr>
-                        <w:spacing w:after="0"/>
-                      </w:pPr>
-                      <w:r>
-                        <w:t xml:space="preserve">    {</w:t>
-                      </w:r>
-                    </w:p>
-                    <w:p>
-                      <w:pPr>
-                        <w:spacing w:after="0"/>
-                      </w:pPr>
-                      <w:r>
-                        <w:t xml:space="preserve">        this.name=</w:t>
+                    </w:p>
+                    <w:p>
+                      <w:r>
+                        <w:t xml:space="preserve">    public Animal(String name, float price) {</w:t>
+                      </w:r>
+                    </w:p>
+                    <w:p>
+                      <w:r>
+                        <w:t xml:space="preserve">        this.name = </w:t>
                       </w:r>
                       <w:proofErr w:type="gramStart"/>
                       <w:r>
@@ -11807,9 +11684,6 @@
                       <w:proofErr w:type="gramEnd"/>
                     </w:p>
                     <w:p>
-                      <w:pPr>
-                        <w:spacing w:after="0"/>
-                      </w:pPr>
                       <w:r>
                         <w:t xml:space="preserve">        </w:t>
                       </w:r>
@@ -11828,22 +11702,11 @@
                       <w:proofErr w:type="gramEnd"/>
                     </w:p>
                     <w:p>
-                      <w:pPr>
-                        <w:spacing w:after="0"/>
-                      </w:pPr>
                       <w:r>
                         <w:t xml:space="preserve">    }</w:t>
                       </w:r>
                     </w:p>
                     <w:p>
-                      <w:pPr>
-                        <w:spacing w:after="0"/>
-                      </w:pPr>
-                    </w:p>
-                    <w:p>
-                      <w:pPr>
-                        <w:spacing w:after="0"/>
-                      </w:pPr>
                       <w:r>
                         <w:t xml:space="preserve">    public String </w:t>
                       </w:r>
@@ -11857,9 +11720,6 @@
                       </w:r>
                     </w:p>
                     <w:p>
-                      <w:pPr>
-                        <w:spacing w:after="0"/>
-                      </w:pPr>
                       <w:r>
                         <w:t xml:space="preserve">        return </w:t>
                       </w:r>
@@ -11870,24 +11730,13 @@
                       <w:proofErr w:type="gramEnd"/>
                     </w:p>
                     <w:p>
-                      <w:pPr>
-                        <w:spacing w:after="0"/>
-                      </w:pPr>
                       <w:r>
                         <w:t xml:space="preserve">    }</w:t>
                       </w:r>
                     </w:p>
                     <w:p>
-                      <w:pPr>
-                        <w:spacing w:after="0"/>
-                      </w:pPr>
-                    </w:p>
-                    <w:p>
-                      <w:pPr>
-                        <w:spacing w:after="0"/>
-                      </w:pPr>
-                      <w:r>
-                        <w:t xml:space="preserve">    public static float </w:t>
+                      <w:r>
+                        <w:t xml:space="preserve">    public float </w:t>
                       </w:r>
                       <w:proofErr w:type="spellStart"/>
                       <w:r>
@@ -11899,9 +11748,6 @@
                       </w:r>
                     </w:p>
                     <w:p>
-                      <w:pPr>
-                        <w:spacing w:after="0"/>
-                      </w:pPr>
                       <w:r>
                         <w:t xml:space="preserve">        return </w:t>
                       </w:r>
@@ -11912,21 +11758,13 @@
                       <w:proofErr w:type="gramEnd"/>
                     </w:p>
                     <w:p>
-                      <w:pPr>
-                        <w:spacing w:after="0"/>
-                      </w:pPr>
-                      <w:r>
-                        <w:t xml:space="preserve">    }   </w:t>
-                      </w:r>
-                    </w:p>
-                    <w:p>
-                      <w:pPr>
-                        <w:spacing w:after="0"/>
-                      </w:pPr>
-                    </w:p>
-                    <w:p>
-                      <w:r>
-                        <w:t xml:space="preserve">   public abstract String </w:t>
+                      <w:r>
+                        <w:t xml:space="preserve">    }</w:t>
+                      </w:r>
+                    </w:p>
+                    <w:p>
+                      <w:r>
+                        <w:t xml:space="preserve">    public abstract String </w:t>
                       </w:r>
                       <w:proofErr w:type="spellStart"/>
                       <w:r>
@@ -11941,15 +11779,13 @@
                         <w:t>);</w:t>
                       </w:r>
                       <w:proofErr w:type="gramEnd"/>
-                      <w:r>
-                        <w:t xml:space="preserve">    </w:t>
-                      </w:r>
                     </w:p>
                     <w:p>
                       <w:r>
                         <w:t>}</w:t>
                       </w:r>
                     </w:p>
+                    <w:p/>
                   </w:txbxContent>
                 </v:textbox>
                 <w10:wrap type="square"/>
@@ -11967,7 +11803,6 @@
         <w:rPr>
           <w:noProof/>
         </w:rPr>
-        <w:lastRenderedPageBreak/>
         <mc:AlternateContent>
           <mc:Choice Requires="wps">
             <w:drawing>
@@ -12021,7 +11856,7 @@
                           </w:p>
                           <w:p>
                             <w:r>
-                              <w:t xml:space="preserve">    private int </w:t>
+                              <w:t xml:space="preserve">   private int </w:t>
                             </w:r>
                             <w:proofErr w:type="spellStart"/>
                             <w:proofErr w:type="gramStart"/>
@@ -12036,7 +11871,7 @@
                           </w:p>
                           <w:p>
                             <w:r>
-                              <w:t xml:space="preserve">    public Cat(int </w:t>
+                              <w:t xml:space="preserve">    public Cat(String name, float price, int </w:t>
                             </w:r>
                             <w:proofErr w:type="spellStart"/>
                             <w:r>
@@ -12044,8 +11879,18 @@
                             </w:r>
                             <w:proofErr w:type="spellEnd"/>
                             <w:r>
-                              <w:t>, String name) {</w:t>
-                            </w:r>
+                              <w:t>) {</w:t>
+                            </w:r>
+                          </w:p>
+                          <w:p>
+                            <w:r>
+                              <w:t xml:space="preserve">        super(name, price</w:t>
+                            </w:r>
+                            <w:proofErr w:type="gramStart"/>
+                            <w:r>
+                              <w:t>);</w:t>
+                            </w:r>
+                            <w:proofErr w:type="gramEnd"/>
                           </w:p>
                           <w:p>
                             <w:r>
@@ -12053,120 +11898,96 @@
                             </w:r>
                             <w:proofErr w:type="spellStart"/>
                             <w:r>
-                              <w:t>super.getName</w:t>
+                              <w:t>this.climbdistance</w:t>
+                            </w:r>
+                            <w:proofErr w:type="spellEnd"/>
+                            <w:r>
+                              <w:t xml:space="preserve"> = </w:t>
+                            </w:r>
+                            <w:proofErr w:type="spellStart"/>
+                            <w:proofErr w:type="gramStart"/>
+                            <w:r>
+                              <w:t>climbdistance</w:t>
+                            </w:r>
+                            <w:proofErr w:type="spellEnd"/>
+                            <w:r>
+                              <w:t>;</w:t>
+                            </w:r>
+                            <w:proofErr w:type="gramEnd"/>
+                          </w:p>
+                          <w:p>
+                            <w:r>
+                              <w:t xml:space="preserve">    }</w:t>
+                            </w:r>
+                          </w:p>
+                          <w:p>
+                            <w:r>
+                              <w:t xml:space="preserve">    @Override</w:t>
+                            </w:r>
+                          </w:p>
+                          <w:p>
+                            <w:r>
+                              <w:t xml:space="preserve">    public String </w:t>
+                            </w:r>
+                            <w:proofErr w:type="spellStart"/>
+                            <w:r>
+                              <w:t>getSound</w:t>
+                            </w:r>
+                            <w:proofErr w:type="spellEnd"/>
+                            <w:r>
+                              <w:t>() {</w:t>
+                            </w:r>
+                          </w:p>
+                          <w:p>
+                            <w:r>
+                              <w:t xml:space="preserve">        return "Meow </w:t>
+                            </w:r>
+                            <w:proofErr w:type="spellStart"/>
+                            <w:r>
+                              <w:t>Meow</w:t>
+                            </w:r>
+                            <w:proofErr w:type="spellEnd"/>
+                            <w:proofErr w:type="gramStart"/>
+                            <w:r>
+                              <w:t>";</w:t>
+                            </w:r>
+                            <w:proofErr w:type="gramEnd"/>
+                          </w:p>
+                          <w:p>
+                            <w:r>
+                              <w:t xml:space="preserve">    }</w:t>
+                            </w:r>
+                          </w:p>
+                          <w:p>
+                            <w:r>
+                              <w:t xml:space="preserve">    public void </w:t>
+                            </w:r>
+                            <w:proofErr w:type="spellStart"/>
+                            <w:r>
+                              <w:t>climbdistance</w:t>
+                            </w:r>
+                            <w:proofErr w:type="spellEnd"/>
+                            <w:r>
+                              <w:t>() {</w:t>
+                            </w:r>
+                          </w:p>
+                          <w:p>
+                            <w:r>
+                              <w:t xml:space="preserve">        </w:t>
+                            </w:r>
+                            <w:proofErr w:type="spellStart"/>
+                            <w:r>
+                              <w:t>System.out.print</w:t>
                             </w:r>
                             <w:proofErr w:type="spellEnd"/>
                             <w:r>
                               <w:t>(</w:t>
                             </w:r>
-                            <w:proofErr w:type="gramStart"/>
-                            <w:r>
-                              <w:t>);</w:t>
-                            </w:r>
-                            <w:proofErr w:type="gramEnd"/>
-                          </w:p>
-                          <w:p>
-                            <w:r>
-                              <w:t xml:space="preserve">        </w:t>
-                            </w:r>
-                            <w:proofErr w:type="spellStart"/>
-                            <w:r>
-                              <w:t>this.climbdistance</w:t>
-                            </w:r>
-                            <w:proofErr w:type="spellEnd"/>
-                            <w:r>
-                              <w:t xml:space="preserve"> = </w:t>
-                            </w:r>
-                            <w:proofErr w:type="spellStart"/>
-                            <w:proofErr w:type="gramStart"/>
+                            <w:proofErr w:type="spellStart"/>
                             <w:r>
                               <w:t>climbdistance</w:t>
                             </w:r>
                             <w:proofErr w:type="spellEnd"/>
-                            <w:r>
-                              <w:t>;</w:t>
-                            </w:r>
-                            <w:proofErr w:type="gramEnd"/>
-                          </w:p>
-                          <w:p>
-                            <w:r>
-                              <w:t xml:space="preserve">    }</w:t>
-                            </w:r>
-                          </w:p>
-                          <w:p>
-                            <w:r>
-                              <w:t xml:space="preserve">    @Override</w:t>
-                            </w:r>
-                          </w:p>
-                          <w:p>
-                            <w:r>
-                              <w:t xml:space="preserve">    public String </w:t>
-                            </w:r>
-                            <w:proofErr w:type="spellStart"/>
-                            <w:r>
-                              <w:t>getSound</w:t>
-                            </w:r>
-                            <w:proofErr w:type="spellEnd"/>
-                            <w:r>
-                              <w:t>() {</w:t>
-                            </w:r>
-                          </w:p>
-                          <w:p>
-                            <w:r>
-                              <w:t xml:space="preserve">        return "Meow </w:t>
-                            </w:r>
-                            <w:proofErr w:type="spellStart"/>
-                            <w:r>
-                              <w:t>Meow</w:t>
-                            </w:r>
-                            <w:proofErr w:type="spellEnd"/>
-                            <w:proofErr w:type="gramStart"/>
-                            <w:r>
-                              <w:t>";</w:t>
-                            </w:r>
-                            <w:proofErr w:type="gramEnd"/>
-                          </w:p>
-                          <w:p>
-                            <w:r>
-                              <w:t xml:space="preserve">    }</w:t>
-                            </w:r>
-                          </w:p>
-                          <w:p>
-                            <w:r>
-                              <w:t xml:space="preserve">    public void </w:t>
-                            </w:r>
-                            <w:proofErr w:type="spellStart"/>
-                            <w:r>
-                              <w:t>climbdistance</w:t>
-                            </w:r>
-                            <w:proofErr w:type="spellEnd"/>
-                            <w:r>
-                              <w:t>(</w:t>
-                            </w:r>
-                            <w:r>
-                              <w:t>) {</w:t>
-                            </w:r>
-                          </w:p>
-                          <w:p>
-                            <w:r>
-                              <w:t xml:space="preserve">        </w:t>
-                            </w:r>
-                            <w:proofErr w:type="spellStart"/>
-                            <w:r>
-                              <w:t>System.out.println</w:t>
-                            </w:r>
-                            <w:proofErr w:type="spellEnd"/>
-                            <w:r>
-                              <w:t>(</w:t>
-                            </w:r>
-                            <w:proofErr w:type="spellStart"/>
-                            <w:r>
-                              <w:t>climbdistance</w:t>
-                            </w:r>
-                            <w:proofErr w:type="spellEnd"/>
-                            <w:r>
-                              <w:t xml:space="preserve"> </w:t>
-                            </w:r>
                             <w:proofErr w:type="gramStart"/>
                             <w:r>
                               <w:t>);</w:t>
@@ -12212,7 +12033,7 @@
                     </w:p>
                     <w:p>
                       <w:r>
-                        <w:t xml:space="preserve">    private int </w:t>
+                        <w:t xml:space="preserve">   private int </w:t>
                       </w:r>
                       <w:proofErr w:type="spellStart"/>
                       <w:proofErr w:type="gramStart"/>
@@ -12227,7 +12048,7 @@
                     </w:p>
                     <w:p>
                       <w:r>
-                        <w:t xml:space="preserve">    public Cat(int </w:t>
+                        <w:t xml:space="preserve">    public Cat(String name, float price, int </w:t>
                       </w:r>
                       <w:proofErr w:type="spellStart"/>
                       <w:r>
@@ -12235,20 +12056,12 @@
                       </w:r>
                       <w:proofErr w:type="spellEnd"/>
                       <w:r>
-                        <w:t>, String name) {</w:t>
-                      </w:r>
-                    </w:p>
-                    <w:p>
-                      <w:r>
-                        <w:t xml:space="preserve">        </w:t>
-                      </w:r>
-                      <w:proofErr w:type="spellStart"/>
-                      <w:r>
-                        <w:t>super.getName</w:t>
-                      </w:r>
-                      <w:proofErr w:type="spellEnd"/>
-                      <w:r>
-                        <w:t>(</w:t>
+                        <w:t>) {</w:t>
+                      </w:r>
+                    </w:p>
+                    <w:p>
+                      <w:r>
+                        <w:t xml:space="preserve">        super(name, price</w:t>
                       </w:r>
                       <w:proofErr w:type="gramStart"/>
                       <w:r>
@@ -12332,32 +12145,26 @@
                       </w:r>
                       <w:proofErr w:type="spellEnd"/>
                       <w:r>
+                        <w:t>() {</w:t>
+                      </w:r>
+                    </w:p>
+                    <w:p>
+                      <w:r>
+                        <w:t xml:space="preserve">        </w:t>
+                      </w:r>
+                      <w:proofErr w:type="spellStart"/>
+                      <w:r>
+                        <w:t>System.out.print</w:t>
+                      </w:r>
+                      <w:proofErr w:type="spellEnd"/>
+                      <w:r>
                         <w:t>(</w:t>
                       </w:r>
-                      <w:r>
-                        <w:t>) {</w:t>
-                      </w:r>
-                    </w:p>
-                    <w:p>
-                      <w:r>
-                        <w:t xml:space="preserve">        </w:t>
-                      </w:r>
                       <w:proofErr w:type="spellStart"/>
                       <w:r>
-                        <w:t>System.out.println</w:t>
+                        <w:t>climbdistance</w:t>
                       </w:r>
                       <w:proofErr w:type="spellEnd"/>
-                      <w:r>
-                        <w:t>(</w:t>
-                      </w:r>
-                      <w:proofErr w:type="spellStart"/>
-                      <w:r>
-                        <w:t>climbdistance</w:t>
-                      </w:r>
-                      <w:proofErr w:type="spellEnd"/>
-                      <w:r>
-                        <w:t xml:space="preserve"> </w:t>
-                      </w:r>
                       <w:proofErr w:type="gramStart"/>
                       <w:r>
                         <w:t>);</w:t>
@@ -12383,6 +12190,9 @@
         </mc:AlternateContent>
       </w:r>
       <w:r>
+        <w:rPr>
+          <w:noProof/>
+        </w:rPr>
         <w:drawing>
           <wp:inline distT="0" distB="0" distL="0" distR="0" wp14:anchorId="2A32C682" wp14:editId="6B4B9F93">
             <wp:extent cx="5943600" cy="2426335"/>
@@ -12420,21 +12230,22 @@
         </w:drawing>
       </w:r>
     </w:p>
-    <w:p/>
-    <w:p/>
     <w:p>
       <w:r>
+        <w:rPr>
+          <w:noProof/>
+        </w:rPr>
         <w:lastRenderedPageBreak/>
         <w:drawing>
-          <wp:anchor distT="0" distB="0" distL="114300" distR="114300" simplePos="0" relativeHeight="251716608" behindDoc="0" locked="0" layoutInCell="1" allowOverlap="1" wp14:anchorId="5E7462A4" wp14:editId="2C59E3B4">
+          <wp:anchor distT="0" distB="0" distL="114300" distR="114300" simplePos="0" relativeHeight="251716608" behindDoc="0" locked="0" layoutInCell="1" allowOverlap="1" wp14:anchorId="5E7462A4" wp14:editId="4397B5CC">
             <wp:simplePos x="0" y="0"/>
             <wp:positionH relativeFrom="column">
-              <wp:posOffset>119269</wp:posOffset>
+              <wp:posOffset>114300</wp:posOffset>
             </wp:positionH>
             <wp:positionV relativeFrom="paragraph">
-              <wp:posOffset>206375</wp:posOffset>
+              <wp:posOffset>285750</wp:posOffset>
             </wp:positionV>
-            <wp:extent cx="5943600" cy="2352040"/>
+            <wp:extent cx="5943600" cy="1657350"/>
             <wp:effectExtent l="0" t="0" r="0" b="0"/>
             <wp:wrapSquare wrapText="bothSides"/>
             <wp:docPr id="44" name="Picture 44" descr="Graphical user interface, text, application&#10;&#10;Description automatically generated"/>
@@ -12463,7 +12274,7 @@
                   <pic:spPr>
                     <a:xfrm>
                       <a:off x="0" y="0"/>
-                      <a:ext cx="5943600" cy="2352040"/>
+                      <a:ext cx="5943600" cy="1657350"/>
                     </a:xfrm>
                     <a:prstGeom prst="rect">
                       <a:avLst/>
@@ -12472,6 +12283,9 @@
                 </pic:pic>
               </a:graphicData>
             </a:graphic>
+            <wp14:sizeRelV relativeFrom="margin">
+              <wp14:pctHeight>0</wp14:pctHeight>
+            </wp14:sizeRelV>
           </wp:anchor>
         </w:drawing>
       </w:r>
@@ -12484,16 +12298,16 @@
         <mc:AlternateContent>
           <mc:Choice Requires="wps">
             <w:drawing>
-              <wp:anchor distT="45720" distB="45720" distL="114300" distR="114300" simplePos="0" relativeHeight="251715584" behindDoc="0" locked="0" layoutInCell="1" allowOverlap="1" wp14:anchorId="5941A2CA" wp14:editId="4E9053E0">
+              <wp:anchor distT="45720" distB="45720" distL="114300" distR="114300" simplePos="0" relativeHeight="251715584" behindDoc="0" locked="0" layoutInCell="1" allowOverlap="1" wp14:anchorId="5941A2CA" wp14:editId="0FF4E120">
                 <wp:simplePos x="0" y="0"/>
                 <wp:positionH relativeFrom="column">
-                  <wp:posOffset>-222637</wp:posOffset>
+                  <wp:posOffset>-95250</wp:posOffset>
                 </wp:positionH>
                 <wp:positionV relativeFrom="paragraph">
-                  <wp:posOffset>2606784</wp:posOffset>
+                  <wp:posOffset>2038350</wp:posOffset>
                 </wp:positionV>
-                <wp:extent cx="6487795" cy="5319423"/>
-                <wp:effectExtent l="0" t="0" r="27305" b="14605"/>
+                <wp:extent cx="6487795" cy="5810250"/>
+                <wp:effectExtent l="0" t="0" r="27305" b="19050"/>
                 <wp:wrapSquare wrapText="bothSides"/>
                 <wp:docPr id="45" name="Text Box 2"/>
                 <wp:cNvGraphicFramePr>
@@ -12508,7 +12322,7 @@
                       <wps:spPr bwMode="auto">
                         <a:xfrm>
                           <a:off x="0" y="0"/>
-                          <a:ext cx="6487795" cy="5319423"/>
+                          <a:ext cx="6487795" cy="5810250"/>
                         </a:xfrm>
                         <a:prstGeom prst="rect">
                           <a:avLst/>
@@ -12527,6 +12341,17 @@
                       </wps:spPr>
                       <wps:txbx>
                         <w:txbxContent>
+                          <w:p/>
+                          <w:p>
+                            <w:r>
+                              <w:t xml:space="preserve">package </w:t>
+                            </w:r>
+                            <w:proofErr w:type="gramStart"/>
+                            <w:r>
+                              <w:t>Models;</w:t>
+                            </w:r>
+                            <w:proofErr w:type="gramEnd"/>
+                          </w:p>
                           <w:p>
                             <w:r>
                               <w:t>public class Dog extends Animal {</w:t>
@@ -12547,12 +12372,20 @@
                             </w:r>
                             <w:proofErr w:type="gramEnd"/>
                             <w:r>
-                              <w:t xml:space="preserve">  </w:t>
-                            </w:r>
-                          </w:p>
-                          <w:p>
-                            <w:r>
-                              <w:t xml:space="preserve">    public Dog(int </w:t>
+                              <w:t xml:space="preserve"> </w:t>
+                            </w:r>
+                          </w:p>
+                          <w:p>
+                            <w:r>
+                              <w:t xml:space="preserve"> public Dog(String name, float </w:t>
+                            </w:r>
+                            <w:proofErr w:type="spellStart"/>
+                            <w:r>
+                              <w:t>price,int</w:t>
+                            </w:r>
+                            <w:proofErr w:type="spellEnd"/>
+                            <w:r>
+                              <w:t xml:space="preserve"> </w:t>
                             </w:r>
                             <w:proofErr w:type="spellStart"/>
                             <w:r>
@@ -12560,7 +12393,68 @@
                             </w:r>
                             <w:proofErr w:type="spellEnd"/>
                             <w:r>
-                              <w:t>, String name)</w:t>
+                              <w:t>) {</w:t>
+                            </w:r>
+                          </w:p>
+                          <w:p>
+                            <w:r>
+                              <w:t xml:space="preserve">        super(</w:t>
+                            </w:r>
+                            <w:proofErr w:type="spellStart"/>
+                            <w:r>
+                              <w:t>name,price</w:t>
+                            </w:r>
+                            <w:proofErr w:type="spellEnd"/>
+                            <w:proofErr w:type="gramStart"/>
+                            <w:r>
+                              <w:t>);</w:t>
+                            </w:r>
+                            <w:proofErr w:type="gramEnd"/>
+                          </w:p>
+                          <w:p>
+                            <w:r>
+                              <w:t xml:space="preserve">        </w:t>
+                            </w:r>
+                            <w:proofErr w:type="spellStart"/>
+                            <w:r>
+                              <w:t>this.noofSharpTeeth</w:t>
+                            </w:r>
+                            <w:proofErr w:type="spellEnd"/>
+                            <w:r>
+                              <w:t>=</w:t>
+                            </w:r>
+                            <w:proofErr w:type="spellStart"/>
+                            <w:proofErr w:type="gramStart"/>
+                            <w:r>
+                              <w:t>noofSharpTeeth</w:t>
+                            </w:r>
+                            <w:proofErr w:type="spellEnd"/>
+                            <w:r>
+                              <w:t>;</w:t>
+                            </w:r>
+                            <w:proofErr w:type="gramEnd"/>
+                          </w:p>
+                          <w:p>
+                            <w:r>
+                              <w:t xml:space="preserve">    }</w:t>
+                            </w:r>
+                          </w:p>
+                          <w:p>
+                            <w:r>
+                              <w:t xml:space="preserve">      @Override</w:t>
+                            </w:r>
+                          </w:p>
+                          <w:p>
+                            <w:r>
+                              <w:t xml:space="preserve">    public  String </w:t>
+                            </w:r>
+                            <w:proofErr w:type="spellStart"/>
+                            <w:r>
+                              <w:t>getSound</w:t>
+                            </w:r>
+                            <w:proofErr w:type="spellEnd"/>
+                            <w:r>
+                              <w:t>()</w:t>
                             </w:r>
                           </w:p>
                           <w:p>
@@ -12570,118 +12464,49 @@
                           </w:p>
                           <w:p>
                             <w:r>
+                              <w:t xml:space="preserve">        return "Woof </w:t>
+                            </w:r>
+                            <w:proofErr w:type="spellStart"/>
+                            <w:r>
+                              <w:t>Woof</w:t>
+                            </w:r>
+                            <w:proofErr w:type="spellEnd"/>
+                            <w:proofErr w:type="gramStart"/>
+                            <w:r>
+                              <w:t>";</w:t>
+                            </w:r>
+                            <w:proofErr w:type="gramEnd"/>
+                          </w:p>
+                          <w:p>
+                            <w:r>
+                              <w:t xml:space="preserve">    } </w:t>
+                            </w:r>
+                          </w:p>
+                          <w:p>
+                            <w:r>
+                              <w:t xml:space="preserve">    public  void </w:t>
+                            </w:r>
+                            <w:proofErr w:type="spellStart"/>
+                            <w:r>
+                              <w:t>getnoofSharpTeeth</w:t>
+                            </w:r>
+                            <w:proofErr w:type="spellEnd"/>
+                            <w:r>
+                              <w:t>()</w:t>
+                            </w:r>
+                          </w:p>
+                          <w:p>
+                            <w:r>
+                              <w:t xml:space="preserve">    {</w:t>
+                            </w:r>
+                          </w:p>
+                          <w:p>
+                            <w:r>
                               <w:t xml:space="preserve">        </w:t>
                             </w:r>
                             <w:proofErr w:type="spellStart"/>
                             <w:r>
-                              <w:t>super.getName</w:t>
-                            </w:r>
-                            <w:proofErr w:type="spellEnd"/>
-                            <w:r>
-                              <w:t>(</w:t>
-                            </w:r>
-                            <w:proofErr w:type="gramStart"/>
-                            <w:r>
-                              <w:t>);</w:t>
-                            </w:r>
-                            <w:proofErr w:type="gramEnd"/>
-                          </w:p>
-                          <w:p>
-                            <w:r>
-                              <w:t xml:space="preserve">        </w:t>
-                            </w:r>
-                            <w:proofErr w:type="spellStart"/>
-                            <w:r>
-                              <w:t>this.noofSharpTeeth</w:t>
-                            </w:r>
-                            <w:proofErr w:type="spellEnd"/>
-                            <w:r>
-                              <w:t>=</w:t>
-                            </w:r>
-                            <w:proofErr w:type="spellStart"/>
-                            <w:proofErr w:type="gramStart"/>
-                            <w:r>
-                              <w:t>noofSharpTeeth</w:t>
-                            </w:r>
-                            <w:proofErr w:type="spellEnd"/>
-                            <w:r>
-                              <w:t>;</w:t>
-                            </w:r>
-                            <w:proofErr w:type="gramEnd"/>
-                          </w:p>
-                          <w:p>
-                            <w:r>
-                              <w:t xml:space="preserve">    }</w:t>
-                            </w:r>
-                          </w:p>
-                          <w:p>
-                            <w:r>
-                              <w:t xml:space="preserve">      @Override</w:t>
-                            </w:r>
-                          </w:p>
-                          <w:p>
-                            <w:r>
-                              <w:t xml:space="preserve">    public  String </w:t>
-                            </w:r>
-                            <w:proofErr w:type="spellStart"/>
-                            <w:r>
-                              <w:t>getSound</w:t>
-                            </w:r>
-                            <w:proofErr w:type="spellEnd"/>
-                            <w:r>
-                              <w:t>()</w:t>
-                            </w:r>
-                          </w:p>
-                          <w:p>
-                            <w:r>
-                              <w:t xml:space="preserve">    {</w:t>
-                            </w:r>
-                          </w:p>
-                          <w:p>
-                            <w:r>
-                              <w:t xml:space="preserve">        return "Woof </w:t>
-                            </w:r>
-                            <w:proofErr w:type="spellStart"/>
-                            <w:r>
-                              <w:t>Woof</w:t>
-                            </w:r>
-                            <w:proofErr w:type="spellEnd"/>
-                            <w:proofErr w:type="gramStart"/>
-                            <w:r>
-                              <w:t>";</w:t>
-                            </w:r>
-                            <w:proofErr w:type="gramEnd"/>
-                          </w:p>
-                          <w:p>
-                            <w:r>
-                              <w:t xml:space="preserve">    }</w:t>
-                            </w:r>
-                          </w:p>
-                          <w:p>
-                            <w:r>
-                              <w:t xml:space="preserve">    public void </w:t>
-                            </w:r>
-                            <w:proofErr w:type="spellStart"/>
-                            <w:r>
-                              <w:t>climbdistance</w:t>
-                            </w:r>
-                            <w:proofErr w:type="spellEnd"/>
-                            <w:r>
-                              <w:t>()</w:t>
-                            </w:r>
-                          </w:p>
-                          <w:p>
-                            <w:r>
-                              <w:t xml:space="preserve">    {</w:t>
-                            </w:r>
-                          </w:p>
-                          <w:p>
-                            <w:r>
-                              <w:t xml:space="preserve">        </w:t>
-                            </w:r>
-                            <w:proofErr w:type="spellStart"/>
-                            <w:r>
-                              <w:t>System.out.println</w:t>
+                              <w:t>System.out.print</w:t>
                             </w:r>
                             <w:proofErr w:type="spellEnd"/>
                             <w:r>
@@ -12727,9 +12552,20 @@
           </mc:Choice>
           <mc:Fallback>
             <w:pict>
-              <v:shape w14:anchorId="5941A2CA" id="_x0000_s1045" type="#_x0000_t202" style="position:absolute;margin-left:-17.55pt;margin-top:205.25pt;width:510.85pt;height:418.85pt;z-index:251715584;visibility:visible;mso-wrap-style:square;mso-width-percent:0;mso-height-percent:0;mso-wrap-distance-left:9pt;mso-wrap-distance-top:3.6pt;mso-wrap-distance-right:9pt;mso-wrap-distance-bottom:3.6pt;mso-position-horizontal:absolute;mso-position-horizontal-relative:text;mso-position-vertical:absolute;mso-position-vertical-relative:text;mso-width-percent:0;mso-height-percent:0;mso-width-relative:margin;mso-height-relative:margin;v-text-anchor:top" o:gfxdata="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">
+              <v:shape w14:anchorId="5941A2CA" id="_x0000_s1045" type="#_x0000_t202" style="position:absolute;margin-left:-7.5pt;margin-top:160.5pt;width:510.85pt;height:457.5pt;z-index:251715584;visibility:visible;mso-wrap-style:square;mso-width-percent:0;mso-height-percent:0;mso-wrap-distance-left:9pt;mso-wrap-distance-top:3.6pt;mso-wrap-distance-right:9pt;mso-wrap-distance-bottom:3.6pt;mso-position-horizontal:absolute;mso-position-horizontal-relative:text;mso-position-vertical:absolute;mso-position-vertical-relative:text;mso-width-percent:0;mso-height-percent:0;mso-width-relative:margin;mso-height-relative:margin;v-text-anchor:top" o:gfxdata="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">
                 <v:textbox>
                   <w:txbxContent>
+                    <w:p/>
+                    <w:p>
+                      <w:r>
+                        <w:t xml:space="preserve">package </w:t>
+                      </w:r>
+                      <w:proofErr w:type="gramStart"/>
+                      <w:r>
+                        <w:t>Models;</w:t>
+                      </w:r>
+                      <w:proofErr w:type="gramEnd"/>
+                    </w:p>
                     <w:p>
                       <w:r>
                         <w:t>public class Dog extends Animal {</w:t>
@@ -12750,39 +12586,39 @@
                       </w:r>
                       <w:proofErr w:type="gramEnd"/>
                       <w:r>
-                        <w:t xml:space="preserve">  </w:t>
-                      </w:r>
-                    </w:p>
-                    <w:p>
-                      <w:r>
-                        <w:t xml:space="preserve">    public Dog(int </w:t>
+                        <w:t xml:space="preserve"> </w:t>
+                      </w:r>
+                    </w:p>
+                    <w:p>
+                      <w:r>
+                        <w:t xml:space="preserve"> public Dog(String name, float </w:t>
                       </w:r>
                       <w:proofErr w:type="spellStart"/>
                       <w:r>
+                        <w:t>price,int</w:t>
+                      </w:r>
+                      <w:proofErr w:type="spellEnd"/>
+                      <w:r>
+                        <w:t xml:space="preserve"> </w:t>
+                      </w:r>
+                      <w:proofErr w:type="spellStart"/>
+                      <w:r>
                         <w:t>noofSharpTeeth</w:t>
                       </w:r>
                       <w:proofErr w:type="spellEnd"/>
                       <w:r>
-                        <w:t>, String name)</w:t>
-                      </w:r>
-                    </w:p>
-                    <w:p>
-                      <w:r>
-                        <w:t xml:space="preserve">    {</w:t>
-                      </w:r>
-                    </w:p>
-                    <w:p>
-                      <w:r>
-                        <w:t xml:space="preserve">        </w:t>
+                        <w:t>) {</w:t>
+                      </w:r>
+                    </w:p>
+                    <w:p>
+                      <w:r>
+                        <w:t xml:space="preserve">        super(</w:t>
                       </w:r>
                       <w:proofErr w:type="spellStart"/>
                       <w:r>
-                        <w:t>super.getName</w:t>
+                        <w:t>name,price</w:t>
                       </w:r>
                       <w:proofErr w:type="spellEnd"/>
-                      <w:r>
-                        <w:t>(</w:t>
-                      </w:r>
                       <w:proofErr w:type="gramStart"/>
                       <w:r>
                         <w:t>);</w:t>
@@ -12857,16 +12693,16 @@
                     </w:p>
                     <w:p>
                       <w:r>
-                        <w:t xml:space="preserve">    }</w:t>
-                      </w:r>
-                    </w:p>
-                    <w:p>
-                      <w:r>
-                        <w:t xml:space="preserve">    public void </w:t>
+                        <w:t xml:space="preserve">    } </w:t>
+                      </w:r>
+                    </w:p>
+                    <w:p>
+                      <w:r>
+                        <w:t xml:space="preserve">    public  void </w:t>
                       </w:r>
                       <w:proofErr w:type="spellStart"/>
                       <w:r>
-                        <w:t>climbdistance</w:t>
+                        <w:t>getnoofSharpTeeth</w:t>
                       </w:r>
                       <w:proofErr w:type="spellEnd"/>
                       <w:r>
@@ -12884,7 +12720,7 @@
                       </w:r>
                       <w:proofErr w:type="spellStart"/>
                       <w:r>
-                        <w:t>System.out.println</w:t>
+                        <w:t>System.out.print</w:t>
                       </w:r>
                       <w:proofErr w:type="spellEnd"/>
                       <w:r>
@@ -12919,57 +12755,21 @@
           </mc:Fallback>
         </mc:AlternateContent>
       </w:r>
-      <w:r>
-        <w:t xml:space="preserve"> </w:t>
-      </w:r>
-    </w:p>
-    <w:p/>
-    <w:p>
-      <w:pPr>
-        <w:tabs>
-          <w:tab w:val="left" w:pos="3669"/>
-        </w:tabs>
-      </w:pPr>
-      <w:r>
-        <w:tab/>
-      </w:r>
     </w:p>
     <w:p>
-      <w:pPr>
-        <w:tabs>
-          <w:tab w:val="left" w:pos="3669"/>
-        </w:tabs>
-      </w:pPr>
-    </w:p>
-    <w:p>
-      <w:pPr>
-        <w:tabs>
-          <w:tab w:val="left" w:pos="3669"/>
-        </w:tabs>
-      </w:pPr>
-    </w:p>
-    <w:p>
-      <w:pPr>
-        <w:tabs>
-          <w:tab w:val="left" w:pos="3669"/>
-        </w:tabs>
-      </w:pPr>
-    </w:p>
-    <w:p>
-      <w:pPr>
-        <w:tabs>
-          <w:tab w:val="left" w:pos="3669"/>
-        </w:tabs>
-      </w:pPr>
-      <w:r>
+      <w:r>
+        <w:rPr>
+          <w:noProof/>
+        </w:rPr>
+        <w:lastRenderedPageBreak/>
         <w:drawing>
-          <wp:anchor distT="0" distB="0" distL="114300" distR="114300" simplePos="0" relativeHeight="251717632" behindDoc="0" locked="0" layoutInCell="1" allowOverlap="1" wp14:anchorId="64A72AD1" wp14:editId="642991F2">
+          <wp:anchor distT="0" distB="0" distL="114300" distR="114300" simplePos="0" relativeHeight="251717632" behindDoc="0" locked="0" layoutInCell="1" allowOverlap="1" wp14:anchorId="64A72AD1" wp14:editId="420D8FE1">
             <wp:simplePos x="0" y="0"/>
             <wp:positionH relativeFrom="column">
-              <wp:posOffset>-600241</wp:posOffset>
+              <wp:posOffset>-561975</wp:posOffset>
             </wp:positionH>
             <wp:positionV relativeFrom="paragraph">
-              <wp:posOffset>209853</wp:posOffset>
+              <wp:posOffset>0</wp:posOffset>
             </wp:positionV>
             <wp:extent cx="6813550" cy="3784600"/>
             <wp:effectExtent l="0" t="0" r="6350" b="6350"/>
@@ -13017,6 +12817,22 @@
             </wp14:sizeRelV>
           </wp:anchor>
         </w:drawing>
+      </w:r>
+    </w:p>
+    <w:p>
+      <w:r>
+        <w:t xml:space="preserve"> </w:t>
+      </w:r>
+    </w:p>
+    <w:p/>
+    <w:p>
+      <w:pPr>
+        <w:tabs>
+          <w:tab w:val="left" w:pos="3669"/>
+        </w:tabs>
+      </w:pPr>
+      <w:r>
+        <w:tab/>
       </w:r>
     </w:p>
     <w:p>
@@ -13102,6 +12918,346 @@
           <w:tab w:val="left" w:pos="3669"/>
         </w:tabs>
       </w:pPr>
+      <w:r>
+        <w:lastRenderedPageBreak/>
+        <w:t xml:space="preserve">package </w:t>
+      </w:r>
+      <w:proofErr w:type="gramStart"/>
+      <w:r>
+        <w:t>Models;</w:t>
+      </w:r>
+      <w:proofErr w:type="gramEnd"/>
+    </w:p>
+    <w:p>
+      <w:pPr>
+        <w:tabs>
+          <w:tab w:val="left" w:pos="3669"/>
+        </w:tabs>
+      </w:pPr>
+      <w:r>
+        <w:t xml:space="preserve">public class </w:t>
+      </w:r>
+      <w:proofErr w:type="spellStart"/>
+      <w:r>
+        <w:t>PetShop</w:t>
+      </w:r>
+      <w:proofErr w:type="spellEnd"/>
+      <w:r>
+        <w:t xml:space="preserve"> {</w:t>
+      </w:r>
+    </w:p>
+    <w:p>
+      <w:pPr>
+        <w:tabs>
+          <w:tab w:val="left" w:pos="3669"/>
+        </w:tabs>
+      </w:pPr>
+      <w:r>
+        <w:t xml:space="preserve">    public static void main(String[] </w:t>
+      </w:r>
+      <w:proofErr w:type="spellStart"/>
+      <w:r>
+        <w:t>args</w:t>
+      </w:r>
+      <w:proofErr w:type="spellEnd"/>
+      <w:r>
+        <w:t>) {</w:t>
+      </w:r>
+    </w:p>
+    <w:p>
+      <w:pPr>
+        <w:tabs>
+          <w:tab w:val="left" w:pos="3669"/>
+        </w:tabs>
+      </w:pPr>
+      <w:r>
+        <w:t xml:space="preserve">        Dog d = new Dog("German Shepard", 30000, 32</w:t>
+      </w:r>
+      <w:proofErr w:type="gramStart"/>
+      <w:r>
+        <w:t>);</w:t>
+      </w:r>
+      <w:proofErr w:type="gramEnd"/>
+    </w:p>
+    <w:p>
+      <w:pPr>
+        <w:tabs>
+          <w:tab w:val="left" w:pos="3669"/>
+        </w:tabs>
+      </w:pPr>
+      <w:r>
+        <w:t xml:space="preserve">        Cat c = new Cat("Persian Cat", 10000, 12</w:t>
+      </w:r>
+      <w:proofErr w:type="gramStart"/>
+      <w:r>
+        <w:t>);</w:t>
+      </w:r>
+      <w:proofErr w:type="gramEnd"/>
+    </w:p>
+    <w:p>
+      <w:pPr>
+        <w:tabs>
+          <w:tab w:val="left" w:pos="3669"/>
+        </w:tabs>
+      </w:pPr>
+      <w:r>
+        <w:t xml:space="preserve">        </w:t>
+      </w:r>
+      <w:proofErr w:type="spellStart"/>
+      <w:r>
+        <w:t>System.out.println</w:t>
+      </w:r>
+      <w:proofErr w:type="spellEnd"/>
+      <w:r>
+        <w:t>(</w:t>
+      </w:r>
+      <w:proofErr w:type="spellStart"/>
+      <w:r>
+        <w:t>d.getName</w:t>
+      </w:r>
+      <w:proofErr w:type="spellEnd"/>
+      <w:r>
+        <w:t xml:space="preserve">() + ": Hello I am a " + </w:t>
+      </w:r>
+      <w:proofErr w:type="spellStart"/>
+      <w:r>
+        <w:t>d.getName</w:t>
+      </w:r>
+      <w:proofErr w:type="spellEnd"/>
+      <w:r>
+        <w:t xml:space="preserve">() + "In my language, I say hello by saying " + </w:t>
+      </w:r>
+      <w:proofErr w:type="spellStart"/>
+      <w:r>
+        <w:t>d.getSound</w:t>
+      </w:r>
+      <w:proofErr w:type="spellEnd"/>
+      <w:r>
+        <w:t>()</w:t>
+      </w:r>
+      <w:proofErr w:type="gramStart"/>
+      <w:r>
+        <w:t>);</w:t>
+      </w:r>
+      <w:proofErr w:type="gramEnd"/>
+    </w:p>
+    <w:p>
+      <w:pPr>
+        <w:tabs>
+          <w:tab w:val="left" w:pos="3669"/>
+        </w:tabs>
+      </w:pPr>
+      <w:r>
+        <w:t xml:space="preserve">        </w:t>
+      </w:r>
+      <w:proofErr w:type="spellStart"/>
+      <w:r>
+        <w:t>System.out.println</w:t>
+      </w:r>
+      <w:proofErr w:type="spellEnd"/>
+      <w:r>
+        <w:t>(</w:t>
+      </w:r>
+      <w:proofErr w:type="spellStart"/>
+      <w:r>
+        <w:t>c.getName</w:t>
+      </w:r>
+      <w:proofErr w:type="spellEnd"/>
+      <w:r>
+        <w:t xml:space="preserve">() + ": Hello I am a " + </w:t>
+      </w:r>
+      <w:proofErr w:type="spellStart"/>
+      <w:r>
+        <w:t>c.getName</w:t>
+      </w:r>
+      <w:proofErr w:type="spellEnd"/>
+      <w:r>
+        <w:t xml:space="preserve">() + "In my language, I say hello by saying " + </w:t>
+      </w:r>
+      <w:proofErr w:type="spellStart"/>
+      <w:r>
+        <w:t>c.getSound</w:t>
+      </w:r>
+      <w:proofErr w:type="spellEnd"/>
+      <w:r>
+        <w:t>()</w:t>
+      </w:r>
+      <w:proofErr w:type="gramStart"/>
+      <w:r>
+        <w:t>);</w:t>
+      </w:r>
+      <w:proofErr w:type="gramEnd"/>
+    </w:p>
+    <w:p>
+      <w:pPr>
+        <w:tabs>
+          <w:tab w:val="left" w:pos="3669"/>
+        </w:tabs>
+      </w:pPr>
+      <w:r>
+        <w:t xml:space="preserve">        </w:t>
+      </w:r>
+    </w:p>
+    <w:p>
+      <w:pPr>
+        <w:tabs>
+          <w:tab w:val="left" w:pos="3669"/>
+        </w:tabs>
+      </w:pPr>
+      <w:proofErr w:type="spellStart"/>
+      <w:r>
+        <w:t>System.out.print</w:t>
+      </w:r>
+      <w:proofErr w:type="spellEnd"/>
+      <w:r>
+        <w:t>(</w:t>
+      </w:r>
+      <w:proofErr w:type="spellStart"/>
+      <w:r>
+        <w:t>d.getName</w:t>
+      </w:r>
+      <w:proofErr w:type="spellEnd"/>
+      <w:r>
+        <w:t>() + ": I have "</w:t>
+      </w:r>
+      <w:proofErr w:type="gramStart"/>
+      <w:r>
+        <w:t>);</w:t>
+      </w:r>
+      <w:proofErr w:type="gramEnd"/>
+    </w:p>
+    <w:p>
+      <w:pPr>
+        <w:tabs>
+          <w:tab w:val="left" w:pos="3669"/>
+        </w:tabs>
+      </w:pPr>
+      <w:r>
+        <w:t xml:space="preserve">        </w:t>
+      </w:r>
+      <w:proofErr w:type="spellStart"/>
+      <w:r>
+        <w:t>d.getnoofSharpTeeth</w:t>
+      </w:r>
+      <w:proofErr w:type="spellEnd"/>
+      <w:r>
+        <w:t>(</w:t>
+      </w:r>
+      <w:proofErr w:type="gramStart"/>
+      <w:r>
+        <w:t>);</w:t>
+      </w:r>
+      <w:proofErr w:type="gramEnd"/>
+    </w:p>
+    <w:p>
+      <w:pPr>
+        <w:tabs>
+          <w:tab w:val="left" w:pos="3669"/>
+        </w:tabs>
+      </w:pPr>
+      <w:r>
+        <w:t xml:space="preserve">        </w:t>
+      </w:r>
+      <w:proofErr w:type="spellStart"/>
+      <w:r>
+        <w:t>System.out.print</w:t>
+      </w:r>
+      <w:proofErr w:type="spellEnd"/>
+      <w:r>
+        <w:t>("Sharp Teeth."</w:t>
+      </w:r>
+      <w:proofErr w:type="gramStart"/>
+      <w:r>
+        <w:t>);</w:t>
+      </w:r>
+      <w:proofErr w:type="gramEnd"/>
+    </w:p>
+    <w:p>
+      <w:pPr>
+        <w:tabs>
+          <w:tab w:val="left" w:pos="3669"/>
+        </w:tabs>
+      </w:pPr>
+      <w:r>
+        <w:t xml:space="preserve">      </w:t>
+      </w:r>
+    </w:p>
+    <w:p>
+      <w:pPr>
+        <w:tabs>
+          <w:tab w:val="left" w:pos="3669"/>
+        </w:tabs>
+      </w:pPr>
+      <w:r>
+        <w:t xml:space="preserve">  </w:t>
+      </w:r>
+      <w:proofErr w:type="spellStart"/>
+      <w:r>
+        <w:t>System.out.print</w:t>
+      </w:r>
+      <w:proofErr w:type="spellEnd"/>
+      <w:r>
+        <w:t>(</w:t>
+      </w:r>
+      <w:proofErr w:type="spellStart"/>
+      <w:r>
+        <w:t>c.getName</w:t>
+      </w:r>
+      <w:proofErr w:type="spellEnd"/>
+      <w:r>
+        <w:t>() + ": I have "</w:t>
+      </w:r>
+      <w:proofErr w:type="gramStart"/>
+      <w:r>
+        <w:t>);</w:t>
+      </w:r>
+      <w:proofErr w:type="gramEnd"/>
+    </w:p>
+    <w:p>
+      <w:pPr>
+        <w:tabs>
+          <w:tab w:val="left" w:pos="3669"/>
+        </w:tabs>
+      </w:pPr>
+      <w:r>
+        <w:t xml:space="preserve">        </w:t>
+      </w:r>
+      <w:proofErr w:type="spellStart"/>
+      <w:r>
+        <w:t>c.climbdistance</w:t>
+      </w:r>
+      <w:proofErr w:type="spellEnd"/>
+      <w:r>
+        <w:t>(</w:t>
+      </w:r>
+      <w:proofErr w:type="gramStart"/>
+      <w:r>
+        <w:t>);</w:t>
+      </w:r>
+      <w:proofErr w:type="gramEnd"/>
+    </w:p>
+    <w:p>
+      <w:pPr>
+        <w:tabs>
+          <w:tab w:val="left" w:pos="3669"/>
+        </w:tabs>
+      </w:pPr>
+      <w:r>
+        <w:t xml:space="preserve">        </w:t>
+      </w:r>
+      <w:proofErr w:type="spellStart"/>
+      <w:r>
+        <w:t>System.out.print</w:t>
+      </w:r>
+      <w:proofErr w:type="spellEnd"/>
+      <w:r>
+        <w:t>("feet."</w:t>
+      </w:r>
+      <w:proofErr w:type="gramStart"/>
+      <w:r>
+        <w:t>);</w:t>
+      </w:r>
+      <w:proofErr w:type="gramEnd"/>
     </w:p>
     <w:p>
       <w:pPr>
@@ -13117,11 +13273,35 @@
         </w:tabs>
       </w:pPr>
       <w:r>
-        <w:t xml:space="preserve">package </w:t>
+        <w:t xml:space="preserve">        </w:t>
+      </w:r>
+      <w:proofErr w:type="spellStart"/>
+      <w:r>
+        <w:t>System.out.println</w:t>
+      </w:r>
+      <w:proofErr w:type="spellEnd"/>
+      <w:r>
+        <w:t>(</w:t>
+      </w:r>
+      <w:proofErr w:type="spellStart"/>
+      <w:r>
+        <w:t>d.getName</w:t>
+      </w:r>
+      <w:proofErr w:type="spellEnd"/>
+      <w:r>
+        <w:t xml:space="preserve">() + ": I can be bought at Rs." + </w:t>
+      </w:r>
+      <w:proofErr w:type="spellStart"/>
+      <w:r>
+        <w:t>d.getPrice</w:t>
+      </w:r>
+      <w:proofErr w:type="spellEnd"/>
+      <w:r>
+        <w:t>()</w:t>
       </w:r>
       <w:proofErr w:type="gramStart"/>
       <w:r>
-        <w:t>Models;</w:t>
+        <w:t>);</w:t>
       </w:r>
       <w:proofErr w:type="gramEnd"/>
     </w:p>
@@ -13132,86 +13312,31 @@
         </w:tabs>
       </w:pPr>
       <w:r>
-        <w:t xml:space="preserve">public class </w:t>
+        <w:t xml:space="preserve">        </w:t>
       </w:r>
       <w:proofErr w:type="spellStart"/>
       <w:r>
-        <w:t>PetShop</w:t>
+        <w:t>System.out.println</w:t>
       </w:r>
       <w:proofErr w:type="spellEnd"/>
-    </w:p>
-    <w:p>
-      <w:pPr>
-        <w:tabs>
-          <w:tab w:val="left" w:pos="3669"/>
-        </w:tabs>
-      </w:pPr>
-      <w:r>
-        <w:t>{</w:t>
-      </w:r>
-    </w:p>
-    <w:p>
-      <w:pPr>
-        <w:tabs>
-          <w:tab w:val="left" w:pos="3669"/>
-        </w:tabs>
-      </w:pPr>
-      <w:r>
-        <w:t xml:space="preserve">    public static void main(String[] </w:t>
+      <w:r>
+        <w:t>(</w:t>
       </w:r>
       <w:proofErr w:type="spellStart"/>
       <w:r>
-        <w:t>args</w:t>
+        <w:t>c.getName</w:t>
       </w:r>
       <w:proofErr w:type="spellEnd"/>
       <w:r>
-        <w:t>) {</w:t>
-      </w:r>
-    </w:p>
-    <w:p>
-      <w:pPr>
-        <w:tabs>
-          <w:tab w:val="left" w:pos="3669"/>
-        </w:tabs>
-        <w:spacing w:after="0"/>
-      </w:pPr>
-      <w:r>
-        <w:t xml:space="preserve">        </w:t>
-      </w:r>
-    </w:p>
-    <w:p>
-      <w:pPr>
-        <w:tabs>
-          <w:tab w:val="left" w:pos="3669"/>
-        </w:tabs>
-        <w:spacing w:after="0"/>
-      </w:pPr>
-      <w:r>
-        <w:t xml:space="preserve">      Dog lucky = new Dog(32,"German Shepard",30000</w:t>
-      </w:r>
-      <w:proofErr w:type="gramStart"/>
-      <w:r>
-        <w:t>);</w:t>
-      </w:r>
-      <w:proofErr w:type="gramEnd"/>
-    </w:p>
-    <w:p>
-      <w:pPr>
-        <w:tabs>
-          <w:tab w:val="left" w:pos="3669"/>
-        </w:tabs>
-        <w:spacing w:after="0"/>
-      </w:pPr>
-      <w:r>
-        <w:t xml:space="preserve">      Cat </w:t>
+        <w:t xml:space="preserve">() + ": I can be bought at Rs." + </w:t>
       </w:r>
       <w:proofErr w:type="spellStart"/>
       <w:r>
-        <w:t>Chooti</w:t>
+        <w:t>c.getPrice</w:t>
       </w:r>
       <w:proofErr w:type="spellEnd"/>
       <w:r>
-        <w:t xml:space="preserve"> = new Cat(12,"Persian Cat",10000</w:t>
+        <w:t>()</w:t>
       </w:r>
       <w:proofErr w:type="gramStart"/>
       <w:r>
@@ -13226,7 +13351,7 @@
         </w:tabs>
       </w:pPr>
       <w:r>
-        <w:t xml:space="preserve">      </w:t>
+        <w:t xml:space="preserve">    }</w:t>
       </w:r>
     </w:p>
     <w:p>
@@ -13236,412 +13361,16 @@
         </w:tabs>
       </w:pPr>
       <w:r>
-        <w:t xml:space="preserve"> </w:t>
-      </w:r>
-      <w:proofErr w:type="spellStart"/>
-      <w:r>
-        <w:t>System.out.println</w:t>
-      </w:r>
-      <w:proofErr w:type="spellEnd"/>
-      <w:r>
-        <w:t>(</w:t>
-      </w:r>
-      <w:proofErr w:type="spellStart"/>
-      <w:r>
-        <w:t>lucky.getName</w:t>
-      </w:r>
-      <w:proofErr w:type="spellEnd"/>
-      <w:r>
-        <w:t>()+": Hello I am a "+</w:t>
-      </w:r>
-      <w:proofErr w:type="spellStart"/>
-      <w:r>
-        <w:t>lucky.getName</w:t>
-      </w:r>
-      <w:proofErr w:type="spellEnd"/>
-      <w:r>
-        <w:t>()+". In my language, I say hello by saying "+</w:t>
-      </w:r>
-      <w:proofErr w:type="spellStart"/>
-      <w:r>
-        <w:t>lucky.getSound</w:t>
-      </w:r>
-      <w:proofErr w:type="spellEnd"/>
-      <w:r>
-        <w:t>()</w:t>
-      </w:r>
-      <w:proofErr w:type="gramStart"/>
-      <w:r>
-        <w:t>);</w:t>
-      </w:r>
-      <w:proofErr w:type="gramEnd"/>
+        <w:t>}</w:t>
+      </w:r>
     </w:p>
-    <w:p>
-      <w:pPr>
-        <w:tabs>
-          <w:tab w:val="left" w:pos="3669"/>
-        </w:tabs>
-      </w:pPr>
-      <w:r>
-        <w:t xml:space="preserve"> </w:t>
-      </w:r>
-      <w:proofErr w:type="spellStart"/>
-      <w:r>
-        <w:t>System.out.println</w:t>
-      </w:r>
-      <w:proofErr w:type="spellEnd"/>
-      <w:r>
-        <w:t>(</w:t>
-      </w:r>
-      <w:proofErr w:type="spellStart"/>
-      <w:r>
-        <w:t>Chooti.getName</w:t>
-      </w:r>
-      <w:proofErr w:type="spellEnd"/>
-      <w:r>
-        <w:t>()+": Hello I am a "+</w:t>
-      </w:r>
-      <w:proofErr w:type="spellStart"/>
-      <w:r>
-        <w:t>Chooti.getName</w:t>
-      </w:r>
-      <w:proofErr w:type="spellEnd"/>
-      <w:r>
-        <w:t>()+". In my language, I say hello by saying "+</w:t>
-      </w:r>
-      <w:proofErr w:type="spellStart"/>
-      <w:r>
-        <w:t>Chooti.getSound</w:t>
-      </w:r>
-      <w:proofErr w:type="spellEnd"/>
-      <w:r>
-        <w:t>()</w:t>
-      </w:r>
-      <w:proofErr w:type="gramStart"/>
-      <w:r>
-        <w:t>);</w:t>
-      </w:r>
-      <w:proofErr w:type="gramEnd"/>
-    </w:p>
-    <w:p>
-      <w:pPr>
-        <w:tabs>
-          <w:tab w:val="left" w:pos="3669"/>
-        </w:tabs>
-      </w:pPr>
-      <w:r>
-        <w:t xml:space="preserve">     </w:t>
-      </w:r>
-    </w:p>
-    <w:p>
-      <w:pPr>
-        <w:tabs>
-          <w:tab w:val="left" w:pos="3669"/>
-        </w:tabs>
-        <w:spacing w:after="0"/>
-      </w:pPr>
-      <w:r>
-        <w:t xml:space="preserve">        </w:t>
-      </w:r>
-      <w:proofErr w:type="spellStart"/>
-      <w:r>
-        <w:t>System.out.println</w:t>
-      </w:r>
-      <w:proofErr w:type="spellEnd"/>
-      <w:r>
-        <w:t>(</w:t>
-      </w:r>
-      <w:proofErr w:type="spellStart"/>
-      <w:r>
-        <w:t>lucky.getName</w:t>
-      </w:r>
-      <w:proofErr w:type="spellEnd"/>
-      <w:r>
-        <w:t>()+" I have "</w:t>
-      </w:r>
-      <w:proofErr w:type="gramStart"/>
-      <w:r>
-        <w:t>);</w:t>
-      </w:r>
-      <w:proofErr w:type="gramEnd"/>
-    </w:p>
-    <w:p>
-      <w:pPr>
-        <w:tabs>
-          <w:tab w:val="left" w:pos="3669"/>
-        </w:tabs>
-        <w:spacing w:after="0"/>
-      </w:pPr>
-      <w:r>
-        <w:t xml:space="preserve">        </w:t>
-      </w:r>
-      <w:proofErr w:type="spellStart"/>
-      <w:r>
-        <w:t>lucky.getnoofSharpTeeth</w:t>
-      </w:r>
-      <w:proofErr w:type="spellEnd"/>
-      <w:r>
-        <w:t>(</w:t>
-      </w:r>
-      <w:proofErr w:type="gramStart"/>
-      <w:r>
-        <w:t>);</w:t>
-      </w:r>
-      <w:proofErr w:type="gramEnd"/>
-    </w:p>
-    <w:p>
-      <w:pPr>
-        <w:tabs>
-          <w:tab w:val="left" w:pos="3669"/>
-        </w:tabs>
-        <w:spacing w:after="0"/>
-      </w:pPr>
-      <w:r>
-        <w:t xml:space="preserve">        </w:t>
-      </w:r>
-      <w:proofErr w:type="spellStart"/>
-      <w:r>
-        <w:t>System.out.println</w:t>
-      </w:r>
-      <w:proofErr w:type="spellEnd"/>
-      <w:r>
-        <w:t>("Shape Teeth"</w:t>
-      </w:r>
-      <w:proofErr w:type="gramStart"/>
-      <w:r>
-        <w:t>);</w:t>
-      </w:r>
-      <w:proofErr w:type="gramEnd"/>
-      <w:r>
-        <w:t xml:space="preserve"> </w:t>
-      </w:r>
-    </w:p>
-    <w:p>
-      <w:pPr>
-        <w:tabs>
-          <w:tab w:val="left" w:pos="3669"/>
-        </w:tabs>
-      </w:pPr>
-      <w:r>
-        <w:t xml:space="preserve">        </w:t>
-      </w:r>
-    </w:p>
-    <w:p>
-      <w:pPr>
-        <w:tabs>
-          <w:tab w:val="left" w:pos="3669"/>
-        </w:tabs>
-      </w:pPr>
-      <w:r>
-        <w:t xml:space="preserve">        </w:t>
-      </w:r>
-    </w:p>
-    <w:p>
-      <w:pPr>
-        <w:tabs>
-          <w:tab w:val="left" w:pos="3669"/>
-        </w:tabs>
-        <w:spacing w:after="0"/>
-      </w:pPr>
-      <w:r>
-        <w:t xml:space="preserve">        </w:t>
-      </w:r>
-      <w:proofErr w:type="spellStart"/>
-      <w:r>
-        <w:t>System.out.print</w:t>
-      </w:r>
-      <w:proofErr w:type="spellEnd"/>
-      <w:r>
-        <w:t>(</w:t>
-      </w:r>
-      <w:proofErr w:type="spellStart"/>
-      <w:r>
-        <w:t>Chooti.getName</w:t>
-      </w:r>
-      <w:proofErr w:type="spellEnd"/>
-      <w:r>
-        <w:t>()+" I have "</w:t>
-      </w:r>
-      <w:proofErr w:type="gramStart"/>
-      <w:r>
-        <w:t>);</w:t>
-      </w:r>
-      <w:proofErr w:type="gramEnd"/>
-    </w:p>
-    <w:p>
-      <w:pPr>
-        <w:tabs>
-          <w:tab w:val="left" w:pos="3669"/>
-        </w:tabs>
-        <w:spacing w:after="0"/>
-      </w:pPr>
-      <w:r>
-        <w:t xml:space="preserve">         </w:t>
-      </w:r>
-      <w:proofErr w:type="spellStart"/>
-      <w:r>
-        <w:t>Chooti.getclimbdistance</w:t>
-      </w:r>
-      <w:proofErr w:type="spellEnd"/>
-      <w:r>
-        <w:t>(</w:t>
-      </w:r>
-      <w:proofErr w:type="gramStart"/>
-      <w:r>
-        <w:t>);</w:t>
-      </w:r>
-      <w:proofErr w:type="gramEnd"/>
-    </w:p>
-    <w:p>
-      <w:pPr>
-        <w:tabs>
-          <w:tab w:val="left" w:pos="3669"/>
-        </w:tabs>
-        <w:spacing w:after="0"/>
-      </w:pPr>
-      <w:r>
-        <w:t xml:space="preserve">        </w:t>
-      </w:r>
-      <w:proofErr w:type="spellStart"/>
-      <w:r>
-        <w:t>System.out.print</w:t>
-      </w:r>
-      <w:proofErr w:type="spellEnd"/>
-      <w:r>
-        <w:t>("Shape Teeth"</w:t>
-      </w:r>
-      <w:proofErr w:type="gramStart"/>
-      <w:r>
-        <w:t>);</w:t>
-      </w:r>
-      <w:proofErr w:type="gramEnd"/>
-      <w:r>
-        <w:t xml:space="preserve"> </w:t>
-      </w:r>
-    </w:p>
-    <w:p>
-      <w:pPr>
-        <w:tabs>
-          <w:tab w:val="left" w:pos="3669"/>
-        </w:tabs>
-      </w:pPr>
-      <w:r>
-        <w:t xml:space="preserve">        </w:t>
-      </w:r>
-    </w:p>
-    <w:p>
-      <w:pPr>
-        <w:tabs>
-          <w:tab w:val="left" w:pos="3669"/>
-        </w:tabs>
-        <w:spacing w:after="0"/>
-      </w:pPr>
-      <w:r>
-        <w:t xml:space="preserve">        </w:t>
-      </w:r>
-      <w:proofErr w:type="spellStart"/>
-      <w:r>
-        <w:t>System.out.println</w:t>
-      </w:r>
-      <w:proofErr w:type="spellEnd"/>
-      <w:r>
-        <w:t>(</w:t>
-      </w:r>
-      <w:proofErr w:type="spellStart"/>
-      <w:r>
-        <w:t>lucky.getName</w:t>
-      </w:r>
-      <w:proofErr w:type="spellEnd"/>
-      <w:r>
-        <w:t>()+" I can be bought at Rs. "+</w:t>
-      </w:r>
-      <w:proofErr w:type="spellStart"/>
-      <w:r>
-        <w:t>Animal.getPrice</w:t>
-      </w:r>
-      <w:proofErr w:type="spellEnd"/>
-      <w:r>
-        <w:t>()</w:t>
-      </w:r>
-      <w:proofErr w:type="gramStart"/>
-      <w:r>
-        <w:t>);</w:t>
-      </w:r>
-      <w:proofErr w:type="gramEnd"/>
-      <w:r>
-        <w:t xml:space="preserve">  </w:t>
-      </w:r>
-    </w:p>
-    <w:p>
-      <w:pPr>
-        <w:tabs>
-          <w:tab w:val="left" w:pos="3669"/>
-        </w:tabs>
-        <w:spacing w:after="0"/>
-      </w:pPr>
-      <w:r>
-        <w:t xml:space="preserve">        </w:t>
-      </w:r>
-      <w:proofErr w:type="spellStart"/>
-      <w:r>
-        <w:t>System.out.println</w:t>
-      </w:r>
-      <w:proofErr w:type="spellEnd"/>
-      <w:r>
-        <w:t>(</w:t>
-      </w:r>
-      <w:proofErr w:type="spellStart"/>
-      <w:r>
-        <w:t>Chooti.getName</w:t>
-      </w:r>
-      <w:proofErr w:type="spellEnd"/>
-      <w:r>
-        <w:t>()+" I can be bought at Rs. "+</w:t>
-      </w:r>
-      <w:proofErr w:type="spellStart"/>
-      <w:r>
-        <w:t>Animal.getPrice</w:t>
-      </w:r>
-      <w:proofErr w:type="spellEnd"/>
-      <w:r>
-        <w:t>()</w:t>
-      </w:r>
-      <w:proofErr w:type="gramStart"/>
-      <w:r>
-        <w:t>);</w:t>
-      </w:r>
-      <w:proofErr w:type="gramEnd"/>
-      <w:r>
-        <w:t xml:space="preserve">  </w:t>
-      </w:r>
-    </w:p>
-    <w:p>
-      <w:pPr>
-        <w:tabs>
-          <w:tab w:val="left" w:pos="3669"/>
-        </w:tabs>
-      </w:pPr>
-    </w:p>
-    <w:p>
-      <w:pPr>
-        <w:tabs>
-          <w:tab w:val="left" w:pos="3669"/>
-        </w:tabs>
-      </w:pPr>
-      <w:r>
-        <w:t xml:space="preserve">    }</w:t>
-      </w:r>
-    </w:p>
-    <w:p>
-      <w:pPr>
-        <w:tabs>
-          <w:tab w:val="left" w:pos="3669"/>
-        </w:tabs>
-      </w:pPr>
-      <w:r>
-        <w:t>}</w:t>
-      </w:r>
-    </w:p>
+    <w:p/>
+    <w:p/>
+    <w:p/>
+    <w:p/>
+    <w:p/>
+    <w:p/>
+    <w:p/>
     <w:sectPr>
       <w:footerReference w:type="default" r:id="rId37"/>
       <w:pgSz w:w="12240" w:h="15840"/>
@@ -14087,6 +13816,7 @@
     <w:lsdException w:name="HTML Sample" w:semiHidden="1" w:unhideWhenUsed="1"/>
     <w:lsdException w:name="HTML Typewriter" w:semiHidden="1" w:unhideWhenUsed="1"/>
     <w:lsdException w:name="HTML Variable" w:semiHidden="1" w:unhideWhenUsed="1"/>
+    <w:lsdException w:name="Normal Table" w:semiHidden="1" w:unhideWhenUsed="1"/>
     <w:lsdException w:name="annotation subject" w:semiHidden="1" w:unhideWhenUsed="1"/>
     <w:lsdException w:name="No List" w:semiHidden="1" w:unhideWhenUsed="1"/>
     <w:lsdException w:name="Outline List 1" w:semiHidden="1" w:unhideWhenUsed="1"/>
@@ -14133,8 +13863,10 @@
     <w:lsdException w:name="Table Subtle 2" w:semiHidden="1" w:unhideWhenUsed="1"/>
     <w:lsdException w:name="Table Web 1" w:semiHidden="1" w:unhideWhenUsed="1"/>
     <w:lsdException w:name="Table Web 2" w:semiHidden="1" w:unhideWhenUsed="1"/>
+    <w:lsdException w:name="Table Web 3" w:semiHidden="1" w:unhideWhenUsed="1"/>
     <w:lsdException w:name="Balloon Text" w:semiHidden="1" w:unhideWhenUsed="1"/>
     <w:lsdException w:name="Table Grid" w:uiPriority="39"/>
+    <w:lsdException w:name="Table Theme" w:semiHidden="1" w:unhideWhenUsed="1"/>
     <w:lsdException w:name="Placeholder Text" w:semiHidden="1"/>
     <w:lsdException w:name="No Spacing" w:uiPriority="1" w:qFormat="1"/>
     <w:lsdException w:name="Light Shading" w:uiPriority="60"/>

</xml_diff>

<commit_message>
recorrect compound operator quetion
</commit_message>
<xml_diff>
--- a/OPP(Java)/OOP mock exam 2021/MockExam by Kasun.docx
+++ b/OPP(Java)/OOP mock exam 2021/MockExam by Kasun.docx
@@ -2056,7 +2056,7 @@
                                 <w:sz w:val="20"/>
                                 <w:szCs w:val="20"/>
                               </w:rPr>
-                              <w:t>javaapplication1;</w:t>
+                              <w:t>Models;</w:t>
                             </w:r>
                             <w:proofErr w:type="gramEnd"/>
                           </w:p>
@@ -2067,6 +2067,14 @@
                                 <w:szCs w:val="20"/>
                               </w:rPr>
                             </w:pPr>
+                          </w:p>
+                          <w:p>
+                            <w:pPr>
+                              <w:rPr>
+                                <w:sz w:val="20"/>
+                                <w:szCs w:val="20"/>
+                              </w:rPr>
+                            </w:pPr>
                             <w:r>
                               <w:rPr>
                                 <w:sz w:val="20"/>
@@ -2112,7 +2120,23 @@
                                 <w:sz w:val="20"/>
                                 <w:szCs w:val="20"/>
                               </w:rPr>
-                              <w:t>class Kasun {</w:t>
+                              <w:t xml:space="preserve">public class </w:t>
+                            </w:r>
+                            <w:proofErr w:type="spellStart"/>
+                            <w:r>
+                              <w:rPr>
+                                <w:sz w:val="20"/>
+                                <w:szCs w:val="20"/>
+                              </w:rPr>
+                              <w:t>Compoundoprerator</w:t>
+                            </w:r>
+                            <w:proofErr w:type="spellEnd"/>
+                            <w:r>
+                              <w:rPr>
+                                <w:sz w:val="20"/>
+                                <w:szCs w:val="20"/>
+                              </w:rPr>
+                              <w:t xml:space="preserve"> {</w:t>
                             </w:r>
                           </w:p>
                           <w:p>
@@ -2127,7 +2151,7 @@
                                 <w:sz w:val="20"/>
                                 <w:szCs w:val="20"/>
                               </w:rPr>
-                              <w:t xml:space="preserve">   public static void main(String[] </w:t>
+                              <w:t xml:space="preserve">    public static void main(String[] </w:t>
                             </w:r>
                             <w:proofErr w:type="spellStart"/>
                             <w:r>
@@ -2158,6 +2182,182 @@
                                 <w:sz w:val="20"/>
                                 <w:szCs w:val="20"/>
                               </w:rPr>
+                              <w:t xml:space="preserve">        String num1 = </w:t>
+                            </w:r>
+                            <w:proofErr w:type="spellStart"/>
+                            <w:r>
+                              <w:rPr>
+                                <w:sz w:val="20"/>
+                                <w:szCs w:val="20"/>
+                              </w:rPr>
+                              <w:t>args</w:t>
+                            </w:r>
+                            <w:proofErr w:type="spellEnd"/>
+                            <w:r>
+                              <w:rPr>
+                                <w:sz w:val="20"/>
+                                <w:szCs w:val="20"/>
+                              </w:rPr>
+                              <w:t>[0</w:t>
+                            </w:r>
+                            <w:proofErr w:type="gramStart"/>
+                            <w:r>
+                              <w:rPr>
+                                <w:sz w:val="20"/>
+                                <w:szCs w:val="20"/>
+                              </w:rPr>
+                              <w:t>];</w:t>
+                            </w:r>
+                            <w:proofErr w:type="gramEnd"/>
+                          </w:p>
+                          <w:p>
+                            <w:pPr>
+                              <w:rPr>
+                                <w:sz w:val="20"/>
+                                <w:szCs w:val="20"/>
+                              </w:rPr>
+                            </w:pPr>
+                            <w:r>
+                              <w:rPr>
+                                <w:sz w:val="20"/>
+                                <w:szCs w:val="20"/>
+                              </w:rPr>
+                              <w:t xml:space="preserve">        String num2 = </w:t>
+                            </w:r>
+                            <w:proofErr w:type="spellStart"/>
+                            <w:r>
+                              <w:rPr>
+                                <w:sz w:val="20"/>
+                                <w:szCs w:val="20"/>
+                              </w:rPr>
+                              <w:t>args</w:t>
+                            </w:r>
+                            <w:proofErr w:type="spellEnd"/>
+                            <w:r>
+                              <w:rPr>
+                                <w:sz w:val="20"/>
+                                <w:szCs w:val="20"/>
+                              </w:rPr>
+                              <w:t>[1</w:t>
+                            </w:r>
+                            <w:proofErr w:type="gramStart"/>
+                            <w:r>
+                              <w:rPr>
+                                <w:sz w:val="20"/>
+                                <w:szCs w:val="20"/>
+                              </w:rPr>
+                              <w:t>];</w:t>
+                            </w:r>
+                            <w:proofErr w:type="gramEnd"/>
+                          </w:p>
+                          <w:p>
+                            <w:pPr>
+                              <w:rPr>
+                                <w:sz w:val="20"/>
+                                <w:szCs w:val="20"/>
+                              </w:rPr>
+                            </w:pPr>
+                            <w:r>
+                              <w:rPr>
+                                <w:sz w:val="20"/>
+                                <w:szCs w:val="20"/>
+                              </w:rPr>
+                              <w:t xml:space="preserve">        int salary = </w:t>
+                            </w:r>
+                            <w:proofErr w:type="spellStart"/>
+                            <w:r>
+                              <w:rPr>
+                                <w:sz w:val="20"/>
+                                <w:szCs w:val="20"/>
+                              </w:rPr>
+                              <w:t>Integer.parseInt</w:t>
+                            </w:r>
+                            <w:proofErr w:type="spellEnd"/>
+                            <w:r>
+                              <w:rPr>
+                                <w:sz w:val="20"/>
+                                <w:szCs w:val="20"/>
+                              </w:rPr>
+                              <w:t>(num1</w:t>
+                            </w:r>
+                            <w:proofErr w:type="gramStart"/>
+                            <w:r>
+                              <w:rPr>
+                                <w:sz w:val="20"/>
+                                <w:szCs w:val="20"/>
+                              </w:rPr>
+                              <w:t>);</w:t>
+                            </w:r>
+                            <w:proofErr w:type="gramEnd"/>
+                          </w:p>
+                          <w:p>
+                            <w:pPr>
+                              <w:rPr>
+                                <w:sz w:val="20"/>
+                                <w:szCs w:val="20"/>
+                              </w:rPr>
+                            </w:pPr>
+                            <w:r>
+                              <w:rPr>
+                                <w:sz w:val="20"/>
+                                <w:szCs w:val="20"/>
+                              </w:rPr>
+                              <w:t xml:space="preserve">        int </w:t>
+                            </w:r>
+                            <w:proofErr w:type="spellStart"/>
+                            <w:r>
+                              <w:rPr>
+                                <w:sz w:val="20"/>
+                                <w:szCs w:val="20"/>
+                              </w:rPr>
+                              <w:t>exYear</w:t>
+                            </w:r>
+                            <w:proofErr w:type="spellEnd"/>
+                            <w:r>
+                              <w:rPr>
+                                <w:sz w:val="20"/>
+                                <w:szCs w:val="20"/>
+                              </w:rPr>
+                              <w:t xml:space="preserve"> = </w:t>
+                            </w:r>
+                            <w:proofErr w:type="spellStart"/>
+                            <w:r>
+                              <w:rPr>
+                                <w:sz w:val="20"/>
+                                <w:szCs w:val="20"/>
+                              </w:rPr>
+                              <w:t>Integer.parseInt</w:t>
+                            </w:r>
+                            <w:proofErr w:type="spellEnd"/>
+                            <w:r>
+                              <w:rPr>
+                                <w:sz w:val="20"/>
+                                <w:szCs w:val="20"/>
+                              </w:rPr>
+                              <w:t>(num2</w:t>
+                            </w:r>
+                            <w:proofErr w:type="gramStart"/>
+                            <w:r>
+                              <w:rPr>
+                                <w:sz w:val="20"/>
+                                <w:szCs w:val="20"/>
+                              </w:rPr>
+                              <w:t>);</w:t>
+                            </w:r>
+                            <w:proofErr w:type="gramEnd"/>
+                          </w:p>
+                          <w:p>
+                            <w:pPr>
+                              <w:rPr>
+                                <w:sz w:val="20"/>
+                                <w:szCs w:val="20"/>
+                              </w:rPr>
+                            </w:pPr>
+                            <w:r>
+                              <w:rPr>
+                                <w:sz w:val="20"/>
+                                <w:szCs w:val="20"/>
+                              </w:rPr>
                               <w:t xml:space="preserve">        Scanner </w:t>
                             </w:r>
                             <w:proofErr w:type="spellStart"/>
@@ -2174,8 +2374,17 @@
                                 <w:sz w:val="20"/>
                                 <w:szCs w:val="20"/>
                               </w:rPr>
-                              <w:t xml:space="preserve"> = new Scanner(System.in); //create an object for Scanner</w:t>
-                            </w:r>
+                              <w:t xml:space="preserve"> = new Scanner(System.in</w:t>
+                            </w:r>
+                            <w:proofErr w:type="gramStart"/>
+                            <w:r>
+                              <w:rPr>
+                                <w:sz w:val="20"/>
+                                <w:szCs w:val="20"/>
+                              </w:rPr>
+                              <w:t>);</w:t>
+                            </w:r>
+                            <w:proofErr w:type="gramEnd"/>
                           </w:p>
                           <w:p>
                             <w:pPr>
@@ -2189,7 +2398,39 @@
                                 <w:sz w:val="20"/>
                                 <w:szCs w:val="20"/>
                               </w:rPr>
-                              <w:t xml:space="preserve">        Kasun obj = new Kasun(); //create an object for Kasun class</w:t>
+                              <w:t xml:space="preserve">        </w:t>
+                            </w:r>
+                            <w:proofErr w:type="spellStart"/>
+                            <w:r>
+                              <w:rPr>
+                                <w:sz w:val="20"/>
+                                <w:szCs w:val="20"/>
+                              </w:rPr>
+                              <w:t>System.out.println</w:t>
+                            </w:r>
+                            <w:proofErr w:type="spellEnd"/>
+                            <w:r>
+                              <w:rPr>
+                                <w:sz w:val="20"/>
+                                <w:szCs w:val="20"/>
+                              </w:rPr>
+                              <w:t xml:space="preserve">("Enter </w:t>
+                            </w:r>
+                            <w:proofErr w:type="gramStart"/>
+                            <w:r>
+                              <w:rPr>
+                                <w:sz w:val="20"/>
+                                <w:szCs w:val="20"/>
+                              </w:rPr>
+                              <w:t>the your</w:t>
+                            </w:r>
+                            <w:proofErr w:type="gramEnd"/>
+                            <w:r>
+                              <w:rPr>
+                                <w:sz w:val="20"/>
+                                <w:szCs w:val="20"/>
+                              </w:rPr>
+                              <w:t xml:space="preserve"> age:");</w:t>
                             </w:r>
                           </w:p>
                           <w:p>
@@ -2204,6 +2445,46 @@
                                 <w:sz w:val="20"/>
                                 <w:szCs w:val="20"/>
                               </w:rPr>
+                              <w:t xml:space="preserve">        int age = </w:t>
+                            </w:r>
+                            <w:proofErr w:type="spellStart"/>
+                            <w:r>
+                              <w:rPr>
+                                <w:sz w:val="20"/>
+                                <w:szCs w:val="20"/>
+                              </w:rPr>
+                              <w:t>takeInput.nextInt</w:t>
+                            </w:r>
+                            <w:proofErr w:type="spellEnd"/>
+                            <w:r>
+                              <w:rPr>
+                                <w:sz w:val="20"/>
+                                <w:szCs w:val="20"/>
+                              </w:rPr>
+                              <w:t>(</w:t>
+                            </w:r>
+                            <w:proofErr w:type="gramStart"/>
+                            <w:r>
+                              <w:rPr>
+                                <w:sz w:val="20"/>
+                                <w:szCs w:val="20"/>
+                              </w:rPr>
+                              <w:t>);</w:t>
+                            </w:r>
+                            <w:proofErr w:type="gramEnd"/>
+                          </w:p>
+                          <w:p>
+                            <w:pPr>
+                              <w:rPr>
+                                <w:sz w:val="20"/>
+                                <w:szCs w:val="20"/>
+                              </w:rPr>
+                            </w:pPr>
+                            <w:r>
+                              <w:rPr>
+                                <w:sz w:val="20"/>
+                                <w:szCs w:val="20"/>
+                              </w:rPr>
                               <w:t xml:space="preserve">        </w:t>
                             </w:r>
                             <w:proofErr w:type="spellStart"/>
@@ -2212,16 +2493,25 @@
                                 <w:sz w:val="20"/>
                                 <w:szCs w:val="20"/>
                               </w:rPr>
-                              <w:t>System.out.print</w:t>
-                            </w:r>
-                            <w:proofErr w:type="spellEnd"/>
-                            <w:r>
-                              <w:rPr>
-                                <w:sz w:val="20"/>
-                                <w:szCs w:val="20"/>
-                              </w:rPr>
-                              <w:t>("Enter person's age: "); //asks for inputs</w:t>
-                            </w:r>
+                              <w:t>takeInput.close</w:t>
+                            </w:r>
+                            <w:proofErr w:type="spellEnd"/>
+                            <w:r>
+                              <w:rPr>
+                                <w:sz w:val="20"/>
+                                <w:szCs w:val="20"/>
+                              </w:rPr>
+                              <w:t>(</w:t>
+                            </w:r>
+                            <w:proofErr w:type="gramStart"/>
+                            <w:r>
+                              <w:rPr>
+                                <w:sz w:val="20"/>
+                                <w:szCs w:val="20"/>
+                              </w:rPr>
+                              <w:t>);</w:t>
+                            </w:r>
+                            <w:proofErr w:type="gramEnd"/>
                           </w:p>
                           <w:p>
                             <w:pPr>
@@ -2235,24 +2525,17 @@
                                 <w:sz w:val="20"/>
                                 <w:szCs w:val="20"/>
                               </w:rPr>
-                              <w:t xml:space="preserve">        int age = </w:t>
-                            </w:r>
-                            <w:proofErr w:type="spellStart"/>
-                            <w:r>
-                              <w:rPr>
-                                <w:sz w:val="20"/>
-                                <w:szCs w:val="20"/>
-                              </w:rPr>
-                              <w:t>takeInput.nextInt</w:t>
-                            </w:r>
-                            <w:proofErr w:type="spellEnd"/>
-                            <w:r>
-                              <w:rPr>
-                                <w:sz w:val="20"/>
-                                <w:szCs w:val="20"/>
-                              </w:rPr>
-                              <w:t>(); //getting inputs</w:t>
-                            </w:r>
+                              <w:t xml:space="preserve">        String category = (age &gt; 18) ? "Adult" : "Minor</w:t>
+                            </w:r>
+                            <w:proofErr w:type="gramStart"/>
+                            <w:r>
+                              <w:rPr>
+                                <w:sz w:val="20"/>
+                                <w:szCs w:val="20"/>
+                              </w:rPr>
+                              <w:t>";</w:t>
+                            </w:r>
+                            <w:proofErr w:type="gramEnd"/>
                           </w:p>
                           <w:p>
                             <w:pPr>
@@ -2274,16 +2557,25 @@
                                 <w:sz w:val="20"/>
                                 <w:szCs w:val="20"/>
                               </w:rPr>
-                              <w:t>takeInput.close</w:t>
-                            </w:r>
-                            <w:proofErr w:type="spellEnd"/>
-                            <w:r>
-                              <w:rPr>
-                                <w:sz w:val="20"/>
-                                <w:szCs w:val="20"/>
-                              </w:rPr>
-                              <w:t>(); //close inputs</w:t>
-                            </w:r>
+                              <w:t>System.out.println</w:t>
+                            </w:r>
+                            <w:proofErr w:type="spellEnd"/>
+                            <w:r>
+                              <w:rPr>
+                                <w:sz w:val="20"/>
+                                <w:szCs w:val="20"/>
+                              </w:rPr>
+                              <w:t>("salary is " + salary</w:t>
+                            </w:r>
+                            <w:proofErr w:type="gramStart"/>
+                            <w:r>
+                              <w:rPr>
+                                <w:sz w:val="20"/>
+                                <w:szCs w:val="20"/>
+                              </w:rPr>
+                              <w:t>);</w:t>
+                            </w:r>
+                            <w:proofErr w:type="gramEnd"/>
                           </w:p>
                           <w:p>
                             <w:pPr>
@@ -2305,16 +2597,34 @@
                                 <w:sz w:val="20"/>
                                 <w:szCs w:val="20"/>
                               </w:rPr>
-                              <w:t>obj.checkCategory</w:t>
-                            </w:r>
-                            <w:proofErr w:type="spellEnd"/>
-                            <w:r>
-                              <w:rPr>
-                                <w:sz w:val="20"/>
-                                <w:szCs w:val="20"/>
-                              </w:rPr>
-                              <w:t xml:space="preserve">(age); //call the method </w:t>
-                            </w:r>
+                              <w:t>System.out.println</w:t>
+                            </w:r>
+                            <w:proofErr w:type="spellEnd"/>
+                            <w:r>
+                              <w:rPr>
+                                <w:sz w:val="20"/>
+                                <w:szCs w:val="20"/>
+                              </w:rPr>
+                              <w:t xml:space="preserve">("ex is " + </w:t>
+                            </w:r>
+                            <w:proofErr w:type="spellStart"/>
+                            <w:r>
+                              <w:rPr>
+                                <w:sz w:val="20"/>
+                                <w:szCs w:val="20"/>
+                              </w:rPr>
+                              <w:t>exYear</w:t>
+                            </w:r>
+                            <w:proofErr w:type="spellEnd"/>
+                            <w:proofErr w:type="gramStart"/>
+                            <w:r>
+                              <w:rPr>
+                                <w:sz w:val="20"/>
+                                <w:szCs w:val="20"/>
+                              </w:rPr>
+                              <w:t>);</w:t>
+                            </w:r>
+                            <w:proofErr w:type="gramEnd"/>
                           </w:p>
                           <w:p>
                             <w:pPr>
@@ -2328,69 +2638,23 @@
                                 <w:sz w:val="20"/>
                                 <w:szCs w:val="20"/>
                               </w:rPr>
-                              <w:t xml:space="preserve">    }</w:t>
-                            </w:r>
-                          </w:p>
-                          <w:p>
-                            <w:pPr>
-                              <w:rPr>
-                                <w:sz w:val="20"/>
-                                <w:szCs w:val="20"/>
-                              </w:rPr>
-                            </w:pPr>
-                            <w:r>
-                              <w:rPr>
-                                <w:sz w:val="20"/>
-                                <w:szCs w:val="20"/>
-                              </w:rPr>
-                              <w:t xml:space="preserve">   public </w:t>
-                            </w:r>
-                            <w:proofErr w:type="spellStart"/>
-                            <w:r>
-                              <w:rPr>
-                                <w:sz w:val="20"/>
-                                <w:szCs w:val="20"/>
-                              </w:rPr>
-                              <w:t>boolean</w:t>
-                            </w:r>
-                            <w:proofErr w:type="spellEnd"/>
-                            <w:r>
-                              <w:rPr>
-                                <w:sz w:val="20"/>
-                                <w:szCs w:val="20"/>
-                              </w:rPr>
-                              <w:t xml:space="preserve"> </w:t>
-                            </w:r>
-                            <w:proofErr w:type="spellStart"/>
-                            <w:r>
-                              <w:rPr>
-                                <w:sz w:val="20"/>
-                                <w:szCs w:val="20"/>
-                              </w:rPr>
-                              <w:t>checkCategory</w:t>
-                            </w:r>
-                            <w:proofErr w:type="spellEnd"/>
-                            <w:r>
-                              <w:rPr>
-                                <w:sz w:val="20"/>
-                                <w:szCs w:val="20"/>
-                              </w:rPr>
-                              <w:t>(int age) {</w:t>
-                            </w:r>
-                          </w:p>
-                          <w:p>
-                            <w:pPr>
-                              <w:rPr>
-                                <w:sz w:val="20"/>
-                                <w:szCs w:val="20"/>
-                              </w:rPr>
-                            </w:pPr>
-                            <w:r>
-                              <w:rPr>
-                                <w:sz w:val="20"/>
-                                <w:szCs w:val="20"/>
-                              </w:rPr>
-                              <w:t xml:space="preserve">        String Category = (age &gt; 18) ? "Adult" : "Minor</w:t>
+                              <w:t xml:space="preserve">        </w:t>
+                            </w:r>
+                            <w:proofErr w:type="spellStart"/>
+                            <w:r>
+                              <w:rPr>
+                                <w:sz w:val="20"/>
+                                <w:szCs w:val="20"/>
+                              </w:rPr>
+                              <w:t>System.out.println</w:t>
+                            </w:r>
+                            <w:proofErr w:type="spellEnd"/>
+                            <w:r>
+                              <w:rPr>
+                                <w:sz w:val="20"/>
+                                <w:szCs w:val="20"/>
+                              </w:rPr>
+                              <w:t>("Category is " + category</w:t>
                             </w:r>
                             <w:proofErr w:type="gramStart"/>
                             <w:r>
@@ -2398,71 +2662,7 @@
                                 <w:sz w:val="20"/>
                                 <w:szCs w:val="20"/>
                               </w:rPr>
-                              <w:t>";</w:t>
-                            </w:r>
-                            <w:proofErr w:type="gramEnd"/>
-                          </w:p>
-                          <w:p>
-                            <w:pPr>
-                              <w:rPr>
-                                <w:sz w:val="20"/>
-                                <w:szCs w:val="20"/>
-                              </w:rPr>
-                            </w:pPr>
-                            <w:r>
-                              <w:rPr>
-                                <w:sz w:val="20"/>
-                                <w:szCs w:val="20"/>
-                              </w:rPr>
-                              <w:t xml:space="preserve">        </w:t>
-                            </w:r>
-                            <w:proofErr w:type="spellStart"/>
-                            <w:r>
-                              <w:rPr>
-                                <w:sz w:val="20"/>
-                                <w:szCs w:val="20"/>
-                              </w:rPr>
-                              <w:t>System.out.println</w:t>
-                            </w:r>
-                            <w:proofErr w:type="spellEnd"/>
-                            <w:r>
-                              <w:rPr>
-                                <w:sz w:val="20"/>
-                                <w:szCs w:val="20"/>
-                              </w:rPr>
-                              <w:t>("Category is " + Category</w:t>
-                            </w:r>
-                            <w:proofErr w:type="gramStart"/>
-                            <w:r>
-                              <w:rPr>
-                                <w:sz w:val="20"/>
-                                <w:szCs w:val="20"/>
-                              </w:rPr>
                               <w:t>);</w:t>
-                            </w:r>
-                            <w:proofErr w:type="gramEnd"/>
-                          </w:p>
-                          <w:p>
-                            <w:pPr>
-                              <w:rPr>
-                                <w:sz w:val="20"/>
-                                <w:szCs w:val="20"/>
-                              </w:rPr>
-                            </w:pPr>
-                            <w:r>
-                              <w:rPr>
-                                <w:sz w:val="20"/>
-                                <w:szCs w:val="20"/>
-                              </w:rPr>
-                              <w:t xml:space="preserve">        return </w:t>
-                            </w:r>
-                            <w:proofErr w:type="gramStart"/>
-                            <w:r>
-                              <w:rPr>
-                                <w:sz w:val="20"/>
-                                <w:szCs w:val="20"/>
-                              </w:rPr>
-                              <w:t>true;</w:t>
                             </w:r>
                             <w:proofErr w:type="gramEnd"/>
                           </w:p>
@@ -2542,7 +2742,7 @@
                           <w:sz w:val="20"/>
                           <w:szCs w:val="20"/>
                         </w:rPr>
-                        <w:t>javaapplication1;</w:t>
+                        <w:t>Models;</w:t>
                       </w:r>
                       <w:proofErr w:type="gramEnd"/>
                     </w:p>
@@ -2553,6 +2753,14 @@
                           <w:szCs w:val="20"/>
                         </w:rPr>
                       </w:pPr>
+                    </w:p>
+                    <w:p>
+                      <w:pPr>
+                        <w:rPr>
+                          <w:sz w:val="20"/>
+                          <w:szCs w:val="20"/>
+                        </w:rPr>
+                      </w:pPr>
                       <w:r>
                         <w:rPr>
                           <w:sz w:val="20"/>
@@ -2598,7 +2806,23 @@
                           <w:sz w:val="20"/>
                           <w:szCs w:val="20"/>
                         </w:rPr>
-                        <w:t>class Kasun {</w:t>
+                        <w:t xml:space="preserve">public class </w:t>
+                      </w:r>
+                      <w:proofErr w:type="spellStart"/>
+                      <w:r>
+                        <w:rPr>
+                          <w:sz w:val="20"/>
+                          <w:szCs w:val="20"/>
+                        </w:rPr>
+                        <w:t>Compoundoprerator</w:t>
+                      </w:r>
+                      <w:proofErr w:type="spellEnd"/>
+                      <w:r>
+                        <w:rPr>
+                          <w:sz w:val="20"/>
+                          <w:szCs w:val="20"/>
+                        </w:rPr>
+                        <w:t xml:space="preserve"> {</w:t>
                       </w:r>
                     </w:p>
                     <w:p>
@@ -2613,7 +2837,7 @@
                           <w:sz w:val="20"/>
                           <w:szCs w:val="20"/>
                         </w:rPr>
-                        <w:t xml:space="preserve">   public static void main(String[] </w:t>
+                        <w:t xml:space="preserve">    public static void main(String[] </w:t>
                       </w:r>
                       <w:proofErr w:type="spellStart"/>
                       <w:r>
@@ -2644,6 +2868,182 @@
                           <w:sz w:val="20"/>
                           <w:szCs w:val="20"/>
                         </w:rPr>
+                        <w:t xml:space="preserve">        String num1 = </w:t>
+                      </w:r>
+                      <w:proofErr w:type="spellStart"/>
+                      <w:r>
+                        <w:rPr>
+                          <w:sz w:val="20"/>
+                          <w:szCs w:val="20"/>
+                        </w:rPr>
+                        <w:t>args</w:t>
+                      </w:r>
+                      <w:proofErr w:type="spellEnd"/>
+                      <w:r>
+                        <w:rPr>
+                          <w:sz w:val="20"/>
+                          <w:szCs w:val="20"/>
+                        </w:rPr>
+                        <w:t>[0</w:t>
+                      </w:r>
+                      <w:proofErr w:type="gramStart"/>
+                      <w:r>
+                        <w:rPr>
+                          <w:sz w:val="20"/>
+                          <w:szCs w:val="20"/>
+                        </w:rPr>
+                        <w:t>];</w:t>
+                      </w:r>
+                      <w:proofErr w:type="gramEnd"/>
+                    </w:p>
+                    <w:p>
+                      <w:pPr>
+                        <w:rPr>
+                          <w:sz w:val="20"/>
+                          <w:szCs w:val="20"/>
+                        </w:rPr>
+                      </w:pPr>
+                      <w:r>
+                        <w:rPr>
+                          <w:sz w:val="20"/>
+                          <w:szCs w:val="20"/>
+                        </w:rPr>
+                        <w:t xml:space="preserve">        String num2 = </w:t>
+                      </w:r>
+                      <w:proofErr w:type="spellStart"/>
+                      <w:r>
+                        <w:rPr>
+                          <w:sz w:val="20"/>
+                          <w:szCs w:val="20"/>
+                        </w:rPr>
+                        <w:t>args</w:t>
+                      </w:r>
+                      <w:proofErr w:type="spellEnd"/>
+                      <w:r>
+                        <w:rPr>
+                          <w:sz w:val="20"/>
+                          <w:szCs w:val="20"/>
+                        </w:rPr>
+                        <w:t>[1</w:t>
+                      </w:r>
+                      <w:proofErr w:type="gramStart"/>
+                      <w:r>
+                        <w:rPr>
+                          <w:sz w:val="20"/>
+                          <w:szCs w:val="20"/>
+                        </w:rPr>
+                        <w:t>];</w:t>
+                      </w:r>
+                      <w:proofErr w:type="gramEnd"/>
+                    </w:p>
+                    <w:p>
+                      <w:pPr>
+                        <w:rPr>
+                          <w:sz w:val="20"/>
+                          <w:szCs w:val="20"/>
+                        </w:rPr>
+                      </w:pPr>
+                      <w:r>
+                        <w:rPr>
+                          <w:sz w:val="20"/>
+                          <w:szCs w:val="20"/>
+                        </w:rPr>
+                        <w:t xml:space="preserve">        int salary = </w:t>
+                      </w:r>
+                      <w:proofErr w:type="spellStart"/>
+                      <w:r>
+                        <w:rPr>
+                          <w:sz w:val="20"/>
+                          <w:szCs w:val="20"/>
+                        </w:rPr>
+                        <w:t>Integer.parseInt</w:t>
+                      </w:r>
+                      <w:proofErr w:type="spellEnd"/>
+                      <w:r>
+                        <w:rPr>
+                          <w:sz w:val="20"/>
+                          <w:szCs w:val="20"/>
+                        </w:rPr>
+                        <w:t>(num1</w:t>
+                      </w:r>
+                      <w:proofErr w:type="gramStart"/>
+                      <w:r>
+                        <w:rPr>
+                          <w:sz w:val="20"/>
+                          <w:szCs w:val="20"/>
+                        </w:rPr>
+                        <w:t>);</w:t>
+                      </w:r>
+                      <w:proofErr w:type="gramEnd"/>
+                    </w:p>
+                    <w:p>
+                      <w:pPr>
+                        <w:rPr>
+                          <w:sz w:val="20"/>
+                          <w:szCs w:val="20"/>
+                        </w:rPr>
+                      </w:pPr>
+                      <w:r>
+                        <w:rPr>
+                          <w:sz w:val="20"/>
+                          <w:szCs w:val="20"/>
+                        </w:rPr>
+                        <w:t xml:space="preserve">        int </w:t>
+                      </w:r>
+                      <w:proofErr w:type="spellStart"/>
+                      <w:r>
+                        <w:rPr>
+                          <w:sz w:val="20"/>
+                          <w:szCs w:val="20"/>
+                        </w:rPr>
+                        <w:t>exYear</w:t>
+                      </w:r>
+                      <w:proofErr w:type="spellEnd"/>
+                      <w:r>
+                        <w:rPr>
+                          <w:sz w:val="20"/>
+                          <w:szCs w:val="20"/>
+                        </w:rPr>
+                        <w:t xml:space="preserve"> = </w:t>
+                      </w:r>
+                      <w:proofErr w:type="spellStart"/>
+                      <w:r>
+                        <w:rPr>
+                          <w:sz w:val="20"/>
+                          <w:szCs w:val="20"/>
+                        </w:rPr>
+                        <w:t>Integer.parseInt</w:t>
+                      </w:r>
+                      <w:proofErr w:type="spellEnd"/>
+                      <w:r>
+                        <w:rPr>
+                          <w:sz w:val="20"/>
+                          <w:szCs w:val="20"/>
+                        </w:rPr>
+                        <w:t>(num2</w:t>
+                      </w:r>
+                      <w:proofErr w:type="gramStart"/>
+                      <w:r>
+                        <w:rPr>
+                          <w:sz w:val="20"/>
+                          <w:szCs w:val="20"/>
+                        </w:rPr>
+                        <w:t>);</w:t>
+                      </w:r>
+                      <w:proofErr w:type="gramEnd"/>
+                    </w:p>
+                    <w:p>
+                      <w:pPr>
+                        <w:rPr>
+                          <w:sz w:val="20"/>
+                          <w:szCs w:val="20"/>
+                        </w:rPr>
+                      </w:pPr>
+                      <w:r>
+                        <w:rPr>
+                          <w:sz w:val="20"/>
+                          <w:szCs w:val="20"/>
+                        </w:rPr>
                         <w:t xml:space="preserve">        Scanner </w:t>
                       </w:r>
                       <w:proofErr w:type="spellStart"/>
@@ -2660,8 +3060,17 @@
                           <w:sz w:val="20"/>
                           <w:szCs w:val="20"/>
                         </w:rPr>
-                        <w:t xml:space="preserve"> = new Scanner(System.in); //create an object for Scanner</w:t>
-                      </w:r>
+                        <w:t xml:space="preserve"> = new Scanner(System.in</w:t>
+                      </w:r>
+                      <w:proofErr w:type="gramStart"/>
+                      <w:r>
+                        <w:rPr>
+                          <w:sz w:val="20"/>
+                          <w:szCs w:val="20"/>
+                        </w:rPr>
+                        <w:t>);</w:t>
+                      </w:r>
+                      <w:proofErr w:type="gramEnd"/>
                     </w:p>
                     <w:p>
                       <w:pPr>
@@ -2675,7 +3084,39 @@
                           <w:sz w:val="20"/>
                           <w:szCs w:val="20"/>
                         </w:rPr>
-                        <w:t xml:space="preserve">        Kasun obj = new Kasun(); //create an object for Kasun class</w:t>
+                        <w:t xml:space="preserve">        </w:t>
+                      </w:r>
+                      <w:proofErr w:type="spellStart"/>
+                      <w:r>
+                        <w:rPr>
+                          <w:sz w:val="20"/>
+                          <w:szCs w:val="20"/>
+                        </w:rPr>
+                        <w:t>System.out.println</w:t>
+                      </w:r>
+                      <w:proofErr w:type="spellEnd"/>
+                      <w:r>
+                        <w:rPr>
+                          <w:sz w:val="20"/>
+                          <w:szCs w:val="20"/>
+                        </w:rPr>
+                        <w:t xml:space="preserve">("Enter </w:t>
+                      </w:r>
+                      <w:proofErr w:type="gramStart"/>
+                      <w:r>
+                        <w:rPr>
+                          <w:sz w:val="20"/>
+                          <w:szCs w:val="20"/>
+                        </w:rPr>
+                        <w:t>the your</w:t>
+                      </w:r>
+                      <w:proofErr w:type="gramEnd"/>
+                      <w:r>
+                        <w:rPr>
+                          <w:sz w:val="20"/>
+                          <w:szCs w:val="20"/>
+                        </w:rPr>
+                        <w:t xml:space="preserve"> age:");</w:t>
                       </w:r>
                     </w:p>
                     <w:p>
@@ -2690,6 +3131,46 @@
                           <w:sz w:val="20"/>
                           <w:szCs w:val="20"/>
                         </w:rPr>
+                        <w:t xml:space="preserve">        int age = </w:t>
+                      </w:r>
+                      <w:proofErr w:type="spellStart"/>
+                      <w:r>
+                        <w:rPr>
+                          <w:sz w:val="20"/>
+                          <w:szCs w:val="20"/>
+                        </w:rPr>
+                        <w:t>takeInput.nextInt</w:t>
+                      </w:r>
+                      <w:proofErr w:type="spellEnd"/>
+                      <w:r>
+                        <w:rPr>
+                          <w:sz w:val="20"/>
+                          <w:szCs w:val="20"/>
+                        </w:rPr>
+                        <w:t>(</w:t>
+                      </w:r>
+                      <w:proofErr w:type="gramStart"/>
+                      <w:r>
+                        <w:rPr>
+                          <w:sz w:val="20"/>
+                          <w:szCs w:val="20"/>
+                        </w:rPr>
+                        <w:t>);</w:t>
+                      </w:r>
+                      <w:proofErr w:type="gramEnd"/>
+                    </w:p>
+                    <w:p>
+                      <w:pPr>
+                        <w:rPr>
+                          <w:sz w:val="20"/>
+                          <w:szCs w:val="20"/>
+                        </w:rPr>
+                      </w:pPr>
+                      <w:r>
+                        <w:rPr>
+                          <w:sz w:val="20"/>
+                          <w:szCs w:val="20"/>
+                        </w:rPr>
                         <w:t xml:space="preserve">        </w:t>
                       </w:r>
                       <w:proofErr w:type="spellStart"/>
@@ -2698,16 +3179,25 @@
                           <w:sz w:val="20"/>
                           <w:szCs w:val="20"/>
                         </w:rPr>
-                        <w:t>System.out.print</w:t>
-                      </w:r>
-                      <w:proofErr w:type="spellEnd"/>
-                      <w:r>
-                        <w:rPr>
-                          <w:sz w:val="20"/>
-                          <w:szCs w:val="20"/>
-                        </w:rPr>
-                        <w:t>("Enter person's age: "); //asks for inputs</w:t>
-                      </w:r>
+                        <w:t>takeInput.close</w:t>
+                      </w:r>
+                      <w:proofErr w:type="spellEnd"/>
+                      <w:r>
+                        <w:rPr>
+                          <w:sz w:val="20"/>
+                          <w:szCs w:val="20"/>
+                        </w:rPr>
+                        <w:t>(</w:t>
+                      </w:r>
+                      <w:proofErr w:type="gramStart"/>
+                      <w:r>
+                        <w:rPr>
+                          <w:sz w:val="20"/>
+                          <w:szCs w:val="20"/>
+                        </w:rPr>
+                        <w:t>);</w:t>
+                      </w:r>
+                      <w:proofErr w:type="gramEnd"/>
                     </w:p>
                     <w:p>
                       <w:pPr>
@@ -2721,24 +3211,17 @@
                           <w:sz w:val="20"/>
                           <w:szCs w:val="20"/>
                         </w:rPr>
-                        <w:t xml:space="preserve">        int age = </w:t>
-                      </w:r>
-                      <w:proofErr w:type="spellStart"/>
-                      <w:r>
-                        <w:rPr>
-                          <w:sz w:val="20"/>
-                          <w:szCs w:val="20"/>
-                        </w:rPr>
-                        <w:t>takeInput.nextInt</w:t>
-                      </w:r>
-                      <w:proofErr w:type="spellEnd"/>
-                      <w:r>
-                        <w:rPr>
-                          <w:sz w:val="20"/>
-                          <w:szCs w:val="20"/>
-                        </w:rPr>
-                        <w:t>(); //getting inputs</w:t>
-                      </w:r>
+                        <w:t xml:space="preserve">        String category = (age &gt; 18) ? "Adult" : "Minor</w:t>
+                      </w:r>
+                      <w:proofErr w:type="gramStart"/>
+                      <w:r>
+                        <w:rPr>
+                          <w:sz w:val="20"/>
+                          <w:szCs w:val="20"/>
+                        </w:rPr>
+                        <w:t>";</w:t>
+                      </w:r>
+                      <w:proofErr w:type="gramEnd"/>
                     </w:p>
                     <w:p>
                       <w:pPr>
@@ -2760,16 +3243,25 @@
                           <w:sz w:val="20"/>
                           <w:szCs w:val="20"/>
                         </w:rPr>
-                        <w:t>takeInput.close</w:t>
-                      </w:r>
-                      <w:proofErr w:type="spellEnd"/>
-                      <w:r>
-                        <w:rPr>
-                          <w:sz w:val="20"/>
-                          <w:szCs w:val="20"/>
-                        </w:rPr>
-                        <w:t>(); //close inputs</w:t>
-                      </w:r>
+                        <w:t>System.out.println</w:t>
+                      </w:r>
+                      <w:proofErr w:type="spellEnd"/>
+                      <w:r>
+                        <w:rPr>
+                          <w:sz w:val="20"/>
+                          <w:szCs w:val="20"/>
+                        </w:rPr>
+                        <w:t>("salary is " + salary</w:t>
+                      </w:r>
+                      <w:proofErr w:type="gramStart"/>
+                      <w:r>
+                        <w:rPr>
+                          <w:sz w:val="20"/>
+                          <w:szCs w:val="20"/>
+                        </w:rPr>
+                        <w:t>);</w:t>
+                      </w:r>
+                      <w:proofErr w:type="gramEnd"/>
                     </w:p>
                     <w:p>
                       <w:pPr>
@@ -2791,16 +3283,34 @@
                           <w:sz w:val="20"/>
                           <w:szCs w:val="20"/>
                         </w:rPr>
-                        <w:t>obj.checkCategory</w:t>
-                      </w:r>
-                      <w:proofErr w:type="spellEnd"/>
-                      <w:r>
-                        <w:rPr>
-                          <w:sz w:val="20"/>
-                          <w:szCs w:val="20"/>
-                        </w:rPr>
-                        <w:t xml:space="preserve">(age); //call the method </w:t>
-                      </w:r>
+                        <w:t>System.out.println</w:t>
+                      </w:r>
+                      <w:proofErr w:type="spellEnd"/>
+                      <w:r>
+                        <w:rPr>
+                          <w:sz w:val="20"/>
+                          <w:szCs w:val="20"/>
+                        </w:rPr>
+                        <w:t xml:space="preserve">("ex is " + </w:t>
+                      </w:r>
+                      <w:proofErr w:type="spellStart"/>
+                      <w:r>
+                        <w:rPr>
+                          <w:sz w:val="20"/>
+                          <w:szCs w:val="20"/>
+                        </w:rPr>
+                        <w:t>exYear</w:t>
+                      </w:r>
+                      <w:proofErr w:type="spellEnd"/>
+                      <w:proofErr w:type="gramStart"/>
+                      <w:r>
+                        <w:rPr>
+                          <w:sz w:val="20"/>
+                          <w:szCs w:val="20"/>
+                        </w:rPr>
+                        <w:t>);</w:t>
+                      </w:r>
+                      <w:proofErr w:type="gramEnd"/>
                     </w:p>
                     <w:p>
                       <w:pPr>
@@ -2814,69 +3324,23 @@
                           <w:sz w:val="20"/>
                           <w:szCs w:val="20"/>
                         </w:rPr>
-                        <w:t xml:space="preserve">    }</w:t>
-                      </w:r>
-                    </w:p>
-                    <w:p>
-                      <w:pPr>
-                        <w:rPr>
-                          <w:sz w:val="20"/>
-                          <w:szCs w:val="20"/>
-                        </w:rPr>
-                      </w:pPr>
-                      <w:r>
-                        <w:rPr>
-                          <w:sz w:val="20"/>
-                          <w:szCs w:val="20"/>
-                        </w:rPr>
-                        <w:t xml:space="preserve">   public </w:t>
-                      </w:r>
-                      <w:proofErr w:type="spellStart"/>
-                      <w:r>
-                        <w:rPr>
-                          <w:sz w:val="20"/>
-                          <w:szCs w:val="20"/>
-                        </w:rPr>
-                        <w:t>boolean</w:t>
-                      </w:r>
-                      <w:proofErr w:type="spellEnd"/>
-                      <w:r>
-                        <w:rPr>
-                          <w:sz w:val="20"/>
-                          <w:szCs w:val="20"/>
-                        </w:rPr>
-                        <w:t xml:space="preserve"> </w:t>
-                      </w:r>
-                      <w:proofErr w:type="spellStart"/>
-                      <w:r>
-                        <w:rPr>
-                          <w:sz w:val="20"/>
-                          <w:szCs w:val="20"/>
-                        </w:rPr>
-                        <w:t>checkCategory</w:t>
-                      </w:r>
-                      <w:proofErr w:type="spellEnd"/>
-                      <w:r>
-                        <w:rPr>
-                          <w:sz w:val="20"/>
-                          <w:szCs w:val="20"/>
-                        </w:rPr>
-                        <w:t>(int age) {</w:t>
-                      </w:r>
-                    </w:p>
-                    <w:p>
-                      <w:pPr>
-                        <w:rPr>
-                          <w:sz w:val="20"/>
-                          <w:szCs w:val="20"/>
-                        </w:rPr>
-                      </w:pPr>
-                      <w:r>
-                        <w:rPr>
-                          <w:sz w:val="20"/>
-                          <w:szCs w:val="20"/>
-                        </w:rPr>
-                        <w:t xml:space="preserve">        String Category = (age &gt; 18) ? "Adult" : "Minor</w:t>
+                        <w:t xml:space="preserve">        </w:t>
+                      </w:r>
+                      <w:proofErr w:type="spellStart"/>
+                      <w:r>
+                        <w:rPr>
+                          <w:sz w:val="20"/>
+                          <w:szCs w:val="20"/>
+                        </w:rPr>
+                        <w:t>System.out.println</w:t>
+                      </w:r>
+                      <w:proofErr w:type="spellEnd"/>
+                      <w:r>
+                        <w:rPr>
+                          <w:sz w:val="20"/>
+                          <w:szCs w:val="20"/>
+                        </w:rPr>
+                        <w:t>("Category is " + category</w:t>
                       </w:r>
                       <w:proofErr w:type="gramStart"/>
                       <w:r>
@@ -2884,71 +3348,7 @@
                           <w:sz w:val="20"/>
                           <w:szCs w:val="20"/>
                         </w:rPr>
-                        <w:t>";</w:t>
-                      </w:r>
-                      <w:proofErr w:type="gramEnd"/>
-                    </w:p>
-                    <w:p>
-                      <w:pPr>
-                        <w:rPr>
-                          <w:sz w:val="20"/>
-                          <w:szCs w:val="20"/>
-                        </w:rPr>
-                      </w:pPr>
-                      <w:r>
-                        <w:rPr>
-                          <w:sz w:val="20"/>
-                          <w:szCs w:val="20"/>
-                        </w:rPr>
-                        <w:t xml:space="preserve">        </w:t>
-                      </w:r>
-                      <w:proofErr w:type="spellStart"/>
-                      <w:r>
-                        <w:rPr>
-                          <w:sz w:val="20"/>
-                          <w:szCs w:val="20"/>
-                        </w:rPr>
-                        <w:t>System.out.println</w:t>
-                      </w:r>
-                      <w:proofErr w:type="spellEnd"/>
-                      <w:r>
-                        <w:rPr>
-                          <w:sz w:val="20"/>
-                          <w:szCs w:val="20"/>
-                        </w:rPr>
-                        <w:t>("Category is " + Category</w:t>
-                      </w:r>
-                      <w:proofErr w:type="gramStart"/>
-                      <w:r>
-                        <w:rPr>
-                          <w:sz w:val="20"/>
-                          <w:szCs w:val="20"/>
-                        </w:rPr>
                         <w:t>);</w:t>
-                      </w:r>
-                      <w:proofErr w:type="gramEnd"/>
-                    </w:p>
-                    <w:p>
-                      <w:pPr>
-                        <w:rPr>
-                          <w:sz w:val="20"/>
-                          <w:szCs w:val="20"/>
-                        </w:rPr>
-                      </w:pPr>
-                      <w:r>
-                        <w:rPr>
-                          <w:sz w:val="20"/>
-                          <w:szCs w:val="20"/>
-                        </w:rPr>
-                        <w:t xml:space="preserve">        return </w:t>
-                      </w:r>
-                      <w:proofErr w:type="gramStart"/>
-                      <w:r>
-                        <w:rPr>
-                          <w:sz w:val="20"/>
-                          <w:szCs w:val="20"/>
-                        </w:rPr>
-                        <w:t>true;</w:t>
                       </w:r>
                       <w:proofErr w:type="gramEnd"/>
                     </w:p>

</xml_diff>